<commit_message>
Writeup: Add cover page, improve header and footer
</commit_message>
<xml_diff>
--- a/Writeup/writeup.docx
+++ b/Writeup/writeup.docx
@@ -2,6 +2,757 @@
 <file path=word/document.xml><?xml version="1.0" encoding="utf-8"?>
 <w:document xmlns:wpc="http://schemas.microsoft.com/office/word/2010/wordprocessingCanvas" xmlns:cx="http://schemas.microsoft.com/office/drawing/2014/chartex" xmlns:cx1="http://schemas.microsoft.com/office/drawing/2015/9/8/chartex" xmlns:cx2="http://schemas.microsoft.com/office/drawing/2015/10/21/chartex" xmlns:cx3="http://schemas.microsoft.com/office/drawing/2016/5/9/chartex" xmlns:cx4="http://schemas.microsoft.com/office/drawing/2016/5/10/chartex" xmlns:cx5="http://schemas.microsoft.com/office/drawing/2016/5/11/chartex" xmlns:cx6="http://schemas.microsoft.com/office/drawing/2016/5/12/chartex" xmlns:cx7="http://schemas.microsoft.com/office/drawing/2016/5/13/chartex" xmlns:cx8="http://schemas.microsoft.com/office/drawing/2016/5/14/chartex" xmlns:mc="http://schemas.openxmlformats.org/markup-compatibility/2006" xmlns:aink="http://schemas.microsoft.com/office/drawing/2016/ink" xmlns:am3d="http://schemas.microsoft.com/office/drawing/2017/model3d" xmlns:o="urn:schemas-microsoft-com:office:office" xmlns:r="http://schemas.openxmlformats.org/officeDocument/2006/relationships" xmlns:m="http://schemas.openxmlformats.org/officeDocument/2006/math" xmlns:v="urn:schemas-microsoft-com:vml" xmlns:wp14="http://schemas.microsoft.com/office/word/2010/wordprocessingDrawing" xmlns:wp="http://schemas.openxmlformats.org/drawingml/2006/wordprocessingDrawing" xmlns:w10="urn:schemas-microsoft-com:office:word" xmlns:w="http://schemas.openxmlformats.org/wordprocessingml/2006/main" xmlns:w14="http://schemas.microsoft.com/office/word/2010/wordml" xmlns:w15="http://schemas.microsoft.com/office/word/2012/wordml" xmlns:w16cex="http://schemas.microsoft.com/office/word/2018/wordml/cex" xmlns:w16cid="http://schemas.microsoft.com/office/word/2016/wordml/cid" xmlns:w16="http://schemas.microsoft.com/office/word/2018/wordml" xmlns:w16se="http://schemas.microsoft.com/office/word/2015/wordml/symex" xmlns:wpg="http://schemas.microsoft.com/office/word/2010/wordprocessingGroup" xmlns:wpi="http://schemas.microsoft.com/office/word/2010/wordprocessingInk" xmlns:wne="http://schemas.microsoft.com/office/word/2006/wordml" xmlns:wps="http://schemas.microsoft.com/office/word/2010/wordprocessingShape" mc:Ignorable="w14 w15 w16se w16cid w16 w16cex wp14">
   <w:body>
+    <w:sdt>
+      <w:sdtPr>
+        <w:id w:val="-1911841214"/>
+        <w:docPartObj>
+          <w:docPartGallery w:val="Cover Pages"/>
+          <w:docPartUnique/>
+        </w:docPartObj>
+      </w:sdtPr>
+      <w:sdtEndPr/>
+      <w:sdtContent>
+        <w:p>
+          <w:r>
+            <w:rPr>
+              <w:noProof/>
+            </w:rPr>
+            <mc:AlternateContent>
+              <mc:Choice Requires="wpg">
+                <w:drawing>
+                  <wp:anchor distT="0" distB="0" distL="114300" distR="114300" simplePos="0" relativeHeight="251659264" behindDoc="1" locked="0" layoutInCell="1" allowOverlap="1" wp14:anchorId="35306992" wp14:editId="11223D7B">
+                    <wp:simplePos x="0" y="0"/>
+                    <wp:positionH relativeFrom="page">
+                      <wp:align>center</wp:align>
+                    </wp:positionH>
+                    <wp:positionV relativeFrom="page">
+                      <wp:align>center</wp:align>
+                    </wp:positionV>
+                    <wp:extent cx="6852920" cy="9142730"/>
+                    <wp:effectExtent l="0" t="0" r="0" b="129540"/>
+                    <wp:wrapNone/>
+                    <wp:docPr id="119" name="Group 119"/>
+                    <wp:cNvGraphicFramePr/>
+                    <a:graphic xmlns:a="http://schemas.openxmlformats.org/drawingml/2006/main">
+                      <a:graphicData uri="http://schemas.microsoft.com/office/word/2010/wordprocessingGroup">
+                        <wpg:wgp>
+                          <wpg:cNvGrpSpPr/>
+                          <wpg:grpSpPr>
+                            <a:xfrm>
+                              <a:off x="0" y="0"/>
+                              <a:ext cx="6858000" cy="9271750"/>
+                              <a:chOff x="0" y="0"/>
+                              <a:chExt cx="6858000" cy="9271750"/>
+                            </a:xfrm>
+                          </wpg:grpSpPr>
+                          <wps:wsp>
+                            <wps:cNvPr id="120" name="Rectangle 120"/>
+                            <wps:cNvSpPr/>
+                            <wps:spPr>
+                              <a:xfrm>
+                                <a:off x="0" y="7315200"/>
+                                <a:ext cx="6858000" cy="143182"/>
+                              </a:xfrm>
+                              <a:prstGeom prst="rect">
+                                <a:avLst/>
+                              </a:prstGeom>
+                              <a:solidFill>
+                                <a:schemeClr val="accent6">
+                                  <a:lumMod val="40000"/>
+                                  <a:lumOff val="60000"/>
+                                </a:schemeClr>
+                              </a:solidFill>
+                              <a:ln>
+                                <a:noFill/>
+                              </a:ln>
+                            </wps:spPr>
+                            <wps:style>
+                              <a:lnRef idx="2">
+                                <a:schemeClr val="accent1">
+                                  <a:shade val="50000"/>
+                                </a:schemeClr>
+                              </a:lnRef>
+                              <a:fillRef idx="1">
+                                <a:schemeClr val="accent1"/>
+                              </a:fillRef>
+                              <a:effectRef idx="0">
+                                <a:schemeClr val="accent1"/>
+                              </a:effectRef>
+                              <a:fontRef idx="minor">
+                                <a:schemeClr val="lt1"/>
+                              </a:fontRef>
+                            </wps:style>
+                            <wps:bodyPr rot="0" spcFirstLastPara="0" vertOverflow="overflow" horzOverflow="overflow" vert="horz" wrap="square" lIns="91440" tIns="45720" rIns="91440" bIns="45720" numCol="1" spcCol="0" rtlCol="0" fromWordArt="0" anchor="ctr" anchorCtr="0" forceAA="0" compatLnSpc="1">
+                              <a:prstTxWarp prst="textNoShape">
+                                <a:avLst/>
+                              </a:prstTxWarp>
+                              <a:noAutofit/>
+                            </wps:bodyPr>
+                          </wps:wsp>
+                          <wps:wsp>
+                            <wps:cNvPr id="121" name="Rectangle 121"/>
+                            <wps:cNvSpPr/>
+                            <wps:spPr>
+                              <a:xfrm>
+                                <a:off x="0" y="7439025"/>
+                                <a:ext cx="6858000" cy="1832725"/>
+                              </a:xfrm>
+                              <a:prstGeom prst="rect">
+                                <a:avLst/>
+                              </a:prstGeom>
+                              <a:solidFill>
+                                <a:schemeClr val="accent6"/>
+                              </a:solidFill>
+                              <a:ln>
+                                <a:noFill/>
+                              </a:ln>
+                            </wps:spPr>
+                            <wps:style>
+                              <a:lnRef idx="0">
+                                <a:scrgbClr r="0" g="0" b="0"/>
+                              </a:lnRef>
+                              <a:fillRef idx="0">
+                                <a:scrgbClr r="0" g="0" b="0"/>
+                              </a:fillRef>
+                              <a:effectRef idx="0">
+                                <a:scrgbClr r="0" g="0" b="0"/>
+                              </a:effectRef>
+                              <a:fontRef idx="minor">
+                                <a:schemeClr val="lt1"/>
+                              </a:fontRef>
+                            </wps:style>
+                            <wps:txbx>
+                              <w:txbxContent>
+                                <w:bookmarkStart w:id="0" w:name="_Hlk65568988"/>
+                                <w:p>
+                                  <w:pPr>
+                                    <w:pStyle w:val="NoSpacing"/>
+                                    <w:rPr>
+                                      <w:color w:val="FFFFFF" w:themeColor="background1"/>
+                                      <w:sz w:val="32"/>
+                                      <w:szCs w:val="32"/>
+                                    </w:rPr>
+                                  </w:pPr>
+                                  <w:sdt>
+                                    <w:sdtPr>
+                                      <w:rPr>
+                                        <w:color w:val="FFFFFF" w:themeColor="background1"/>
+                                        <w:sz w:val="32"/>
+                                        <w:szCs w:val="32"/>
+                                      </w:rPr>
+                                      <w:alias w:val="Author"/>
+                                      <w:tag w:val=""/>
+                                      <w:id w:val="884141857"/>
+                                      <w:dataBinding w:prefixMappings="xmlns:ns0='http://purl.org/dc/elements/1.1/' xmlns:ns1='http://schemas.openxmlformats.org/package/2006/metadata/core-properties' " w:xpath="/ns1:coreProperties[1]/ns0:creator[1]" w:storeItemID="{6C3C8BC8-F283-45AE-878A-BAB7291924A1}"/>
+                                      <w:text/>
+                                    </w:sdtPr>
+                                    <w:sdtEndPr/>
+                                    <w:sdtContent>
+                                      <w:r>
+                                        <w:rPr>
+                                          <w:color w:val="FFFFFF" w:themeColor="background1"/>
+                                          <w:sz w:val="32"/>
+                                          <w:szCs w:val="32"/>
+                                        </w:rPr>
+                                        <w:t>Daniel Wait</w:t>
+                                      </w:r>
+                                    </w:sdtContent>
+                                  </w:sdt>
+                                  <w:bookmarkEnd w:id="0"/>
+                                  <w:r>
+                                    <w:rPr>
+                                      <w:color w:val="FFFFFF" w:themeColor="background1"/>
+                                      <w:sz w:val="32"/>
+                                      <w:szCs w:val="32"/>
+                                    </w:rPr>
+                                    <w:t>|</w:t>
+                                  </w:r>
+                                  <w:r>
+                                    <w:rPr>
+                                      <w:color w:val="FFFFFF" w:themeColor="background1"/>
+                                      <w:sz w:val="32"/>
+                                      <w:szCs w:val="32"/>
+                                    </w:rPr>
+                                    <w:t xml:space="preserve"> </w:t>
+                                  </w:r>
+                                  <w:r>
+                                    <w:rPr>
+                                      <w:color w:val="FFFFFF" w:themeColor="background1"/>
+                                      <w:sz w:val="32"/>
+                                      <w:szCs w:val="32"/>
+                                    </w:rPr>
+                                    <w:t>Candidate No.</w:t>
+                                  </w:r>
+                                </w:p>
+                                <w:p>
+                                  <w:pPr>
+                                    <w:pStyle w:val="NoSpacing"/>
+                                    <w:rPr>
+                                      <w:caps/>
+                                      <w:color w:val="FFFFFF" w:themeColor="background1"/>
+                                    </w:rPr>
+                                  </w:pPr>
+                                  <w:sdt>
+                                    <w:sdtPr>
+                                      <w:rPr>
+                                        <w:caps/>
+                                        <w:color w:val="FFFFFF" w:themeColor="background1"/>
+                                      </w:rPr>
+                                      <w:alias w:val="Company"/>
+                                      <w:tag w:val=""/>
+                                      <w:id w:val="922067218"/>
+                                      <w:dataBinding w:prefixMappings="xmlns:ns0='http://schemas.openxmlformats.org/officeDocument/2006/extended-properties' " w:xpath="/ns0:Properties[1]/ns0:Company[1]" w:storeItemID="{6668398D-A668-4E3E-A5EB-62B293D839F1}"/>
+                                      <w:text/>
+                                    </w:sdtPr>
+                                    <w:sdtEndPr/>
+                                    <w:sdtContent>
+                                      <w:r>
+                                        <w:rPr>
+                                          <w:caps/>
+                                          <w:color w:val="FFFFFF" w:themeColor="background1"/>
+                                        </w:rPr>
+                                        <w:t xml:space="preserve">Turing </w:t>
+                                      </w:r>
+                                      <w:r>
+                                        <w:rPr>
+                                          <w:caps/>
+                                          <w:color w:val="FFFFFF" w:themeColor="background1"/>
+                                        </w:rPr>
+                                        <w:t>H</w:t>
+                                      </w:r>
+                                      <w:r>
+                                        <w:rPr>
+                                          <w:caps/>
+                                          <w:color w:val="FFFFFF" w:themeColor="background1"/>
+                                        </w:rPr>
+                                        <w:t xml:space="preserve">ouse </w:t>
+                                      </w:r>
+                                      <w:r>
+                                        <w:rPr>
+                                          <w:caps/>
+                                          <w:color w:val="FFFFFF" w:themeColor="background1"/>
+                                        </w:rPr>
+                                        <w:t>S</w:t>
+                                      </w:r>
+                                      <w:r>
+                                        <w:rPr>
+                                          <w:caps/>
+                                          <w:color w:val="FFFFFF" w:themeColor="background1"/>
+                                        </w:rPr>
+                                        <w:t>chool</w:t>
+                                      </w:r>
+                                    </w:sdtContent>
+                                  </w:sdt>
+                                  <w:r>
+                                    <w:rPr>
+                                      <w:caps/>
+                                      <w:color w:val="FFFFFF" w:themeColor="background1"/>
+                                    </w:rPr>
+                                    <w:t xml:space="preserve"> </w:t>
+                                  </w:r>
+                                  <w:bookmarkStart w:id="1" w:name="_Hlk65568204"/>
+                                  <w:r>
+                                    <w:rPr>
+                                      <w:caps/>
+                                      <w:color w:val="FFFFFF" w:themeColor="background1"/>
+                                    </w:rPr>
+                                    <w:t>|</w:t>
+                                  </w:r>
+                                  <w:bookmarkEnd w:id="1"/>
+                                  <w:r>
+                                    <w:rPr>
+                                      <w:caps/>
+                                      <w:color w:val="FFFFFF" w:themeColor="background1"/>
+                                    </w:rPr>
+                                    <w:t xml:space="preserve"> </w:t>
+                                  </w:r>
+                                  <w:sdt>
+                                    <w:sdtPr>
+                                      <w:rPr>
+                                        <w:caps/>
+                                        <w:color w:val="FFFFFF" w:themeColor="background1"/>
+                                      </w:rPr>
+                                      <w:alias w:val="Address"/>
+                                      <w:tag w:val=""/>
+                                      <w:id w:val="2113163453"/>
+                                      <w:dataBinding w:prefixMappings="xmlns:ns0='http://schemas.microsoft.com/office/2006/coverPageProps' " w:xpath="/ns0:CoverPageProperties[1]/ns0:CompanyAddress[1]" w:storeItemID="{55AF091B-3C7A-41E3-B477-F2FDAA23CFDA}"/>
+                                      <w:text/>
+                                    </w:sdtPr>
+                                    <w:sdtEndPr/>
+                                    <w:sdtContent>
+                                      <w:r>
+                                        <w:rPr>
+                                          <w:caps/>
+                                          <w:color w:val="FFFFFF" w:themeColor="background1"/>
+                                        </w:rPr>
+                                        <w:t xml:space="preserve">Centre </w:t>
+                                      </w:r>
+                                      <w:r>
+                                        <w:rPr>
+                                          <w:caps/>
+                                          <w:color w:val="FFFFFF" w:themeColor="background1"/>
+                                        </w:rPr>
+                                        <w:t>N</w:t>
+                                      </w:r>
+                                      <w:r>
+                                        <w:rPr>
+                                          <w:caps/>
+                                          <w:color w:val="FFFFFF" w:themeColor="background1"/>
+                                        </w:rPr>
+                                        <w:t>o. 14624</w:t>
+                                      </w:r>
+                                    </w:sdtContent>
+                                  </w:sdt>
+                                </w:p>
+                              </w:txbxContent>
+                            </wps:txbx>
+                            <wps:bodyPr rot="0" spcFirstLastPara="0" vertOverflow="overflow" horzOverflow="overflow" vert="horz" wrap="square" lIns="457200" tIns="182880" rIns="457200" bIns="457200" numCol="1" spcCol="0" rtlCol="0" fromWordArt="0" anchor="b" anchorCtr="0" forceAA="0" compatLnSpc="1">
+                              <a:prstTxWarp prst="textNoShape">
+                                <a:avLst/>
+                              </a:prstTxWarp>
+                              <a:noAutofit/>
+                            </wps:bodyPr>
+                          </wps:wsp>
+                          <wps:wsp>
+                            <wps:cNvPr id="122" name="Text Box 122"/>
+                            <wps:cNvSpPr txBox="1"/>
+                            <wps:spPr>
+                              <a:xfrm>
+                                <a:off x="0" y="0"/>
+                                <a:ext cx="6858000" cy="7315200"/>
+                              </a:xfrm>
+                              <a:prstGeom prst="rect">
+                                <a:avLst/>
+                              </a:prstGeom>
+                              <a:noFill/>
+                              <a:ln w="6350">
+                                <a:noFill/>
+                              </a:ln>
+                              <a:effectLst/>
+                            </wps:spPr>
+                            <wps:style>
+                              <a:lnRef idx="0">
+                                <a:schemeClr val="accent1"/>
+                              </a:lnRef>
+                              <a:fillRef idx="0">
+                                <a:schemeClr val="accent1"/>
+                              </a:fillRef>
+                              <a:effectRef idx="0">
+                                <a:schemeClr val="accent1"/>
+                              </a:effectRef>
+                              <a:fontRef idx="minor">
+                                <a:schemeClr val="dk1"/>
+                              </a:fontRef>
+                            </wps:style>
+                            <wps:txbx>
+                              <w:txbxContent>
+                                <w:sdt>
+                                  <w:sdtPr>
+                                    <w:rPr>
+                                      <w:rFonts w:asciiTheme="majorHAnsi" w:eastAsiaTheme="majorEastAsia" w:hAnsiTheme="majorHAnsi" w:cstheme="majorBidi"/>
+                                      <w:color w:val="595959" w:themeColor="text1" w:themeTint="A6"/>
+                                      <w:sz w:val="108"/>
+                                      <w:szCs w:val="108"/>
+                                    </w:rPr>
+                                    <w:alias w:val="Title"/>
+                                    <w:tag w:val=""/>
+                                    <w:id w:val="-1476986296"/>
+                                    <w:dataBinding w:prefixMappings="xmlns:ns0='http://purl.org/dc/elements/1.1/' xmlns:ns1='http://schemas.openxmlformats.org/package/2006/metadata/core-properties' " w:xpath="/ns1:coreProperties[1]/ns0:title[1]" w:storeItemID="{6C3C8BC8-F283-45AE-878A-BAB7291924A1}"/>
+                                    <w:text/>
+                                  </w:sdtPr>
+                                  <w:sdtEndPr/>
+                                  <w:sdtContent>
+                                    <w:p>
+                                      <w:pPr>
+                                        <w:pStyle w:val="NoSpacing"/>
+                                        <w:pBdr>
+                                          <w:bottom w:val="single" w:sz="6" w:space="4" w:color="7F7F7F" w:themeColor="text1" w:themeTint="80"/>
+                                        </w:pBdr>
+                                        <w:rPr>
+                                          <w:rFonts w:asciiTheme="majorHAnsi" w:eastAsiaTheme="majorEastAsia" w:hAnsiTheme="majorHAnsi" w:cstheme="majorBidi"/>
+                                          <w:color w:val="595959" w:themeColor="text1" w:themeTint="A6"/>
+                                          <w:sz w:val="108"/>
+                                          <w:szCs w:val="108"/>
+                                        </w:rPr>
+                                      </w:pPr>
+                                      <w:r>
+                                        <w:rPr>
+                                          <w:rFonts w:asciiTheme="majorHAnsi" w:eastAsiaTheme="majorEastAsia" w:hAnsiTheme="majorHAnsi" w:cstheme="majorBidi"/>
+                                          <w:color w:val="595959" w:themeColor="text1" w:themeTint="A6"/>
+                                          <w:sz w:val="108"/>
+                                          <w:szCs w:val="108"/>
+                                        </w:rPr>
+                                        <w:t>Messenger App</w:t>
+                                      </w:r>
+                                    </w:p>
+                                  </w:sdtContent>
+                                </w:sdt>
+                                <w:sdt>
+                                  <w:sdtPr>
+                                    <w:rPr>
+                                      <w:caps/>
+                                      <w:color w:val="44546A" w:themeColor="text2"/>
+                                      <w:sz w:val="36"/>
+                                      <w:szCs w:val="36"/>
+                                    </w:rPr>
+                                    <w:alias w:val="Subtitle"/>
+                                    <w:tag w:val=""/>
+                                    <w:id w:val="157346227"/>
+                                    <w:dataBinding w:prefixMappings="xmlns:ns0='http://purl.org/dc/elements/1.1/' xmlns:ns1='http://schemas.openxmlformats.org/package/2006/metadata/core-properties' " w:xpath="/ns1:coreProperties[1]/ns0:subject[1]" w:storeItemID="{6C3C8BC8-F283-45AE-878A-BAB7291924A1}"/>
+                                    <w:text/>
+                                  </w:sdtPr>
+                                  <w:sdtEndPr/>
+                                  <w:sdtContent>
+                                    <w:p>
+                                      <w:pPr>
+                                        <w:pStyle w:val="NoSpacing"/>
+                                        <w:spacing w:before="240"/>
+                                        <w:rPr>
+                                          <w:caps/>
+                                          <w:color w:val="44546A" w:themeColor="text2"/>
+                                          <w:sz w:val="36"/>
+                                          <w:szCs w:val="36"/>
+                                        </w:rPr>
+                                      </w:pPr>
+                                      <w:r>
+                                        <w:rPr>
+                                          <w:caps/>
+                                          <w:color w:val="44546A" w:themeColor="text2"/>
+                                          <w:sz w:val="36"/>
+                                          <w:szCs w:val="36"/>
+                                        </w:rPr>
+                                        <w:t>Unit 3: programming project</w:t>
+                                      </w:r>
+                                    </w:p>
+                                  </w:sdtContent>
+                                </w:sdt>
+                              </w:txbxContent>
+                            </wps:txbx>
+                            <wps:bodyPr rot="0" spcFirstLastPara="0" vertOverflow="overflow" horzOverflow="overflow" vert="horz" wrap="square" lIns="457200" tIns="457200" rIns="457200" bIns="457200" numCol="1" spcCol="0" rtlCol="0" fromWordArt="0" anchor="ctr" anchorCtr="0" forceAA="0" compatLnSpc="1">
+                              <a:prstTxWarp prst="textNoShape">
+                                <a:avLst/>
+                              </a:prstTxWarp>
+                              <a:noAutofit/>
+                            </wps:bodyPr>
+                          </wps:wsp>
+                        </wpg:wgp>
+                      </a:graphicData>
+                    </a:graphic>
+                    <wp14:sizeRelH relativeFrom="page">
+                      <wp14:pctWidth>88200</wp14:pctWidth>
+                    </wp14:sizeRelH>
+                    <wp14:sizeRelV relativeFrom="page">
+                      <wp14:pctHeight>90900</wp14:pctHeight>
+                    </wp14:sizeRelV>
+                  </wp:anchor>
+                </w:drawing>
+              </mc:Choice>
+              <mc:Fallback>
+                <w:pict>
+                  <v:group w14:anchorId="35306992" id="Group 119" o:spid="_x0000_s1026" style="position:absolute;margin-left:0;margin-top:0;width:539.6pt;height:719.9pt;z-index:-251657216;mso-width-percent:882;mso-height-percent:909;mso-position-horizontal:center;mso-position-horizontal-relative:page;mso-position-vertical:center;mso-position-vertical-relative:page;mso-width-percent:882;mso-height-percent:909" coordsize="68580,92717" o:gfxdata="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">
+                    <v:rect id="Rectangle 120" o:spid="_x0000_s1027" style="position:absolute;top:73152;width:68580;height:1431;visibility:visible;mso-wrap-style:square;v-text-anchor:middle" o:gfxdata="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" fillcolor="#c5e0b3 [1305]" stroked="f" strokeweight="1pt"/>
+                    <v:rect id="Rectangle 121" o:spid="_x0000_s1028" style="position:absolute;top:74390;width:68580;height:18327;visibility:visible;mso-wrap-style:square;v-text-anchor:bottom" o:gfxdata="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" fillcolor="#70ad47 [3209]" stroked="f">
+                      <v:textbox inset="36pt,14.4pt,36pt,36pt">
+                        <w:txbxContent>
+                          <w:bookmarkStart w:id="2" w:name="_Hlk65568988"/>
+                          <w:p>
+                            <w:pPr>
+                              <w:pStyle w:val="NoSpacing"/>
+                              <w:rPr>
+                                <w:color w:val="FFFFFF" w:themeColor="background1"/>
+                                <w:sz w:val="32"/>
+                                <w:szCs w:val="32"/>
+                              </w:rPr>
+                            </w:pPr>
+                            <w:sdt>
+                              <w:sdtPr>
+                                <w:rPr>
+                                  <w:color w:val="FFFFFF" w:themeColor="background1"/>
+                                  <w:sz w:val="32"/>
+                                  <w:szCs w:val="32"/>
+                                </w:rPr>
+                                <w:alias w:val="Author"/>
+                                <w:tag w:val=""/>
+                                <w:id w:val="884141857"/>
+                                <w:dataBinding w:prefixMappings="xmlns:ns0='http://purl.org/dc/elements/1.1/' xmlns:ns1='http://schemas.openxmlformats.org/package/2006/metadata/core-properties' " w:xpath="/ns1:coreProperties[1]/ns0:creator[1]" w:storeItemID="{6C3C8BC8-F283-45AE-878A-BAB7291924A1}"/>
+                                <w:text/>
+                              </w:sdtPr>
+                              <w:sdtEndPr/>
+                              <w:sdtContent>
+                                <w:r>
+                                  <w:rPr>
+                                    <w:color w:val="FFFFFF" w:themeColor="background1"/>
+                                    <w:sz w:val="32"/>
+                                    <w:szCs w:val="32"/>
+                                  </w:rPr>
+                                  <w:t>Daniel Wait</w:t>
+                                </w:r>
+                              </w:sdtContent>
+                            </w:sdt>
+                            <w:bookmarkEnd w:id="2"/>
+                            <w:r>
+                              <w:rPr>
+                                <w:color w:val="FFFFFF" w:themeColor="background1"/>
+                                <w:sz w:val="32"/>
+                                <w:szCs w:val="32"/>
+                              </w:rPr>
+                              <w:t>|</w:t>
+                            </w:r>
+                            <w:r>
+                              <w:rPr>
+                                <w:color w:val="FFFFFF" w:themeColor="background1"/>
+                                <w:sz w:val="32"/>
+                                <w:szCs w:val="32"/>
+                              </w:rPr>
+                              <w:t xml:space="preserve"> </w:t>
+                            </w:r>
+                            <w:r>
+                              <w:rPr>
+                                <w:color w:val="FFFFFF" w:themeColor="background1"/>
+                                <w:sz w:val="32"/>
+                                <w:szCs w:val="32"/>
+                              </w:rPr>
+                              <w:t>Candidate No.</w:t>
+                            </w:r>
+                          </w:p>
+                          <w:p>
+                            <w:pPr>
+                              <w:pStyle w:val="NoSpacing"/>
+                              <w:rPr>
+                                <w:caps/>
+                                <w:color w:val="FFFFFF" w:themeColor="background1"/>
+                              </w:rPr>
+                            </w:pPr>
+                            <w:sdt>
+                              <w:sdtPr>
+                                <w:rPr>
+                                  <w:caps/>
+                                  <w:color w:val="FFFFFF" w:themeColor="background1"/>
+                                </w:rPr>
+                                <w:alias w:val="Company"/>
+                                <w:tag w:val=""/>
+                                <w:id w:val="922067218"/>
+                                <w:dataBinding w:prefixMappings="xmlns:ns0='http://schemas.openxmlformats.org/officeDocument/2006/extended-properties' " w:xpath="/ns0:Properties[1]/ns0:Company[1]" w:storeItemID="{6668398D-A668-4E3E-A5EB-62B293D839F1}"/>
+                                <w:text/>
+                              </w:sdtPr>
+                              <w:sdtEndPr/>
+                              <w:sdtContent>
+                                <w:r>
+                                  <w:rPr>
+                                    <w:caps/>
+                                    <w:color w:val="FFFFFF" w:themeColor="background1"/>
+                                  </w:rPr>
+                                  <w:t xml:space="preserve">Turing </w:t>
+                                </w:r>
+                                <w:r>
+                                  <w:rPr>
+                                    <w:caps/>
+                                    <w:color w:val="FFFFFF" w:themeColor="background1"/>
+                                  </w:rPr>
+                                  <w:t>H</w:t>
+                                </w:r>
+                                <w:r>
+                                  <w:rPr>
+                                    <w:caps/>
+                                    <w:color w:val="FFFFFF" w:themeColor="background1"/>
+                                  </w:rPr>
+                                  <w:t xml:space="preserve">ouse </w:t>
+                                </w:r>
+                                <w:r>
+                                  <w:rPr>
+                                    <w:caps/>
+                                    <w:color w:val="FFFFFF" w:themeColor="background1"/>
+                                  </w:rPr>
+                                  <w:t>S</w:t>
+                                </w:r>
+                                <w:r>
+                                  <w:rPr>
+                                    <w:caps/>
+                                    <w:color w:val="FFFFFF" w:themeColor="background1"/>
+                                  </w:rPr>
+                                  <w:t>chool</w:t>
+                                </w:r>
+                              </w:sdtContent>
+                            </w:sdt>
+                            <w:r>
+                              <w:rPr>
+                                <w:caps/>
+                                <w:color w:val="FFFFFF" w:themeColor="background1"/>
+                              </w:rPr>
+                              <w:t xml:space="preserve"> </w:t>
+                            </w:r>
+                            <w:bookmarkStart w:id="3" w:name="_Hlk65568204"/>
+                            <w:r>
+                              <w:rPr>
+                                <w:caps/>
+                                <w:color w:val="FFFFFF" w:themeColor="background1"/>
+                              </w:rPr>
+                              <w:t>|</w:t>
+                            </w:r>
+                            <w:bookmarkEnd w:id="3"/>
+                            <w:r>
+                              <w:rPr>
+                                <w:caps/>
+                                <w:color w:val="FFFFFF" w:themeColor="background1"/>
+                              </w:rPr>
+                              <w:t xml:space="preserve"> </w:t>
+                            </w:r>
+                            <w:sdt>
+                              <w:sdtPr>
+                                <w:rPr>
+                                  <w:caps/>
+                                  <w:color w:val="FFFFFF" w:themeColor="background1"/>
+                                </w:rPr>
+                                <w:alias w:val="Address"/>
+                                <w:tag w:val=""/>
+                                <w:id w:val="2113163453"/>
+                                <w:dataBinding w:prefixMappings="xmlns:ns0='http://schemas.microsoft.com/office/2006/coverPageProps' " w:xpath="/ns0:CoverPageProperties[1]/ns0:CompanyAddress[1]" w:storeItemID="{55AF091B-3C7A-41E3-B477-F2FDAA23CFDA}"/>
+                                <w:text/>
+                              </w:sdtPr>
+                              <w:sdtEndPr/>
+                              <w:sdtContent>
+                                <w:r>
+                                  <w:rPr>
+                                    <w:caps/>
+                                    <w:color w:val="FFFFFF" w:themeColor="background1"/>
+                                  </w:rPr>
+                                  <w:t xml:space="preserve">Centre </w:t>
+                                </w:r>
+                                <w:r>
+                                  <w:rPr>
+                                    <w:caps/>
+                                    <w:color w:val="FFFFFF" w:themeColor="background1"/>
+                                  </w:rPr>
+                                  <w:t>N</w:t>
+                                </w:r>
+                                <w:r>
+                                  <w:rPr>
+                                    <w:caps/>
+                                    <w:color w:val="FFFFFF" w:themeColor="background1"/>
+                                  </w:rPr>
+                                  <w:t>o. 14624</w:t>
+                                </w:r>
+                              </w:sdtContent>
+                            </w:sdt>
+                          </w:p>
+                        </w:txbxContent>
+                      </v:textbox>
+                    </v:rect>
+                    <v:shapetype id="_x0000_t202" coordsize="21600,21600" o:spt="202" path="m,l,21600r21600,l21600,xe">
+                      <v:stroke joinstyle="miter"/>
+                      <v:path gradientshapeok="t" o:connecttype="rect"/>
+                    </v:shapetype>
+                    <v:shape id="Text Box 122" o:spid="_x0000_s1029" type="#_x0000_t202" style="position:absolute;width:68580;height:73152;visibility:visible;mso-wrap-style:square;v-text-anchor:middle" o:gfxdata="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" filled="f" stroked="f" strokeweight=".5pt">
+                      <v:textbox inset="36pt,36pt,36pt,36pt">
+                        <w:txbxContent>
+                          <w:sdt>
+                            <w:sdtPr>
+                              <w:rPr>
+                                <w:rFonts w:asciiTheme="majorHAnsi" w:eastAsiaTheme="majorEastAsia" w:hAnsiTheme="majorHAnsi" w:cstheme="majorBidi"/>
+                                <w:color w:val="595959" w:themeColor="text1" w:themeTint="A6"/>
+                                <w:sz w:val="108"/>
+                                <w:szCs w:val="108"/>
+                              </w:rPr>
+                              <w:alias w:val="Title"/>
+                              <w:tag w:val=""/>
+                              <w:id w:val="-1476986296"/>
+                              <w:dataBinding w:prefixMappings="xmlns:ns0='http://purl.org/dc/elements/1.1/' xmlns:ns1='http://schemas.openxmlformats.org/package/2006/metadata/core-properties' " w:xpath="/ns1:coreProperties[1]/ns0:title[1]" w:storeItemID="{6C3C8BC8-F283-45AE-878A-BAB7291924A1}"/>
+                              <w:text/>
+                            </w:sdtPr>
+                            <w:sdtEndPr/>
+                            <w:sdtContent>
+                              <w:p>
+                                <w:pPr>
+                                  <w:pStyle w:val="NoSpacing"/>
+                                  <w:pBdr>
+                                    <w:bottom w:val="single" w:sz="6" w:space="4" w:color="7F7F7F" w:themeColor="text1" w:themeTint="80"/>
+                                  </w:pBdr>
+                                  <w:rPr>
+                                    <w:rFonts w:asciiTheme="majorHAnsi" w:eastAsiaTheme="majorEastAsia" w:hAnsiTheme="majorHAnsi" w:cstheme="majorBidi"/>
+                                    <w:color w:val="595959" w:themeColor="text1" w:themeTint="A6"/>
+                                    <w:sz w:val="108"/>
+                                    <w:szCs w:val="108"/>
+                                  </w:rPr>
+                                </w:pPr>
+                                <w:r>
+                                  <w:rPr>
+                                    <w:rFonts w:asciiTheme="majorHAnsi" w:eastAsiaTheme="majorEastAsia" w:hAnsiTheme="majorHAnsi" w:cstheme="majorBidi"/>
+                                    <w:color w:val="595959" w:themeColor="text1" w:themeTint="A6"/>
+                                    <w:sz w:val="108"/>
+                                    <w:szCs w:val="108"/>
+                                  </w:rPr>
+                                  <w:t>Messenger App</w:t>
+                                </w:r>
+                              </w:p>
+                            </w:sdtContent>
+                          </w:sdt>
+                          <w:sdt>
+                            <w:sdtPr>
+                              <w:rPr>
+                                <w:caps/>
+                                <w:color w:val="44546A" w:themeColor="text2"/>
+                                <w:sz w:val="36"/>
+                                <w:szCs w:val="36"/>
+                              </w:rPr>
+                              <w:alias w:val="Subtitle"/>
+                              <w:tag w:val=""/>
+                              <w:id w:val="157346227"/>
+                              <w:dataBinding w:prefixMappings="xmlns:ns0='http://purl.org/dc/elements/1.1/' xmlns:ns1='http://schemas.openxmlformats.org/package/2006/metadata/core-properties' " w:xpath="/ns1:coreProperties[1]/ns0:subject[1]" w:storeItemID="{6C3C8BC8-F283-45AE-878A-BAB7291924A1}"/>
+                              <w:text/>
+                            </w:sdtPr>
+                            <w:sdtEndPr/>
+                            <w:sdtContent>
+                              <w:p>
+                                <w:pPr>
+                                  <w:pStyle w:val="NoSpacing"/>
+                                  <w:spacing w:before="240"/>
+                                  <w:rPr>
+                                    <w:caps/>
+                                    <w:color w:val="44546A" w:themeColor="text2"/>
+                                    <w:sz w:val="36"/>
+                                    <w:szCs w:val="36"/>
+                                  </w:rPr>
+                                </w:pPr>
+                                <w:r>
+                                  <w:rPr>
+                                    <w:caps/>
+                                    <w:color w:val="44546A" w:themeColor="text2"/>
+                                    <w:sz w:val="36"/>
+                                    <w:szCs w:val="36"/>
+                                  </w:rPr>
+                                  <w:t>Unit 3: programming project</w:t>
+                                </w:r>
+                              </w:p>
+                            </w:sdtContent>
+                          </w:sdt>
+                        </w:txbxContent>
+                      </v:textbox>
+                    </v:shape>
+                    <w10:wrap anchorx="page" anchory="page"/>
+                  </v:group>
+                </w:pict>
+              </mc:Fallback>
+            </mc:AlternateContent>
+          </w:r>
+        </w:p>
+        <w:p>
+          <w:pPr>
+            <w:rPr>
+              <w:rFonts w:asciiTheme="majorHAnsi" w:eastAsiaTheme="majorEastAsia" w:hAnsiTheme="majorHAnsi" w:cstheme="majorBidi"/>
+              <w:b/>
+              <w:bCs/>
+              <w:smallCaps/>
+              <w:color w:val="538135" w:themeColor="accent6" w:themeShade="BF"/>
+              <w:sz w:val="36"/>
+              <w:szCs w:val="36"/>
+            </w:rPr>
+          </w:pPr>
+          <w:r>
+            <w:br w:type="page"/>
+          </w:r>
+        </w:p>
+      </w:sdtContent>
+    </w:sdt>
     <w:sdt>
       <w:sdtPr>
         <w:rPr>
@@ -54,7 +805,7 @@
           <w:r>
             <w:fldChar w:fldCharType="separate"/>
           </w:r>
-          <w:hyperlink w:anchor="_Toc64805679" w:history="1">
+          <w:hyperlink w:anchor="_Toc65567659" w:history="1">
             <w:r>
               <w:rPr>
                 <w:rStyle w:val="Hyperlink"/>
@@ -95,7 +846,7 @@
                 <w:noProof/>
                 <w:webHidden/>
               </w:rPr>
-              <w:instrText xml:space="preserve"> PAGEREF _Toc64805679 \h </w:instrText>
+              <w:instrText xml:space="preserve"> PAGEREF _Toc65567659 \h </w:instrText>
             </w:r>
             <w:r>
               <w:rPr>
@@ -138,7 +889,7 @@
               <w:lang w:eastAsia="en-GB"/>
             </w:rPr>
           </w:pPr>
-          <w:hyperlink w:anchor="_Toc64805680" w:history="1">
+          <w:hyperlink w:anchor="_Toc65567660" w:history="1">
             <w:r>
               <w:rPr>
                 <w:rStyle w:val="Hyperlink"/>
@@ -179,7 +930,7 @@
                 <w:noProof/>
                 <w:webHidden/>
               </w:rPr>
-              <w:instrText xml:space="preserve"> PAGEREF _Toc64805680 \h </w:instrText>
+              <w:instrText xml:space="preserve"> PAGEREF _Toc65567660 \h </w:instrText>
             </w:r>
             <w:r>
               <w:rPr>
@@ -222,7 +973,7 @@
               <w:lang w:eastAsia="en-GB"/>
             </w:rPr>
           </w:pPr>
-          <w:hyperlink w:anchor="_Toc64805681" w:history="1">
+          <w:hyperlink w:anchor="_Toc65567661" w:history="1">
             <w:r>
               <w:rPr>
                 <w:rStyle w:val="Hyperlink"/>
@@ -263,7 +1014,7 @@
                 <w:noProof/>
                 <w:webHidden/>
               </w:rPr>
-              <w:instrText xml:space="preserve"> PAGEREF _Toc64805681 \h </w:instrText>
+              <w:instrText xml:space="preserve"> PAGEREF _Toc65567661 \h </w:instrText>
             </w:r>
             <w:r>
               <w:rPr>
@@ -306,7 +1057,7 @@
               <w:lang w:eastAsia="en-GB"/>
             </w:rPr>
           </w:pPr>
-          <w:hyperlink w:anchor="_Toc64805682" w:history="1">
+          <w:hyperlink w:anchor="_Toc65567662" w:history="1">
             <w:r>
               <w:rPr>
                 <w:rStyle w:val="Hyperlink"/>
@@ -347,7 +1098,7 @@
                 <w:noProof/>
                 <w:webHidden/>
               </w:rPr>
-              <w:instrText xml:space="preserve"> PAGEREF _Toc64805682 \h </w:instrText>
+              <w:instrText xml:space="preserve"> PAGEREF _Toc65567662 \h </w:instrText>
             </w:r>
             <w:r>
               <w:rPr>
@@ -390,7 +1141,7 @@
               <w:lang w:eastAsia="en-GB"/>
             </w:rPr>
           </w:pPr>
-          <w:hyperlink w:anchor="_Toc64805683" w:history="1">
+          <w:hyperlink w:anchor="_Toc65567663" w:history="1">
             <w:r>
               <w:rPr>
                 <w:rStyle w:val="Hyperlink"/>
@@ -431,7 +1182,7 @@
                 <w:noProof/>
                 <w:webHidden/>
               </w:rPr>
-              <w:instrText xml:space="preserve"> PAGEREF _Toc64805683 \h </w:instrText>
+              <w:instrText xml:space="preserve"> PAGEREF _Toc65567663 \h </w:instrText>
             </w:r>
             <w:r>
               <w:rPr>
@@ -474,7 +1225,7 @@
               <w:lang w:eastAsia="en-GB"/>
             </w:rPr>
           </w:pPr>
-          <w:hyperlink w:anchor="_Toc64805684" w:history="1">
+          <w:hyperlink w:anchor="_Toc65567664" w:history="1">
             <w:r>
               <w:rPr>
                 <w:rStyle w:val="Hyperlink"/>
@@ -515,7 +1266,7 @@
                 <w:noProof/>
                 <w:webHidden/>
               </w:rPr>
-              <w:instrText xml:space="preserve"> PAGEREF _Toc64805684 \h </w:instrText>
+              <w:instrText xml:space="preserve"> PAGEREF _Toc65567664 \h </w:instrText>
             </w:r>
             <w:r>
               <w:rPr>
@@ -558,7 +1309,7 @@
               <w:lang w:eastAsia="en-GB"/>
             </w:rPr>
           </w:pPr>
-          <w:hyperlink w:anchor="_Toc64805685" w:history="1">
+          <w:hyperlink w:anchor="_Toc65567665" w:history="1">
             <w:r>
               <w:rPr>
                 <w:rStyle w:val="Hyperlink"/>
@@ -599,7 +1350,7 @@
                 <w:noProof/>
                 <w:webHidden/>
               </w:rPr>
-              <w:instrText xml:space="preserve"> PAGEREF _Toc64805685 \h </w:instrText>
+              <w:instrText xml:space="preserve"> PAGEREF _Toc65567665 \h </w:instrText>
             </w:r>
             <w:r>
               <w:rPr>
@@ -642,7 +1393,7 @@
               <w:lang w:eastAsia="en-GB"/>
             </w:rPr>
           </w:pPr>
-          <w:hyperlink w:anchor="_Toc64805686" w:history="1">
+          <w:hyperlink w:anchor="_Toc65567666" w:history="1">
             <w:r>
               <w:rPr>
                 <w:rStyle w:val="Hyperlink"/>
@@ -683,7 +1434,7 @@
                 <w:noProof/>
                 <w:webHidden/>
               </w:rPr>
-              <w:instrText xml:space="preserve"> PAGEREF _Toc64805686 \h </w:instrText>
+              <w:instrText xml:space="preserve"> PAGEREF _Toc65567666 \h </w:instrText>
             </w:r>
             <w:r>
               <w:rPr>
@@ -726,7 +1477,7 @@
               <w:lang w:eastAsia="en-GB"/>
             </w:rPr>
           </w:pPr>
-          <w:hyperlink w:anchor="_Toc64805687" w:history="1">
+          <w:hyperlink w:anchor="_Toc65567667" w:history="1">
             <w:r>
               <w:rPr>
                 <w:rStyle w:val="Hyperlink"/>
@@ -767,7 +1518,7 @@
                 <w:noProof/>
                 <w:webHidden/>
               </w:rPr>
-              <w:instrText xml:space="preserve"> PAGEREF _Toc64805687 \h </w:instrText>
+              <w:instrText xml:space="preserve"> PAGEREF _Toc65567667 \h </w:instrText>
             </w:r>
             <w:r>
               <w:rPr>
@@ -810,7 +1561,7 @@
               <w:lang w:eastAsia="en-GB"/>
             </w:rPr>
           </w:pPr>
-          <w:hyperlink w:anchor="_Toc64805688" w:history="1">
+          <w:hyperlink w:anchor="_Toc65567668" w:history="1">
             <w:r>
               <w:rPr>
                 <w:rStyle w:val="Hyperlink"/>
@@ -851,7 +1602,7 @@
                 <w:noProof/>
                 <w:webHidden/>
               </w:rPr>
-              <w:instrText xml:space="preserve"> PAGEREF _Toc64805688 \h </w:instrText>
+              <w:instrText xml:space="preserve"> PAGEREF _Toc65567668 \h </w:instrText>
             </w:r>
             <w:r>
               <w:rPr>
@@ -894,7 +1645,7 @@
               <w:lang w:eastAsia="en-GB"/>
             </w:rPr>
           </w:pPr>
-          <w:hyperlink w:anchor="_Toc64805689" w:history="1">
+          <w:hyperlink w:anchor="_Toc65567669" w:history="1">
             <w:r>
               <w:rPr>
                 <w:rStyle w:val="Hyperlink"/>
@@ -935,7 +1686,7 @@
                 <w:noProof/>
                 <w:webHidden/>
               </w:rPr>
-              <w:instrText xml:space="preserve"> PAGEREF _Toc64805689 \h </w:instrText>
+              <w:instrText xml:space="preserve"> PAGEREF _Toc65567669 \h </w:instrText>
             </w:r>
             <w:r>
               <w:rPr>
@@ -978,7 +1729,7 @@
               <w:lang w:eastAsia="en-GB"/>
             </w:rPr>
           </w:pPr>
-          <w:hyperlink w:anchor="_Toc64805690" w:history="1">
+          <w:hyperlink w:anchor="_Toc65567670" w:history="1">
             <w:r>
               <w:rPr>
                 <w:rStyle w:val="Hyperlink"/>
@@ -1019,7 +1770,7 @@
                 <w:noProof/>
                 <w:webHidden/>
               </w:rPr>
-              <w:instrText xml:space="preserve"> PAGEREF _Toc64805690 \h </w:instrText>
+              <w:instrText xml:space="preserve"> PAGEREF _Toc65567670 \h </w:instrText>
             </w:r>
             <w:r>
               <w:rPr>
@@ -1062,7 +1813,7 @@
               <w:lang w:eastAsia="en-GB"/>
             </w:rPr>
           </w:pPr>
-          <w:hyperlink w:anchor="_Toc64805691" w:history="1">
+          <w:hyperlink w:anchor="_Toc65567671" w:history="1">
             <w:r>
               <w:rPr>
                 <w:rStyle w:val="Hyperlink"/>
@@ -1103,7 +1854,7 @@
                 <w:noProof/>
                 <w:webHidden/>
               </w:rPr>
-              <w:instrText xml:space="preserve"> PAGEREF _Toc64805691 \h </w:instrText>
+              <w:instrText xml:space="preserve"> PAGEREF _Toc65567671 \h </w:instrText>
             </w:r>
             <w:r>
               <w:rPr>
@@ -1146,7 +1897,7 @@
               <w:lang w:eastAsia="en-GB"/>
             </w:rPr>
           </w:pPr>
-          <w:hyperlink w:anchor="_Toc64805692" w:history="1">
+          <w:hyperlink w:anchor="_Toc65567672" w:history="1">
             <w:r>
               <w:rPr>
                 <w:rStyle w:val="Hyperlink"/>
@@ -1187,7 +1938,7 @@
                 <w:noProof/>
                 <w:webHidden/>
               </w:rPr>
-              <w:instrText xml:space="preserve"> PAGEREF _Toc64805692 \h </w:instrText>
+              <w:instrText xml:space="preserve"> PAGEREF _Toc65567672 \h </w:instrText>
             </w:r>
             <w:r>
               <w:rPr>
@@ -1230,7 +1981,7 @@
               <w:lang w:eastAsia="en-GB"/>
             </w:rPr>
           </w:pPr>
-          <w:hyperlink w:anchor="_Toc64805693" w:history="1">
+          <w:hyperlink w:anchor="_Toc65567673" w:history="1">
             <w:r>
               <w:rPr>
                 <w:rStyle w:val="Hyperlink"/>
@@ -1271,7 +2022,7 @@
                 <w:noProof/>
                 <w:webHidden/>
               </w:rPr>
-              <w:instrText xml:space="preserve"> PAGEREF _Toc64805693 \h </w:instrText>
+              <w:instrText xml:space="preserve"> PAGEREF _Toc65567673 \h </w:instrText>
             </w:r>
             <w:r>
               <w:rPr>
@@ -1314,7 +2065,7 @@
               <w:lang w:eastAsia="en-GB"/>
             </w:rPr>
           </w:pPr>
-          <w:hyperlink w:anchor="_Toc64805694" w:history="1">
+          <w:hyperlink w:anchor="_Toc65567674" w:history="1">
             <w:r>
               <w:rPr>
                 <w:rStyle w:val="Hyperlink"/>
@@ -1355,7 +2106,7 @@
                 <w:noProof/>
                 <w:webHidden/>
               </w:rPr>
-              <w:instrText xml:space="preserve"> PAGEREF _Toc64805694 \h </w:instrText>
+              <w:instrText xml:space="preserve"> PAGEREF _Toc65567674 \h </w:instrText>
             </w:r>
             <w:r>
               <w:rPr>
@@ -1398,7 +2149,7 @@
               <w:lang w:eastAsia="en-GB"/>
             </w:rPr>
           </w:pPr>
-          <w:hyperlink w:anchor="_Toc64805695" w:history="1">
+          <w:hyperlink w:anchor="_Toc65567675" w:history="1">
             <w:r>
               <w:rPr>
                 <w:rStyle w:val="Hyperlink"/>
@@ -1439,7 +2190,7 @@
                 <w:noProof/>
                 <w:webHidden/>
               </w:rPr>
-              <w:instrText xml:space="preserve"> PAGEREF _Toc64805695 \h </w:instrText>
+              <w:instrText xml:space="preserve"> PAGEREF _Toc65567675 \h </w:instrText>
             </w:r>
             <w:r>
               <w:rPr>
@@ -1482,7 +2233,7 @@
               <w:lang w:eastAsia="en-GB"/>
             </w:rPr>
           </w:pPr>
-          <w:hyperlink w:anchor="_Toc64805696" w:history="1">
+          <w:hyperlink w:anchor="_Toc65567676" w:history="1">
             <w:r>
               <w:rPr>
                 <w:rStyle w:val="Hyperlink"/>
@@ -1523,7 +2274,7 @@
                 <w:noProof/>
                 <w:webHidden/>
               </w:rPr>
-              <w:instrText xml:space="preserve"> PAGEREF _Toc64805696 \h </w:instrText>
+              <w:instrText xml:space="preserve"> PAGEREF _Toc65567676 \h </w:instrText>
             </w:r>
             <w:r>
               <w:rPr>
@@ -1566,7 +2317,7 @@
               <w:lang w:eastAsia="en-GB"/>
             </w:rPr>
           </w:pPr>
-          <w:hyperlink w:anchor="_Toc64805697" w:history="1">
+          <w:hyperlink w:anchor="_Toc65567677" w:history="1">
             <w:r>
               <w:rPr>
                 <w:rStyle w:val="Hyperlink"/>
@@ -1607,7 +2358,7 @@
                 <w:noProof/>
                 <w:webHidden/>
               </w:rPr>
-              <w:instrText xml:space="preserve"> PAGEREF _Toc64805697 \h </w:instrText>
+              <w:instrText xml:space="preserve"> PAGEREF _Toc65567677 \h </w:instrText>
             </w:r>
             <w:r>
               <w:rPr>
@@ -1654,489 +2405,489 @@
       <w:pPr>
         <w:pStyle w:val="Heading1"/>
       </w:pPr>
-      <w:bookmarkStart w:id="0" w:name="_Toc64805679"/>
+      <w:bookmarkStart w:id="4" w:name="_Toc65567659"/>
       <w:r>
         <w:lastRenderedPageBreak/>
         <w:t>Analysis</w:t>
-      </w:r>
-      <w:bookmarkEnd w:id="0"/>
-    </w:p>
-    <w:p>
-      <w:pPr>
-        <w:pStyle w:val="Heading2"/>
-      </w:pPr>
-      <w:bookmarkStart w:id="1" w:name="_Toc64805680"/>
-      <w:r>
-        <w:t>Problem Identification</w:t>
-      </w:r>
-      <w:bookmarkEnd w:id="1"/>
-    </w:p>
-    <w:p>
-      <w:pPr>
-        <w:pStyle w:val="Heading3"/>
-      </w:pPr>
-      <w:bookmarkStart w:id="2" w:name="_Toc64805681"/>
-      <w:r>
-        <w:t>Problem outline</w:t>
-      </w:r>
-      <w:bookmarkEnd w:id="2"/>
-    </w:p>
-    <w:p>
-      <w:r>
-        <w:t xml:space="preserve">Currently, </w:t>
-      </w:r>
-      <w:r>
-        <w:t xml:space="preserve">the </w:t>
-      </w:r>
-      <w:r>
-        <w:t>encryption in</w:t>
-      </w:r>
-      <w:r>
-        <w:t>-</w:t>
-      </w:r>
-      <w:r>
-        <w:t xml:space="preserve">transit </w:t>
-      </w:r>
-      <w:r>
-        <w:t xml:space="preserve">system </w:t>
-      </w:r>
-      <w:r>
-        <w:t>is</w:t>
-      </w:r>
-      <w:r>
-        <w:t xml:space="preserve"> widely used in </w:t>
-      </w:r>
-      <w:r>
-        <w:t xml:space="preserve">instant </w:t>
-      </w:r>
-      <w:r>
-        <w:t>messaging apps</w:t>
-      </w:r>
-      <w:r>
-        <w:t xml:space="preserve">. </w:t>
-      </w:r>
-      <w:r>
-        <w:t xml:space="preserve">This </w:t>
-      </w:r>
-      <w:r>
-        <w:t xml:space="preserve">means that </w:t>
-      </w:r>
-      <w:r>
-        <w:t>a user’s messages will be in plaintext in the service provider’s server</w:t>
-      </w:r>
-      <w:r>
-        <w:t xml:space="preserve">, which </w:t>
-      </w:r>
-      <w:r>
-        <w:t>allow</w:t>
-      </w:r>
-      <w:r>
-        <w:t>s</w:t>
-      </w:r>
-      <w:r>
-        <w:t xml:space="preserve"> the </w:t>
-      </w:r>
-      <w:r>
-        <w:t xml:space="preserve">service provider </w:t>
-      </w:r>
-      <w:r>
-        <w:t xml:space="preserve">to read </w:t>
-      </w:r>
-      <w:r>
-        <w:t>users’ conversations</w:t>
-      </w:r>
-      <w:r>
-        <w:t xml:space="preserve"> breaching their privacy</w:t>
-      </w:r>
-      <w:r>
-        <w:t xml:space="preserve">. </w:t>
-      </w:r>
-      <w:r>
-        <w:t xml:space="preserve">These companies are then </w:t>
-      </w:r>
-      <w:r>
-        <w:t xml:space="preserve">also </w:t>
-      </w:r>
-      <w:r>
-        <w:t xml:space="preserve">susceptible to potential attackers accessing </w:t>
-      </w:r>
-      <w:r>
-        <w:t>confidential</w:t>
-      </w:r>
-      <w:r>
-        <w:t xml:space="preserve"> information through </w:t>
-      </w:r>
-      <w:r>
-        <w:t>this</w:t>
-      </w:r>
-      <w:r>
-        <w:t xml:space="preserve"> </w:t>
-      </w:r>
-      <w:r>
-        <w:t xml:space="preserve">potential </w:t>
-      </w:r>
-      <w:r>
-        <w:t>backdoor</w:t>
-      </w:r>
-      <w:r>
-        <w:t>.</w:t>
-      </w:r>
-      <w:r>
-        <w:t xml:space="preserve"> Therefore, I will be making a solution to this problem of </w:t>
-      </w:r>
-      <w:r>
-        <w:t xml:space="preserve">user privacy </w:t>
-      </w:r>
-      <w:r>
-        <w:t>by making an end-to-end encrypted instant messaging program.</w:t>
-      </w:r>
-      <w:r>
-        <w:t xml:space="preserve"> </w:t>
-      </w:r>
-    </w:p>
-    <w:p>
-      <w:r>
-        <w:t xml:space="preserve">For this solution to work, the </w:t>
-      </w:r>
-      <w:r>
-        <w:t xml:space="preserve">following features are required: </w:t>
-      </w:r>
-      <w:r>
-        <w:t xml:space="preserve">only the endpoint users have the key </w:t>
-      </w:r>
-      <w:r>
-        <w:t>for</w:t>
-      </w:r>
-      <w:r>
-        <w:t xml:space="preserve"> </w:t>
-      </w:r>
-      <w:r>
-        <w:t>the</w:t>
-      </w:r>
-      <w:r>
-        <w:t xml:space="preserve"> symmetric encryption algorithm</w:t>
-      </w:r>
-      <w:r>
-        <w:t xml:space="preserve"> </w:t>
-      </w:r>
-      <w:r>
-        <w:t>to</w:t>
-      </w:r>
-      <w:r>
-        <w:t xml:space="preserve"> qualify the </w:t>
-      </w:r>
-      <w:r>
-        <w:t>system</w:t>
-      </w:r>
-      <w:r>
-        <w:t xml:space="preserve"> as </w:t>
-      </w:r>
-      <w:r>
-        <w:t>end-to-end encryption</w:t>
-      </w:r>
-      <w:r>
-        <w:t xml:space="preserve">; </w:t>
-      </w:r>
-      <w:r>
-        <w:t xml:space="preserve">an </w:t>
-      </w:r>
-      <w:r>
-        <w:t>easy-to-use</w:t>
-      </w:r>
-      <w:r>
-        <w:t xml:space="preserve"> GUI so that anyone can </w:t>
-      </w:r>
-      <w:r>
-        <w:t xml:space="preserve">navigate and use </w:t>
-      </w:r>
-      <w:r>
-        <w:t>the program</w:t>
-      </w:r>
-      <w:r>
-        <w:t xml:space="preserve">; </w:t>
-      </w:r>
-      <w:r>
-        <w:t>a login</w:t>
-      </w:r>
-      <w:r>
-        <w:t>/sign-up</w:t>
-      </w:r>
-      <w:r>
-        <w:t xml:space="preserve"> system to authenticate </w:t>
-      </w:r>
-      <w:r>
-        <w:t>user</w:t>
-      </w:r>
-      <w:r>
-        <w:t>s</w:t>
-      </w:r>
-      <w:r>
-        <w:t>’ identities</w:t>
-      </w:r>
-      <w:r>
-        <w:t xml:space="preserve"> to the server</w:t>
-      </w:r>
-      <w:r>
-        <w:t xml:space="preserve"> to facilitate </w:t>
-      </w:r>
-      <w:r>
-        <w:t xml:space="preserve">historic </w:t>
-      </w:r>
-      <w:r>
-        <w:t xml:space="preserve">message </w:t>
-      </w:r>
-      <w:r>
-        <w:t>viewing</w:t>
-      </w:r>
-      <w:r>
-        <w:t>; networking</w:t>
-      </w:r>
-      <w:r>
-        <w:t xml:space="preserve"> capabilities</w:t>
-      </w:r>
-      <w:r>
-        <w:t xml:space="preserve"> in order send and receive messages from different networks</w:t>
-      </w:r>
-      <w:r>
-        <w:t xml:space="preserve"> with a low enough latency </w:t>
-      </w:r>
-      <w:r>
-        <w:t>to be a viable ‘instant’ messaging platform</w:t>
-      </w:r>
-      <w:r>
-        <w:t>.</w:t>
-      </w:r>
-    </w:p>
-    <w:p>
-      <w:pPr>
-        <w:pStyle w:val="Heading3"/>
-      </w:pPr>
-      <w:bookmarkStart w:id="3" w:name="_Toc64805682"/>
-      <w:r>
-        <w:t>Stakeholders</w:t>
-      </w:r>
-      <w:bookmarkEnd w:id="3"/>
-    </w:p>
-    <w:p>
-      <w:r>
-        <w:t>The</w:t>
-      </w:r>
-      <w:r>
-        <w:t xml:space="preserve"> </w:t>
-      </w:r>
-      <w:r>
-        <w:t>target audience</w:t>
-      </w:r>
-      <w:r>
-        <w:t xml:space="preserve"> </w:t>
-      </w:r>
-      <w:r>
-        <w:t xml:space="preserve">of this program </w:t>
-      </w:r>
-      <w:r>
-        <w:t xml:space="preserve">is split into two categories. Firstly, there will be </w:t>
-      </w:r>
-      <w:r>
-        <w:t>privacy</w:t>
-      </w:r>
-      <w:r>
-        <w:t>-</w:t>
-      </w:r>
-      <w:r>
-        <w:t xml:space="preserve">conscious </w:t>
-      </w:r>
-      <w:r>
-        <w:t xml:space="preserve">stakeholders </w:t>
-      </w:r>
-      <w:r>
-        <w:t xml:space="preserve">who </w:t>
-      </w:r>
-      <w:r>
-        <w:t xml:space="preserve">are choosing their instant messaging platform based on the security that the program provides to </w:t>
-      </w:r>
-      <w:r>
-        <w:t>their information</w:t>
-      </w:r>
-      <w:r>
-        <w:t xml:space="preserve">. The requirements for these </w:t>
-      </w:r>
-      <w:r>
-        <w:t xml:space="preserve">stakeholders </w:t>
-      </w:r>
-      <w:r>
-        <w:t xml:space="preserve">will be </w:t>
-      </w:r>
-      <w:r>
-        <w:t xml:space="preserve">the following: </w:t>
-      </w:r>
-      <w:r>
-        <w:t>all the communications on the program will be encrypted</w:t>
-      </w:r>
-      <w:r>
-        <w:t>; the only parties that can view the plaintext messages are the endpoint users</w:t>
-      </w:r>
-      <w:r>
-        <w:t>; all</w:t>
-      </w:r>
-      <w:r>
-        <w:t xml:space="preserve"> sensitive passwords</w:t>
-      </w:r>
-      <w:r>
-        <w:t xml:space="preserve"> stored on the server will be hashed</w:t>
-      </w:r>
-      <w:r>
-        <w:t>.</w:t>
-      </w:r>
-      <w:r>
-        <w:t xml:space="preserve"> </w:t>
-      </w:r>
-      <w:r>
-        <w:t>The</w:t>
-      </w:r>
-      <w:r>
-        <w:t>se stakeholders</w:t>
-      </w:r>
-      <w:r>
-        <w:t xml:space="preserve"> will make use of the program </w:t>
-      </w:r>
-      <w:r>
-        <w:t xml:space="preserve">through business, </w:t>
-      </w:r>
-      <w:r>
-        <w:t>gaming,</w:t>
-      </w:r>
-      <w:r>
-        <w:t xml:space="preserve"> or everyday communications</w:t>
-      </w:r>
-      <w:r>
-        <w:t xml:space="preserve"> to name a few use cases</w:t>
-      </w:r>
-      <w:r>
-        <w:t xml:space="preserve"> </w:t>
-      </w:r>
-      <w:r>
-        <w:t xml:space="preserve">as </w:t>
-      </w:r>
-      <w:r>
-        <w:t>all</w:t>
-      </w:r>
-      <w:r>
-        <w:t xml:space="preserve"> the needs are satisfied </w:t>
-      </w:r>
-      <w:r>
-        <w:t>as part of the program’s essential features</w:t>
-      </w:r>
-      <w:r>
-        <w:t>.</w:t>
-      </w:r>
-    </w:p>
-    <w:p>
-      <w:r>
-        <w:t xml:space="preserve">Secondly, </w:t>
-      </w:r>
-      <w:r>
-        <w:t xml:space="preserve">there will be stakeholders who are </w:t>
-      </w:r>
-      <w:r>
-        <w:t xml:space="preserve">people </w:t>
-      </w:r>
-      <w:r>
-        <w:t xml:space="preserve">less familiar with </w:t>
-      </w:r>
-      <w:r>
-        <w:t>computers</w:t>
-      </w:r>
-      <w:r>
-        <w:t xml:space="preserve"> that are</w:t>
-      </w:r>
-      <w:r>
-        <w:t xml:space="preserve"> looking for an easily accessible instant messaging platform</w:t>
-      </w:r>
-      <w:r>
-        <w:t>. The requirements for these users will be a</w:t>
-      </w:r>
-      <w:r>
-        <w:t xml:space="preserve">n intuitive user interface with little to no prior setup needed for them to start using the program. </w:t>
-      </w:r>
-      <w:r>
-        <w:t>They will make use</w:t>
-      </w:r>
-      <w:r>
-        <w:t xml:space="preserve"> of the program to keep in touch will family and friends; </w:t>
-      </w:r>
-      <w:r>
-        <w:t>therefore,</w:t>
-      </w:r>
-      <w:r>
-        <w:t xml:space="preserve"> </w:t>
-      </w:r>
-      <w:r>
-        <w:t>the program must be</w:t>
-      </w:r>
-      <w:r>
-        <w:t xml:space="preserve"> easy to use as to not deter</w:t>
-      </w:r>
-      <w:r>
-        <w:t xml:space="preserve"> them</w:t>
-      </w:r>
-      <w:r>
-        <w:t>.</w:t>
-      </w:r>
-    </w:p>
-    <w:p>
-      <w:pPr>
-        <w:pStyle w:val="Heading3"/>
-      </w:pPr>
-      <w:bookmarkStart w:id="4" w:name="_Toc64805683"/>
-      <w:r>
-        <w:t>How can the problem be solved by computational methods?</w:t>
       </w:r>
       <w:bookmarkEnd w:id="4"/>
     </w:p>
     <w:p>
-      <w:r>
-        <w:t>This problem is well suited to a computational approach as it can be solved using computational methods. This is because the process of encrypting</w:t>
-      </w:r>
-      <w:r>
-        <w:t>,</w:t>
-      </w:r>
-      <w:r>
-        <w:t xml:space="preserve"> sending </w:t>
-      </w:r>
-      <w:r>
-        <w:t xml:space="preserve">then </w:t>
-      </w:r>
-      <w:r>
-        <w:t xml:space="preserve">decrypting messages over a network can be greatly abstracted for the user so that they do not need any prior </w:t>
-      </w:r>
-      <w:r>
-        <w:t xml:space="preserve">technical </w:t>
-      </w:r>
-      <w:r>
-        <w:t>knowledge</w:t>
-      </w:r>
-      <w:r>
-        <w:t xml:space="preserve"> to use the program</w:t>
-      </w:r>
-      <w:r>
-        <w:t xml:space="preserve">. The </w:t>
-      </w:r>
-      <w:r>
-        <w:t>solution</w:t>
-      </w:r>
-      <w:r>
-        <w:t xml:space="preserve"> will also have many algorithms to carry out processes without the need for complex input from the user.</w:t>
-      </w:r>
+      <w:pPr>
+        <w:pStyle w:val="Heading2"/>
+      </w:pPr>
+      <w:bookmarkStart w:id="5" w:name="_Toc65567660"/>
+      <w:r>
+        <w:t>Problem Identification</w:t>
+      </w:r>
+      <w:bookmarkEnd w:id="5"/>
     </w:p>
     <w:p>
       <w:pPr>
         <w:pStyle w:val="Heading3"/>
       </w:pPr>
-      <w:bookmarkStart w:id="5" w:name="_Toc64805684"/>
+      <w:bookmarkStart w:id="6" w:name="_Toc65567661"/>
+      <w:r>
+        <w:t>Problem outline</w:t>
+      </w:r>
+      <w:bookmarkEnd w:id="6"/>
+    </w:p>
+    <w:p>
+      <w:r>
+        <w:t xml:space="preserve">Currently, </w:t>
+      </w:r>
+      <w:r>
+        <w:t xml:space="preserve">the </w:t>
+      </w:r>
+      <w:r>
+        <w:t>encryption in</w:t>
+      </w:r>
+      <w:r>
+        <w:t>-</w:t>
+      </w:r>
+      <w:r>
+        <w:t xml:space="preserve">transit </w:t>
+      </w:r>
+      <w:r>
+        <w:t xml:space="preserve">system </w:t>
+      </w:r>
+      <w:r>
+        <w:t>is</w:t>
+      </w:r>
+      <w:r>
+        <w:t xml:space="preserve"> widely used in </w:t>
+      </w:r>
+      <w:r>
+        <w:t xml:space="preserve">instant </w:t>
+      </w:r>
+      <w:r>
+        <w:t>messaging apps</w:t>
+      </w:r>
+      <w:r>
+        <w:t xml:space="preserve">. </w:t>
+      </w:r>
+      <w:r>
+        <w:t xml:space="preserve">This </w:t>
+      </w:r>
+      <w:r>
+        <w:t xml:space="preserve">means that </w:t>
+      </w:r>
+      <w:r>
+        <w:t>a user’s messages will be in plaintext in the service provider’s server</w:t>
+      </w:r>
+      <w:r>
+        <w:t xml:space="preserve">, which </w:t>
+      </w:r>
+      <w:r>
+        <w:t>allow</w:t>
+      </w:r>
+      <w:r>
+        <w:t>s</w:t>
+      </w:r>
+      <w:r>
+        <w:t xml:space="preserve"> the </w:t>
+      </w:r>
+      <w:r>
+        <w:t xml:space="preserve">service provider </w:t>
+      </w:r>
+      <w:r>
+        <w:t xml:space="preserve">to read </w:t>
+      </w:r>
+      <w:r>
+        <w:t>users’ conversations</w:t>
+      </w:r>
+      <w:r>
+        <w:t xml:space="preserve"> breaching their privacy</w:t>
+      </w:r>
+      <w:r>
+        <w:t xml:space="preserve">. </w:t>
+      </w:r>
+      <w:r>
+        <w:t xml:space="preserve">These companies are then </w:t>
+      </w:r>
+      <w:r>
+        <w:t xml:space="preserve">also </w:t>
+      </w:r>
+      <w:r>
+        <w:t xml:space="preserve">susceptible to potential attackers accessing </w:t>
+      </w:r>
+      <w:r>
+        <w:t>confidential</w:t>
+      </w:r>
+      <w:r>
+        <w:t xml:space="preserve"> information through </w:t>
+      </w:r>
+      <w:r>
+        <w:t>this</w:t>
+      </w:r>
+      <w:r>
+        <w:t xml:space="preserve"> </w:t>
+      </w:r>
+      <w:r>
+        <w:t xml:space="preserve">potential </w:t>
+      </w:r>
+      <w:r>
+        <w:t>backdoor</w:t>
+      </w:r>
+      <w:r>
+        <w:t>.</w:t>
+      </w:r>
+      <w:r>
+        <w:t xml:space="preserve"> Therefore, I will be making a solution to this problem of </w:t>
+      </w:r>
+      <w:r>
+        <w:t xml:space="preserve">user privacy </w:t>
+      </w:r>
+      <w:r>
+        <w:t>by making an end-to-end encrypted instant messaging program.</w:t>
+      </w:r>
+      <w:r>
+        <w:t xml:space="preserve"> </w:t>
+      </w:r>
+    </w:p>
+    <w:p>
+      <w:r>
+        <w:t xml:space="preserve">For this solution to work, the </w:t>
+      </w:r>
+      <w:r>
+        <w:t xml:space="preserve">following features are required: </w:t>
+      </w:r>
+      <w:r>
+        <w:t xml:space="preserve">only the endpoint users have the key </w:t>
+      </w:r>
+      <w:r>
+        <w:t>for</w:t>
+      </w:r>
+      <w:r>
+        <w:t xml:space="preserve"> </w:t>
+      </w:r>
+      <w:r>
+        <w:t>the</w:t>
+      </w:r>
+      <w:r>
+        <w:t xml:space="preserve"> symmetric encryption algorithm</w:t>
+      </w:r>
+      <w:r>
+        <w:t xml:space="preserve"> </w:t>
+      </w:r>
+      <w:r>
+        <w:t>to</w:t>
+      </w:r>
+      <w:r>
+        <w:t xml:space="preserve"> qualify the </w:t>
+      </w:r>
+      <w:r>
+        <w:t>system</w:t>
+      </w:r>
+      <w:r>
+        <w:t xml:space="preserve"> as </w:t>
+      </w:r>
+      <w:r>
+        <w:t>end-to-end encryption</w:t>
+      </w:r>
+      <w:r>
+        <w:t xml:space="preserve">; </w:t>
+      </w:r>
+      <w:r>
+        <w:t xml:space="preserve">an </w:t>
+      </w:r>
+      <w:r>
+        <w:t>easy-to-use</w:t>
+      </w:r>
+      <w:r>
+        <w:t xml:space="preserve"> GUI so that anyone can </w:t>
+      </w:r>
+      <w:r>
+        <w:t xml:space="preserve">navigate and use </w:t>
+      </w:r>
+      <w:r>
+        <w:t>the program</w:t>
+      </w:r>
+      <w:r>
+        <w:t xml:space="preserve">; </w:t>
+      </w:r>
+      <w:r>
+        <w:t>a login</w:t>
+      </w:r>
+      <w:r>
+        <w:t>/sign-up</w:t>
+      </w:r>
+      <w:r>
+        <w:t xml:space="preserve"> system to authenticate </w:t>
+      </w:r>
+      <w:r>
+        <w:t>user</w:t>
+      </w:r>
+      <w:r>
+        <w:t>s</w:t>
+      </w:r>
+      <w:r>
+        <w:t>’ identities</w:t>
+      </w:r>
+      <w:r>
+        <w:t xml:space="preserve"> to the server</w:t>
+      </w:r>
+      <w:r>
+        <w:t xml:space="preserve"> to facilitate </w:t>
+      </w:r>
+      <w:r>
+        <w:t xml:space="preserve">historic </w:t>
+      </w:r>
+      <w:r>
+        <w:t xml:space="preserve">message </w:t>
+      </w:r>
+      <w:r>
+        <w:t>viewing</w:t>
+      </w:r>
+      <w:r>
+        <w:t>; networking</w:t>
+      </w:r>
+      <w:r>
+        <w:t xml:space="preserve"> capabilities</w:t>
+      </w:r>
+      <w:r>
+        <w:t xml:space="preserve"> in order send and receive messages from different networks</w:t>
+      </w:r>
+      <w:r>
+        <w:t xml:space="preserve"> with a low enough latency </w:t>
+      </w:r>
+      <w:r>
+        <w:t>to be a viable ‘instant’ messaging platform</w:t>
+      </w:r>
+      <w:r>
+        <w:t>.</w:t>
+      </w:r>
+    </w:p>
+    <w:p>
+      <w:pPr>
+        <w:pStyle w:val="Heading3"/>
+      </w:pPr>
+      <w:bookmarkStart w:id="7" w:name="_Toc65567662"/>
+      <w:r>
+        <w:t>Stakeholders</w:t>
+      </w:r>
+      <w:bookmarkEnd w:id="7"/>
+    </w:p>
+    <w:p>
+      <w:r>
+        <w:t>The</w:t>
+      </w:r>
+      <w:r>
+        <w:t xml:space="preserve"> </w:t>
+      </w:r>
+      <w:r>
+        <w:t>target audience</w:t>
+      </w:r>
+      <w:r>
+        <w:t xml:space="preserve"> </w:t>
+      </w:r>
+      <w:r>
+        <w:t xml:space="preserve">of this program </w:t>
+      </w:r>
+      <w:r>
+        <w:t xml:space="preserve">is split into two categories. Firstly, there will be </w:t>
+      </w:r>
+      <w:r>
+        <w:t>privacy</w:t>
+      </w:r>
+      <w:r>
+        <w:t>-</w:t>
+      </w:r>
+      <w:r>
+        <w:t xml:space="preserve">conscious </w:t>
+      </w:r>
+      <w:r>
+        <w:t xml:space="preserve">stakeholders </w:t>
+      </w:r>
+      <w:r>
+        <w:t xml:space="preserve">who </w:t>
+      </w:r>
+      <w:r>
+        <w:t xml:space="preserve">are choosing their instant messaging platform based on the security that the program provides to </w:t>
+      </w:r>
+      <w:r>
+        <w:t>their information</w:t>
+      </w:r>
+      <w:r>
+        <w:t xml:space="preserve">. The requirements for these </w:t>
+      </w:r>
+      <w:r>
+        <w:t xml:space="preserve">stakeholders </w:t>
+      </w:r>
+      <w:r>
+        <w:t xml:space="preserve">will be </w:t>
+      </w:r>
+      <w:r>
+        <w:t xml:space="preserve">the following: </w:t>
+      </w:r>
+      <w:r>
+        <w:t>all the communications on the program will be encrypted</w:t>
+      </w:r>
+      <w:r>
+        <w:t>; the only parties that can view the plaintext messages are the endpoint users</w:t>
+      </w:r>
+      <w:r>
+        <w:t>; all</w:t>
+      </w:r>
+      <w:r>
+        <w:t xml:space="preserve"> sensitive passwords</w:t>
+      </w:r>
+      <w:r>
+        <w:t xml:space="preserve"> stored on the server will be hashed</w:t>
+      </w:r>
+      <w:r>
+        <w:t>.</w:t>
+      </w:r>
+      <w:r>
+        <w:t xml:space="preserve"> </w:t>
+      </w:r>
+      <w:r>
+        <w:t>The</w:t>
+      </w:r>
+      <w:r>
+        <w:t>se stakeholders</w:t>
+      </w:r>
+      <w:r>
+        <w:t xml:space="preserve"> will make use of the program </w:t>
+      </w:r>
+      <w:r>
+        <w:t xml:space="preserve">through business, </w:t>
+      </w:r>
+      <w:r>
+        <w:t>gaming,</w:t>
+      </w:r>
+      <w:r>
+        <w:t xml:space="preserve"> or everyday communications</w:t>
+      </w:r>
+      <w:r>
+        <w:t xml:space="preserve"> to name a few use cases</w:t>
+      </w:r>
+      <w:r>
+        <w:t xml:space="preserve"> </w:t>
+      </w:r>
+      <w:r>
+        <w:t xml:space="preserve">as </w:t>
+      </w:r>
+      <w:r>
+        <w:t>all</w:t>
+      </w:r>
+      <w:r>
+        <w:t xml:space="preserve"> the needs are satisfied </w:t>
+      </w:r>
+      <w:r>
+        <w:t>as part of the program’s essential features</w:t>
+      </w:r>
+      <w:r>
+        <w:t>.</w:t>
+      </w:r>
+    </w:p>
+    <w:p>
+      <w:r>
+        <w:t xml:space="preserve">Secondly, </w:t>
+      </w:r>
+      <w:r>
+        <w:t xml:space="preserve">there will be stakeholders who are </w:t>
+      </w:r>
+      <w:r>
+        <w:t xml:space="preserve">people </w:t>
+      </w:r>
+      <w:r>
+        <w:t xml:space="preserve">less familiar with </w:t>
+      </w:r>
+      <w:r>
+        <w:t>computers</w:t>
+      </w:r>
+      <w:r>
+        <w:t xml:space="preserve"> that are</w:t>
+      </w:r>
+      <w:r>
+        <w:t xml:space="preserve"> looking for an easily accessible instant messaging platform</w:t>
+      </w:r>
+      <w:r>
+        <w:t>. The requirements for these users will be a</w:t>
+      </w:r>
+      <w:r>
+        <w:t xml:space="preserve">n intuitive user interface with little to no prior setup needed for them to start using the program. </w:t>
+      </w:r>
+      <w:r>
+        <w:t>They will make use</w:t>
+      </w:r>
+      <w:r>
+        <w:t xml:space="preserve"> of the program to keep in touch will family and friends; </w:t>
+      </w:r>
+      <w:r>
+        <w:t>therefore,</w:t>
+      </w:r>
+      <w:r>
+        <w:t xml:space="preserve"> </w:t>
+      </w:r>
+      <w:r>
+        <w:t>the program must be</w:t>
+      </w:r>
+      <w:r>
+        <w:t xml:space="preserve"> easy to use as to not deter</w:t>
+      </w:r>
+      <w:r>
+        <w:t xml:space="preserve"> them</w:t>
+      </w:r>
+      <w:r>
+        <w:t>.</w:t>
+      </w:r>
+    </w:p>
+    <w:p>
+      <w:pPr>
+        <w:pStyle w:val="Heading3"/>
+      </w:pPr>
+      <w:bookmarkStart w:id="8" w:name="_Toc65567663"/>
+      <w:r>
+        <w:t>How can the problem be solved by computational methods?</w:t>
+      </w:r>
+      <w:bookmarkEnd w:id="8"/>
+    </w:p>
+    <w:p>
+      <w:r>
+        <w:t>This problem is well suited to a computational approach as it can be solved using computational methods. This is because the process of encrypting</w:t>
+      </w:r>
+      <w:r>
+        <w:t>,</w:t>
+      </w:r>
+      <w:r>
+        <w:t xml:space="preserve"> sending </w:t>
+      </w:r>
+      <w:r>
+        <w:t xml:space="preserve">then </w:t>
+      </w:r>
+      <w:r>
+        <w:t xml:space="preserve">decrypting messages over a network can be greatly abstracted for the user so that they do not need any prior </w:t>
+      </w:r>
+      <w:r>
+        <w:t xml:space="preserve">technical </w:t>
+      </w:r>
+      <w:r>
+        <w:t>knowledge</w:t>
+      </w:r>
+      <w:r>
+        <w:t xml:space="preserve"> to use the program</w:t>
+      </w:r>
+      <w:r>
+        <w:t xml:space="preserve">. The </w:t>
+      </w:r>
+      <w:r>
+        <w:t>solution</w:t>
+      </w:r>
+      <w:r>
+        <w:t xml:space="preserve"> will also have many algorithms to carry out processes without the need for complex input from the user.</w:t>
+      </w:r>
+    </w:p>
+    <w:p>
+      <w:pPr>
+        <w:pStyle w:val="Heading3"/>
+      </w:pPr>
+      <w:bookmarkStart w:id="9" w:name="_Toc65567664"/>
       <w:r>
         <w:t>Computational methods that the solution lends itself to</w:t>
       </w:r>
-      <w:bookmarkEnd w:id="5"/>
+      <w:bookmarkEnd w:id="9"/>
     </w:p>
     <w:p>
       <w:r>
@@ -2209,7 +2960,11 @@
         <w:t xml:space="preserve"> and sending and receiving the messages </w:t>
       </w:r>
       <w:r>
-        <w:t>over that network</w:t>
+        <w:t xml:space="preserve">over that </w:t>
+      </w:r>
+      <w:r>
+        <w:lastRenderedPageBreak/>
+        <w:t>network</w:t>
       </w:r>
       <w:r>
         <w:t>. Once this is overcome th</w:t>
@@ -2235,7 +2990,6 @@
         <w:rPr>
           <w:rStyle w:val="Strong"/>
         </w:rPr>
-        <w:lastRenderedPageBreak/>
         <w:t>Abstraction</w:t>
       </w:r>
       <w:r>
@@ -2473,7 +3227,7 @@
                     </pic:cNvPicPr>
                   </pic:nvPicPr>
                   <pic:blipFill>
-                    <a:blip r:embed="rId8" cstate="print">
+                    <a:blip r:embed="rId9" cstate="print">
                       <a:extLst>
                         <a:ext uri="{28A0092B-C50C-407E-A947-70E740481C1C}">
                           <a14:useLocalDpi xmlns:a14="http://schemas.microsoft.com/office/drawing/2010/main" val="0"/>
@@ -2580,7 +3334,11 @@
         <w:t>t</w:t>
       </w:r>
       <w:r>
-        <w:t xml:space="preserve">he program functions efficiently. On the smaller scale, I will use performance modelling to profile my encryption algorithms to make sure that they </w:t>
+        <w:t xml:space="preserve">he program functions efficiently. On the smaller scale, I will use performance modelling to profile my </w:t>
+      </w:r>
+      <w:r>
+        <w:lastRenderedPageBreak/>
+        <w:t xml:space="preserve">encryption algorithms to make sure that they </w:t>
       </w:r>
       <w:r>
         <w:t>properly balance processing time and security since</w:t>
@@ -2607,11 +3365,7 @@
         <w:t>a</w:t>
       </w:r>
       <w:r>
-        <w:t xml:space="preserve"> larger scale, I will use </w:t>
-      </w:r>
-      <w:r>
-        <w:lastRenderedPageBreak/>
-        <w:t>performance modelling to ensure that my se</w:t>
+        <w:t xml:space="preserve"> larger scale, I will use performance modelling to ensure that my se</w:t>
       </w:r>
       <w:r>
         <w:t>r</w:t>
@@ -2648,20 +3402,20 @@
       <w:pPr>
         <w:pStyle w:val="Heading2"/>
       </w:pPr>
-      <w:bookmarkStart w:id="6" w:name="_Toc64805685"/>
+      <w:bookmarkStart w:id="10" w:name="_Toc65567665"/>
       <w:r>
         <w:t>Resea</w:t>
       </w:r>
       <w:r>
         <w:t>rch</w:t>
       </w:r>
-      <w:bookmarkEnd w:id="6"/>
+      <w:bookmarkEnd w:id="10"/>
     </w:p>
     <w:p>
       <w:pPr>
         <w:pStyle w:val="Heading3"/>
       </w:pPr>
-      <w:bookmarkStart w:id="7" w:name="_Toc64805686"/>
+      <w:bookmarkStart w:id="11" w:name="_Toc65567666"/>
       <w:r>
         <w:t xml:space="preserve">Existing </w:t>
       </w:r>
@@ -2680,7 +3434,7 @@
       <w:r>
         <w:t>Discord</w:t>
       </w:r>
-      <w:bookmarkEnd w:id="7"/>
+      <w:bookmarkEnd w:id="11"/>
     </w:p>
     <w:p>
       <w:pPr>
@@ -2829,7 +3583,7 @@
                     </pic:cNvPicPr>
                   </pic:nvPicPr>
                   <pic:blipFill>
-                    <a:blip r:embed="rId9" cstate="print">
+                    <a:blip r:embed="rId10" cstate="print">
                       <a:extLst>
                         <a:ext uri="{28A0092B-C50C-407E-A947-70E740481C1C}">
                           <a14:useLocalDpi xmlns:a14="http://schemas.microsoft.com/office/drawing/2010/main" val="0"/>
@@ -3135,6 +3889,7 @@
         </w:numPr>
       </w:pPr>
       <w:r>
+        <w:lastRenderedPageBreak/>
         <w:t>I also think that Discord’s feature of activity statuses</w:t>
       </w:r>
       <w:r>
@@ -3181,9 +3936,8 @@
       <w:pPr>
         <w:pStyle w:val="Heading3"/>
       </w:pPr>
-      <w:bookmarkStart w:id="8" w:name="_Toc64805687"/>
-      <w:r>
-        <w:lastRenderedPageBreak/>
+      <w:bookmarkStart w:id="12" w:name="_Toc65567667"/>
+      <w:r>
         <w:t xml:space="preserve">Existing </w:t>
       </w:r>
       <w:r>
@@ -3195,7 +3949,7 @@
       <w:r>
         <w:t>Internet Relay Chat (IRC)</w:t>
       </w:r>
-      <w:bookmarkEnd w:id="8"/>
+      <w:bookmarkEnd w:id="12"/>
     </w:p>
     <w:p>
       <w:r>
@@ -3232,7 +3986,15 @@
         <w:t xml:space="preserve">at the height of IRC </w:t>
       </w:r>
       <w:r>
-        <w:t xml:space="preserve">the largest network – QuakeNet – saw a peak user count of almost a quarter of a million users </w:t>
+        <w:t xml:space="preserve">the largest network – </w:t>
+      </w:r>
+      <w:proofErr w:type="spellStart"/>
+      <w:r>
+        <w:t>QuakeNet</w:t>
+      </w:r>
+      <w:proofErr w:type="spellEnd"/>
+      <w:r>
+        <w:t xml:space="preserve"> – saw a peak user count of almost a quarter of a million users </w:t>
       </w:r>
       <w:sdt>
         <w:sdtPr>
@@ -3357,7 +4119,7 @@
                     </pic:cNvPicPr>
                   </pic:nvPicPr>
                   <pic:blipFill>
-                    <a:blip r:embed="rId10" cstate="print">
+                    <a:blip r:embed="rId11" cstate="print">
                       <a:extLst>
                         <a:ext uri="{28A0092B-C50C-407E-A947-70E740481C1C}">
                           <a14:useLocalDpi xmlns:a14="http://schemas.microsoft.com/office/drawing/2010/main" val="0"/>
@@ -3410,7 +4172,7 @@
         </w:rPr>
         <w:t xml:space="preserve">Image via </w:t>
       </w:r>
-      <w:hyperlink r:id="rId11" w:history="1">
+      <w:hyperlink r:id="rId12" w:history="1">
         <w:r>
           <w:rPr>
             <w:rStyle w:val="Hyperlink"/>
@@ -3476,7 +4238,15 @@
         <w:t>disconnected</w:t>
       </w:r>
       <w:r>
-        <w:t xml:space="preserve"> in what is called a netsplit.</w:t>
+        <w:t xml:space="preserve"> in what is called a </w:t>
+      </w:r>
+      <w:proofErr w:type="spellStart"/>
+      <w:r>
+        <w:t>netsplit</w:t>
+      </w:r>
+      <w:proofErr w:type="spellEnd"/>
+      <w:r>
+        <w:t>.</w:t>
       </w:r>
     </w:p>
     <w:p>
@@ -3531,6 +4301,7 @@
     </w:p>
     <w:p>
       <w:r>
+        <w:lastRenderedPageBreak/>
         <w:t xml:space="preserve">To </w:t>
       </w:r>
       <w:r>
@@ -3600,11 +4371,7 @@
         <w:t xml:space="preserve">server </w:t>
       </w:r>
       <w:r>
-        <w:t xml:space="preserve">they are connected </w:t>
-      </w:r>
-      <w:r>
-        <w:lastRenderedPageBreak/>
-        <w:t xml:space="preserve">to </w:t>
+        <w:t xml:space="preserve">they are connected to </w:t>
       </w:r>
       <w:r>
         <w:t>will relay all</w:t>
@@ -3833,7 +4600,15 @@
     </w:p>
     <w:p>
       <w:r>
-        <w:t>The layout of the UI for many IRC clients is the following: channels on the left, a nickname list on the right and the chat in the middle (this has become a common chat program layout as can be seen in Discord’s GUI in the section prior). In the past and in addition to standalone programs, Opera came with an IRC client attached to Opera Mail and there was an IRC client for Firefox called ChatZilla. This proved that IRC was a very lightweight protocol with not many needs besides a socket to run off.</w:t>
+        <w:t xml:space="preserve">The layout of the UI for many IRC clients is the following: channels on the left, a nickname list on the right and the chat in the middle (this has become a common chat program layout as can be seen in Discord’s GUI in the section prior). In the past and in addition to standalone programs, Opera came with an IRC client attached to Opera Mail and there was an IRC client for Firefox called </w:t>
+      </w:r>
+      <w:proofErr w:type="spellStart"/>
+      <w:r>
+        <w:t>ChatZilla</w:t>
+      </w:r>
+      <w:proofErr w:type="spellEnd"/>
+      <w:r>
+        <w:t>. This proved that IRC was a very lightweight protocol with not many needs besides a socket to run off.</w:t>
       </w:r>
     </w:p>
     <w:p>
@@ -3867,102 +4642,102 @@
       <w:pPr>
         <w:pStyle w:val="Heading3"/>
       </w:pPr>
-      <w:bookmarkStart w:id="9" w:name="_Toc64805688"/>
+      <w:bookmarkStart w:id="13" w:name="_Toc65567668"/>
       <w:r>
         <w:lastRenderedPageBreak/>
         <w:t>Interview questions</w:t>
-      </w:r>
-      <w:bookmarkEnd w:id="9"/>
-    </w:p>
-    <w:p>
-      <w:pPr>
-        <w:pStyle w:val="Heading3"/>
-      </w:pPr>
-      <w:bookmarkStart w:id="10" w:name="_Toc64805689"/>
-      <w:r>
-        <w:t>Interview</w:t>
-      </w:r>
-      <w:bookmarkEnd w:id="10"/>
-    </w:p>
-    <w:p>
-      <w:pPr>
-        <w:pStyle w:val="Heading2"/>
-      </w:pPr>
-      <w:bookmarkStart w:id="11" w:name="_Toc64805690"/>
-      <w:r>
-        <w:t>Requirement</w:t>
-      </w:r>
-      <w:r>
-        <w:t>s</w:t>
-      </w:r>
-      <w:bookmarkEnd w:id="11"/>
-    </w:p>
-    <w:p>
-      <w:pPr>
-        <w:pStyle w:val="Heading3"/>
-      </w:pPr>
-      <w:bookmarkStart w:id="12" w:name="_Toc64805691"/>
-      <w:r>
-        <w:t>Software requirements</w:t>
-      </w:r>
-      <w:bookmarkEnd w:id="12"/>
-    </w:p>
-    <w:p>
-      <w:pPr>
-        <w:pStyle w:val="Heading3"/>
-      </w:pPr>
-      <w:bookmarkStart w:id="13" w:name="_Toc64805692"/>
-      <w:r>
-        <w:t>Stakeholder requirements</w:t>
       </w:r>
       <w:bookmarkEnd w:id="13"/>
     </w:p>
     <w:p>
       <w:pPr>
-        <w:pStyle w:val="Heading2"/>
-      </w:pPr>
-      <w:bookmarkStart w:id="14" w:name="_Toc64805693"/>
-      <w:r>
-        <w:t>Success Criteria</w:t>
+        <w:pStyle w:val="Heading3"/>
+      </w:pPr>
+      <w:bookmarkStart w:id="14" w:name="_Toc65567669"/>
+      <w:r>
+        <w:t>Interview</w:t>
       </w:r>
       <w:bookmarkEnd w:id="14"/>
     </w:p>
     <w:p>
       <w:pPr>
-        <w:pStyle w:val="Heading1"/>
-      </w:pPr>
-      <w:bookmarkStart w:id="15" w:name="_Toc64805694"/>
-      <w:r>
-        <w:t>Design</w:t>
+        <w:pStyle w:val="Heading2"/>
+      </w:pPr>
+      <w:bookmarkStart w:id="15" w:name="_Toc65567670"/>
+      <w:r>
+        <w:t>Requirement</w:t>
+      </w:r>
+      <w:r>
+        <w:t>s</w:t>
       </w:r>
       <w:bookmarkEnd w:id="15"/>
     </w:p>
     <w:p>
       <w:pPr>
-        <w:pStyle w:val="Heading1"/>
-      </w:pPr>
-      <w:bookmarkStart w:id="16" w:name="_Toc64805695"/>
-      <w:r>
-        <w:t>Development</w:t>
+        <w:pStyle w:val="Heading3"/>
+      </w:pPr>
+      <w:bookmarkStart w:id="16" w:name="_Toc65567671"/>
+      <w:r>
+        <w:t>Software requirements</w:t>
       </w:r>
       <w:bookmarkEnd w:id="16"/>
     </w:p>
     <w:p>
       <w:pPr>
-        <w:pStyle w:val="Heading1"/>
-      </w:pPr>
-      <w:bookmarkStart w:id="17" w:name="_Toc64805696"/>
-      <w:r>
-        <w:t>Evaluation</w:t>
+        <w:pStyle w:val="Heading3"/>
+      </w:pPr>
+      <w:bookmarkStart w:id="17" w:name="_Toc65567672"/>
+      <w:r>
+        <w:t>Stakeholder requirements</w:t>
       </w:r>
       <w:bookmarkEnd w:id="17"/>
     </w:p>
     <w:p>
+      <w:pPr>
+        <w:pStyle w:val="Heading2"/>
+      </w:pPr>
+      <w:bookmarkStart w:id="18" w:name="_Toc65567673"/>
+      <w:r>
+        <w:t>Success Criteria</w:t>
+      </w:r>
+      <w:bookmarkEnd w:id="18"/>
+    </w:p>
+    <w:p>
+      <w:pPr>
+        <w:pStyle w:val="Heading1"/>
+      </w:pPr>
+      <w:bookmarkStart w:id="19" w:name="_Toc65567674"/>
+      <w:r>
+        <w:t>Design</w:t>
+      </w:r>
+      <w:bookmarkEnd w:id="19"/>
+    </w:p>
+    <w:p>
+      <w:pPr>
+        <w:pStyle w:val="Heading1"/>
+      </w:pPr>
+      <w:bookmarkStart w:id="20" w:name="_Toc65567675"/>
+      <w:r>
+        <w:t>Development</w:t>
+      </w:r>
+      <w:bookmarkEnd w:id="20"/>
+    </w:p>
+    <w:p>
+      <w:pPr>
+        <w:pStyle w:val="Heading1"/>
+      </w:pPr>
+      <w:bookmarkStart w:id="21" w:name="_Toc65567676"/>
+      <w:r>
+        <w:t>Evaluation</w:t>
+      </w:r>
+      <w:bookmarkEnd w:id="21"/>
+    </w:p>
+    <w:p>
       <w:r>
         <w:br w:type="page"/>
       </w:r>
     </w:p>
-    <w:bookmarkStart w:id="18" w:name="_Toc64805697" w:displacedByCustomXml="next"/>
+    <w:bookmarkStart w:id="22" w:name="_Toc65567677" w:displacedByCustomXml="next"/>
     <w:sdt>
       <w:sdtPr>
         <w:rPr>
@@ -3989,7 +4764,7 @@
           <w:r>
             <w:t>References</w:t>
           </w:r>
-          <w:bookmarkEnd w:id="18"/>
+          <w:bookmarkEnd w:id="22"/>
         </w:p>
         <w:sdt>
           <w:sdtPr>
@@ -4316,11 +5091,13 @@
     </w:sdt>
     <w:p/>
     <w:sectPr>
-      <w:headerReference w:type="default" r:id="rId12"/>
-      <w:footerReference w:type="default" r:id="rId13"/>
+      <w:headerReference w:type="default" r:id="rId13"/>
+      <w:footerReference w:type="default" r:id="rId14"/>
       <w:pgSz w:w="11906" w:h="16838"/>
-      <w:pgMar w:top="1440" w:right="1440" w:bottom="1440" w:left="1440" w:header="708" w:footer="708" w:gutter="0"/>
+      <w:pgMar w:top="1440" w:right="1440" w:bottom="1440" w:left="1440" w:header="709" w:footer="709" w:gutter="0"/>
+      <w:pgNumType w:start="0"/>
       <w:cols w:space="708"/>
+      <w:titlePg/>
       <w:docGrid w:linePitch="360"/>
     </w:sectPr>
   </w:body>
@@ -4354,31 +5131,39 @@
 
 <file path=word/footer1.xml><?xml version="1.0" encoding="utf-8"?>
 <w:ftr xmlns:wpc="http://schemas.microsoft.com/office/word/2010/wordprocessingCanvas" xmlns:cx="http://schemas.microsoft.com/office/drawing/2014/chartex" xmlns:cx1="http://schemas.microsoft.com/office/drawing/2015/9/8/chartex" xmlns:cx2="http://schemas.microsoft.com/office/drawing/2015/10/21/chartex" xmlns:cx3="http://schemas.microsoft.com/office/drawing/2016/5/9/chartex" xmlns:cx4="http://schemas.microsoft.com/office/drawing/2016/5/10/chartex" xmlns:cx5="http://schemas.microsoft.com/office/drawing/2016/5/11/chartex" xmlns:cx6="http://schemas.microsoft.com/office/drawing/2016/5/12/chartex" xmlns:cx7="http://schemas.microsoft.com/office/drawing/2016/5/13/chartex" xmlns:cx8="http://schemas.microsoft.com/office/drawing/2016/5/14/chartex" xmlns:mc="http://schemas.openxmlformats.org/markup-compatibility/2006" xmlns:aink="http://schemas.microsoft.com/office/drawing/2016/ink" xmlns:am3d="http://schemas.microsoft.com/office/drawing/2017/model3d" xmlns:o="urn:schemas-microsoft-com:office:office" xmlns:r="http://schemas.openxmlformats.org/officeDocument/2006/relationships" xmlns:m="http://schemas.openxmlformats.org/officeDocument/2006/math" xmlns:v="urn:schemas-microsoft-com:vml" xmlns:wp14="http://schemas.microsoft.com/office/word/2010/wordprocessingDrawing" xmlns:wp="http://schemas.openxmlformats.org/drawingml/2006/wordprocessingDrawing" xmlns:w10="urn:schemas-microsoft-com:office:word" xmlns:w="http://schemas.openxmlformats.org/wordprocessingml/2006/main" xmlns:w14="http://schemas.microsoft.com/office/word/2010/wordml" xmlns:w15="http://schemas.microsoft.com/office/word/2012/wordml" xmlns:w16cex="http://schemas.microsoft.com/office/word/2018/wordml/cex" xmlns:w16cid="http://schemas.microsoft.com/office/word/2016/wordml/cid" xmlns:w16="http://schemas.microsoft.com/office/word/2018/wordml" xmlns:w16se="http://schemas.microsoft.com/office/word/2015/wordml/symex" xmlns:wpg="http://schemas.microsoft.com/office/word/2010/wordprocessingGroup" xmlns:wpi="http://schemas.microsoft.com/office/word/2010/wordprocessingInk" xmlns:wne="http://schemas.microsoft.com/office/word/2006/wordml" xmlns:wps="http://schemas.microsoft.com/office/word/2010/wordprocessingShape" mc:Ignorable="w14 w15 w16se w16cid w16 w16cex wp14">
-  <w:sdt>
-    <w:sdtPr>
-      <w:id w:val="333882465"/>
-      <w:docPartObj>
-        <w:docPartGallery w:val="Page Numbers (Bottom of Page)"/>
-        <w:docPartUnique/>
-      </w:docPartObj>
-    </w:sdtPr>
-    <w:sdtEndPr/>
-    <w:sdtContent>
-      <w:sdt>
-        <w:sdtPr>
-          <w:id w:val="-1705238520"/>
-          <w:docPartObj>
-            <w:docPartGallery w:val="Page Numbers (Top of Page)"/>
-            <w:docPartUnique/>
-          </w:docPartObj>
-        </w:sdtPr>
-        <w:sdtEndPr/>
-        <w:sdtContent>
-          <w:p>
-            <w:pPr>
-              <w:pStyle w:val="Footer"/>
-              <w:jc w:val="right"/>
-            </w:pPr>
+  <w:p>
+    <w:pPr>
+      <w:pStyle w:val="Footer"/>
+    </w:pPr>
+    <w:r>
+      <w:t xml:space="preserve">Candidate No. </w:t>
+    </w:r>
+    <w:r>
+      <w:tab/>
+    </w:r>
+    <w:r>
+      <w:tab/>
+    </w:r>
+    <w:sdt>
+      <w:sdtPr>
+        <w:id w:val="333882465"/>
+        <w:docPartObj>
+          <w:docPartGallery w:val="Page Numbers (Bottom of Page)"/>
+          <w:docPartUnique/>
+        </w:docPartObj>
+      </w:sdtPr>
+      <w:sdtEndPr/>
+      <w:sdtContent>
+        <w:sdt>
+          <w:sdtPr>
+            <w:id w:val="-1705238520"/>
+            <w:docPartObj>
+              <w:docPartGallery w:val="Page Numbers (Top of Page)"/>
+              <w:docPartUnique/>
+            </w:docPartObj>
+          </w:sdtPr>
+          <w:sdtEndPr/>
+          <w:sdtContent>
             <w:r>
               <w:t xml:space="preserve">Page </w:t>
             </w:r>
@@ -4469,15 +5254,32 @@
               </w:rPr>
               <w:fldChar w:fldCharType="end"/>
             </w:r>
-          </w:p>
-        </w:sdtContent>
-      </w:sdt>
-    </w:sdtContent>
-  </w:sdt>
+          </w:sdtContent>
+        </w:sdt>
+      </w:sdtContent>
+    </w:sdt>
+  </w:p>
   <w:p>
     <w:pPr>
       <w:pStyle w:val="Footer"/>
     </w:pPr>
+    <w:sdt>
+      <w:sdtPr>
+        <w:alias w:val="Company Address"/>
+        <w:tag w:val=""/>
+        <w:id w:val="113644521"/>
+        <w:placeholder>
+          <w:docPart w:val="B99125B60A4949E88FDBDADF6816D0AB"/>
+        </w:placeholder>
+        <w:dataBinding w:prefixMappings="xmlns:ns0='http://schemas.microsoft.com/office/2006/coverPageProps' " w:xpath="/ns0:CoverPageProperties[1]/ns0:CompanyAddress[1]" w:storeItemID="{55AF091B-3C7A-41E3-B477-F2FDAA23CFDA}"/>
+        <w:text/>
+      </w:sdtPr>
+      <w:sdtContent>
+        <w:r>
+          <w:t>Centre No. 14624</w:t>
+        </w:r>
+      </w:sdtContent>
+    </w:sdt>
   </w:p>
 </w:ftr>
 </file>
@@ -4513,16 +5315,74 @@
     <w:pPr>
       <w:pStyle w:val="Header"/>
     </w:pPr>
-    <w:r>
-      <w:t>Candidate Name: Daniel Wait</w:t>
-    </w:r>
+    <w:sdt>
+      <w:sdtPr>
+        <w:alias w:val="Author"/>
+        <w:tag w:val=""/>
+        <w:id w:val="-859742442"/>
+        <w:placeholder>
+          <w:docPart w:val="7E0E11048F5446BD8A93EA5B8E0F81AE"/>
+        </w:placeholder>
+        <w:dataBinding w:prefixMappings="xmlns:ns0='http://purl.org/dc/elements/1.1/' xmlns:ns1='http://schemas.openxmlformats.org/package/2006/metadata/core-properties' " w:xpath="/ns1:coreProperties[1]/ns0:creator[1]" w:storeItemID="{6C3C8BC8-F283-45AE-878A-BAB7291924A1}"/>
+        <w:text/>
+      </w:sdtPr>
+      <w:sdtEndPr/>
+      <w:sdtContent>
+        <w:r>
+          <w:t>Daniel Wait</w:t>
+        </w:r>
+      </w:sdtContent>
+    </w:sdt>
     <w:r>
       <w:tab/>
     </w:r>
+    <w:sdt>
+      <w:sdtPr>
+        <w:alias w:val="Title"/>
+        <w:tag w:val=""/>
+        <w:id w:val="-464966830"/>
+        <w:placeholder>
+          <w:docPart w:val="6BF78B11BD3440CCAE3AC41172205E62"/>
+        </w:placeholder>
+        <w:dataBinding w:prefixMappings="xmlns:ns0='http://purl.org/dc/elements/1.1/' xmlns:ns1='http://schemas.openxmlformats.org/package/2006/metadata/core-properties' " w:xpath="/ns1:coreProperties[1]/ns0:title[1]" w:storeItemID="{6C3C8BC8-F283-45AE-878A-BAB7291924A1}"/>
+        <w:text/>
+      </w:sdtPr>
+      <w:sdtEndPr/>
+      <w:sdtContent>
+        <w:r>
+          <w:t>Messenger App</w:t>
+        </w:r>
+      </w:sdtContent>
+    </w:sdt>
     <w:r>
       <w:tab/>
-      <w:t>Candidate Number:</w:t>
     </w:r>
+    <w:sdt>
+      <w:sdtPr>
+        <w:alias w:val="Company"/>
+        <w:tag w:val=""/>
+        <w:id w:val="-1171485107"/>
+        <w:placeholder>
+          <w:docPart w:val="33A0D6BF71104ABBA0A70E3A85B0BB3D"/>
+        </w:placeholder>
+        <w:dataBinding w:prefixMappings="xmlns:ns0='http://schemas.openxmlformats.org/officeDocument/2006/extended-properties' " w:xpath="/ns0:Properties[1]/ns0:Company[1]" w:storeItemID="{6668398D-A668-4E3E-A5EB-62B293D839F1}"/>
+        <w:text/>
+      </w:sdtPr>
+      <w:sdtEndPr/>
+      <w:sdtContent>
+        <w:r>
+          <w:t>Turing House School</w:t>
+        </w:r>
+      </w:sdtContent>
+    </w:sdt>
+    <w:r>
+      <w:tab/>
+    </w:r>
+  </w:p>
+  <w:p>
+    <w:pPr>
+      <w:pStyle w:val="Header"/>
+    </w:pPr>
   </w:p>
 </w:hdr>
 </file>
@@ -6435,6 +7295,7 @@
   </w:style>
   <w:style w:type="paragraph" w:styleId="NoSpacing">
     <w:name w:val="No Spacing"/>
+    <w:link w:val="NoSpacingChar"/>
     <w:uiPriority w:val="1"/>
     <w:qFormat/>
     <w:rsid w:val="009552E0"/>
@@ -6728,7 +7589,677 @@
     <w:unhideWhenUsed/>
     <w:rsid w:val="00E63C43"/>
   </w:style>
+  <w:style w:type="character" w:customStyle="1" w:styleId="NoSpacingChar">
+    <w:name w:val="No Spacing Char"/>
+    <w:basedOn w:val="DefaultParagraphFont"/>
+    <w:link w:val="NoSpacing"/>
+    <w:uiPriority w:val="1"/>
+    <w:rsid w:val="009F5B63"/>
+  </w:style>
+  <w:style w:type="character" w:styleId="PlaceholderText">
+    <w:name w:val="Placeholder Text"/>
+    <w:basedOn w:val="DefaultParagraphFont"/>
+    <w:uiPriority w:val="99"/>
+    <w:semiHidden/>
+    <w:rsid w:val="003F3DAE"/>
+    <w:rPr>
+      <w:color w:val="808080"/>
+    </w:rPr>
+  </w:style>
 </w:styles>
+</file>
+
+<file path=word/glossary/document.xml><?xml version="1.0" encoding="utf-8"?>
+<w:glossaryDocument xmlns:wpc="http://schemas.microsoft.com/office/word/2010/wordprocessingCanvas" xmlns:cx="http://schemas.microsoft.com/office/drawing/2014/chartex" xmlns:cx1="http://schemas.microsoft.com/office/drawing/2015/9/8/chartex" xmlns:cx2="http://schemas.microsoft.com/office/drawing/2015/10/21/chartex" xmlns:cx3="http://schemas.microsoft.com/office/drawing/2016/5/9/chartex" xmlns:cx4="http://schemas.microsoft.com/office/drawing/2016/5/10/chartex" xmlns:cx5="http://schemas.microsoft.com/office/drawing/2016/5/11/chartex" xmlns:cx6="http://schemas.microsoft.com/office/drawing/2016/5/12/chartex" xmlns:cx7="http://schemas.microsoft.com/office/drawing/2016/5/13/chartex" xmlns:cx8="http://schemas.microsoft.com/office/drawing/2016/5/14/chartex" xmlns:mc="http://schemas.openxmlformats.org/markup-compatibility/2006" xmlns:aink="http://schemas.microsoft.com/office/drawing/2016/ink" xmlns:am3d="http://schemas.microsoft.com/office/drawing/2017/model3d" xmlns:o="urn:schemas-microsoft-com:office:office" xmlns:r="http://schemas.openxmlformats.org/officeDocument/2006/relationships" xmlns:m="http://schemas.openxmlformats.org/officeDocument/2006/math" xmlns:v="urn:schemas-microsoft-com:vml" xmlns:wp14="http://schemas.microsoft.com/office/word/2010/wordprocessingDrawing" xmlns:wp="http://schemas.openxmlformats.org/drawingml/2006/wordprocessingDrawing" xmlns:w10="urn:schemas-microsoft-com:office:word" xmlns:w="http://schemas.openxmlformats.org/wordprocessingml/2006/main" xmlns:w14="http://schemas.microsoft.com/office/word/2010/wordml" xmlns:w15="http://schemas.microsoft.com/office/word/2012/wordml" xmlns:w16cex="http://schemas.microsoft.com/office/word/2018/wordml/cex" xmlns:w16cid="http://schemas.microsoft.com/office/word/2016/wordml/cid" xmlns:w16="http://schemas.microsoft.com/office/word/2018/wordml" xmlns:w16se="http://schemas.microsoft.com/office/word/2015/wordml/symex" xmlns:wpg="http://schemas.microsoft.com/office/word/2010/wordprocessingGroup" xmlns:wpi="http://schemas.microsoft.com/office/word/2010/wordprocessingInk" xmlns:wne="http://schemas.microsoft.com/office/word/2006/wordml" xmlns:wps="http://schemas.microsoft.com/office/word/2010/wordprocessingShape" mc:Ignorable="w14 w15 w16se w16cid w16 w16cex wp14">
+  <w:docParts>
+    <w:docPart>
+      <w:docPartPr>
+        <w:name w:val="6BF78B11BD3440CCAE3AC41172205E62"/>
+        <w:category>
+          <w:name w:val="General"/>
+          <w:gallery w:val="placeholder"/>
+        </w:category>
+        <w:types>
+          <w:type w:val="bbPlcHdr"/>
+        </w:types>
+        <w:behaviors>
+          <w:behavior w:val="content"/>
+        </w:behaviors>
+        <w:guid w:val="{0350EB64-CE22-4358-8B1A-B006472465ED}"/>
+      </w:docPartPr>
+      <w:docPartBody>
+        <w:p>
+          <w:r>
+            <w:rPr>
+              <w:rStyle w:val="PlaceholderText"/>
+            </w:rPr>
+            <w:t>[Title]</w:t>
+          </w:r>
+        </w:p>
+      </w:docPartBody>
+    </w:docPart>
+    <w:docPart>
+      <w:docPartPr>
+        <w:name w:val="33A0D6BF71104ABBA0A70E3A85B0BB3D"/>
+        <w:category>
+          <w:name w:val="General"/>
+          <w:gallery w:val="placeholder"/>
+        </w:category>
+        <w:types>
+          <w:type w:val="bbPlcHdr"/>
+        </w:types>
+        <w:behaviors>
+          <w:behavior w:val="content"/>
+        </w:behaviors>
+        <w:guid w:val="{02C8BC80-B450-4F2F-BD3F-6B9CF3D4B1A2}"/>
+      </w:docPartPr>
+      <w:docPartBody>
+        <w:p>
+          <w:r>
+            <w:rPr>
+              <w:rStyle w:val="PlaceholderText"/>
+            </w:rPr>
+            <w:t>[Company]</w:t>
+          </w:r>
+        </w:p>
+      </w:docPartBody>
+    </w:docPart>
+    <w:docPart>
+      <w:docPartPr>
+        <w:name w:val="7E0E11048F5446BD8A93EA5B8E0F81AE"/>
+        <w:category>
+          <w:name w:val="General"/>
+          <w:gallery w:val="placeholder"/>
+        </w:category>
+        <w:types>
+          <w:type w:val="bbPlcHdr"/>
+        </w:types>
+        <w:behaviors>
+          <w:behavior w:val="content"/>
+        </w:behaviors>
+        <w:guid w:val="{A2F02B06-5D85-41A6-8DFA-E6AC5E8696D0}"/>
+      </w:docPartPr>
+      <w:docPartBody>
+        <w:p>
+          <w:r>
+            <w:rPr>
+              <w:rStyle w:val="PlaceholderText"/>
+            </w:rPr>
+            <w:t>[Author]</w:t>
+          </w:r>
+        </w:p>
+      </w:docPartBody>
+    </w:docPart>
+    <w:docPart>
+      <w:docPartPr>
+        <w:name w:val="B99125B60A4949E88FDBDADF6816D0AB"/>
+        <w:category>
+          <w:name w:val="General"/>
+          <w:gallery w:val="placeholder"/>
+        </w:category>
+        <w:types>
+          <w:type w:val="bbPlcHdr"/>
+        </w:types>
+        <w:behaviors>
+          <w:behavior w:val="content"/>
+        </w:behaviors>
+        <w:guid w:val="{21C8E14A-49D7-474A-AFA6-491C40DF6C3A}"/>
+      </w:docPartPr>
+      <w:docPartBody>
+        <w:p>
+          <w:pPr>
+            <w:pStyle w:val="B99125B60A4949E88FDBDADF6816D0AB"/>
+          </w:pPr>
+          <w:r>
+            <w:rPr>
+              <w:rStyle w:val="PlaceholderText"/>
+            </w:rPr>
+            <w:t>[Company Address]</w:t>
+          </w:r>
+        </w:p>
+      </w:docPartBody>
+    </w:docPart>
+  </w:docParts>
+</w:glossaryDocument>
+</file>
+
+<file path=word/glossary/fontTable.xml><?xml version="1.0" encoding="utf-8"?>
+<w:fonts xmlns:mc="http://schemas.openxmlformats.org/markup-compatibility/2006" xmlns:r="http://schemas.openxmlformats.org/officeDocument/2006/relationships" xmlns:w="http://schemas.openxmlformats.org/wordprocessingml/2006/main" xmlns:w14="http://schemas.microsoft.com/office/word/2010/wordml" xmlns:w15="http://schemas.microsoft.com/office/word/2012/wordml" xmlns:w16cex="http://schemas.microsoft.com/office/word/2018/wordml/cex" xmlns:w16cid="http://schemas.microsoft.com/office/word/2016/wordml/cid" xmlns:w16="http://schemas.microsoft.com/office/word/2018/wordml" xmlns:w16se="http://schemas.microsoft.com/office/word/2015/wordml/symex" mc:Ignorable="w14 w15 w16se w16cid w16 w16cex">
+  <w:font w:name="Times New Roman">
+    <w:panose1 w:val="02020603050405020304"/>
+    <w:charset w:val="00"/>
+    <w:family w:val="roman"/>
+    <w:pitch w:val="variable"/>
+    <w:sig w:usb0="E0002EFF" w:usb1="C000785B" w:usb2="00000009" w:usb3="00000000" w:csb0="000001FF" w:csb1="00000000"/>
+  </w:font>
+  <w:font w:name="Courier New">
+    <w:panose1 w:val="02070309020205020404"/>
+    <w:charset w:val="00"/>
+    <w:family w:val="modern"/>
+    <w:pitch w:val="fixed"/>
+    <w:sig w:usb0="E0002EFF" w:usb1="C0007843" w:usb2="00000009" w:usb3="00000000" w:csb0="000001FF" w:csb1="00000000"/>
+  </w:font>
+  <w:font w:name="Wingdings">
+    <w:panose1 w:val="05000000000000000000"/>
+    <w:charset w:val="02"/>
+    <w:family w:val="auto"/>
+    <w:pitch w:val="variable"/>
+    <w:sig w:usb0="00000000" w:usb1="10000000" w:usb2="00000000" w:usb3="00000000" w:csb0="80000000" w:csb1="00000000"/>
+  </w:font>
+  <w:font w:name="Symbol">
+    <w:panose1 w:val="05050102010706020507"/>
+    <w:charset w:val="02"/>
+    <w:family w:val="roman"/>
+    <w:pitch w:val="variable"/>
+    <w:sig w:usb0="00000000" w:usb1="10000000" w:usb2="00000000" w:usb3="00000000" w:csb0="80000000" w:csb1="00000000"/>
+  </w:font>
+  <w:font w:name="Calibri">
+    <w:panose1 w:val="020F0502020204030204"/>
+    <w:charset w:val="00"/>
+    <w:family w:val="swiss"/>
+    <w:pitch w:val="variable"/>
+    <w:sig w:usb0="E4002EFF" w:usb1="C000247B" w:usb2="00000009" w:usb3="00000000" w:csb0="000001FF" w:csb1="00000000"/>
+  </w:font>
+  <w:font w:name="Calibri Light">
+    <w:panose1 w:val="020F0302020204030204"/>
+    <w:charset w:val="00"/>
+    <w:family w:val="swiss"/>
+    <w:pitch w:val="variable"/>
+    <w:sig w:usb0="E4002EFF" w:usb1="C000247B" w:usb2="00000009" w:usb3="00000000" w:csb0="000001FF" w:csb1="00000000"/>
+  </w:font>
+</w:fonts>
+</file>
+
+<file path=word/glossary/settings.xml><?xml version="1.0" encoding="utf-8"?>
+<w:settings xmlns:mc="http://schemas.openxmlformats.org/markup-compatibility/2006" xmlns:o="urn:schemas-microsoft-com:office:office" xmlns:r="http://schemas.openxmlformats.org/officeDocument/2006/relationships" xmlns:m="http://schemas.openxmlformats.org/officeDocument/2006/math" xmlns:v="urn:schemas-microsoft-com:vml" xmlns:w10="urn:schemas-microsoft-com:office:word" xmlns:w="http://schemas.openxmlformats.org/wordprocessingml/2006/main" xmlns:w14="http://schemas.microsoft.com/office/word/2010/wordml" xmlns:w15="http://schemas.microsoft.com/office/word/2012/wordml" xmlns:w16cex="http://schemas.microsoft.com/office/word/2018/wordml/cex" xmlns:w16cid="http://schemas.microsoft.com/office/word/2016/wordml/cid" xmlns:w16="http://schemas.microsoft.com/office/word/2018/wordml" xmlns:w16se="http://schemas.microsoft.com/office/word/2015/wordml/symex" xmlns:sl="http://schemas.openxmlformats.org/schemaLibrary/2006/main" mc:Ignorable="w14 w15 w16se w16cid w16 w16cex">
+  <w:view w:val="normal"/>
+  <w:defaultTabStop w:val="720"/>
+  <w:characterSpacingControl w:val="doNotCompress"/>
+  <w:compat>
+    <w:useFELayout/>
+    <w:compatSetting w:name="compatibilityMode" w:uri="http://schemas.microsoft.com/office/word" w:val="15"/>
+    <w:compatSetting w:name="overrideTableStyleFontSizeAndJustification" w:uri="http://schemas.microsoft.com/office/word" w:val="1"/>
+    <w:compatSetting w:name="enableOpenTypeFeatures" w:uri="http://schemas.microsoft.com/office/word" w:val="1"/>
+    <w:compatSetting w:name="doNotFlipMirrorIndents" w:uri="http://schemas.microsoft.com/office/word" w:val="1"/>
+    <w:compatSetting w:name="differentiateMultirowTableHeaders" w:uri="http://schemas.microsoft.com/office/word" w:val="1"/>
+    <w:compatSetting w:name="useWord2013TrackBottomHyphenation" w:uri="http://schemas.microsoft.com/office/word" w:val="0"/>
+  </w:compat>
+  <w:rsids>
+    <w:rsidRoot w:val="00094731"/>
+    <w:rsid w:val="00056F19"/>
+    <w:rsid w:val="00094731"/>
+    <w:rsid w:val="005F6DDF"/>
+    <w:rsid w:val="00BB7389"/>
+  </w:rsids>
+  <m:mathPr>
+    <m:mathFont m:val="Cambria Math"/>
+    <m:brkBin m:val="before"/>
+    <m:brkBinSub m:val="--"/>
+    <m:smallFrac m:val="0"/>
+    <m:dispDef/>
+    <m:lMargin m:val="0"/>
+    <m:rMargin m:val="0"/>
+    <m:defJc m:val="centerGroup"/>
+    <m:wrapIndent m:val="1440"/>
+    <m:intLim m:val="subSup"/>
+    <m:naryLim m:val="undOvr"/>
+  </m:mathPr>
+  <w:themeFontLang w:val="en-GB"/>
+  <w:clrSchemeMapping w:bg1="light1" w:t1="dark1" w:bg2="light2" w:t2="dark2" w:accent1="accent1" w:accent2="accent2" w:accent3="accent3" w:accent4="accent4" w:accent5="accent5" w:accent6="accent6" w:hyperlink="hyperlink" w:followedHyperlink="followedHyperlink"/>
+  <w:decimalSymbol w:val="."/>
+  <w:listSeparator w:val=","/>
+  <w15:chartTrackingRefBased/>
+</w:settings>
+</file>
+
+<file path=word/glossary/styles.xml><?xml version="1.0" encoding="utf-8"?>
+<w:styles xmlns:mc="http://schemas.openxmlformats.org/markup-compatibility/2006" xmlns:r="http://schemas.openxmlformats.org/officeDocument/2006/relationships" xmlns:w="http://schemas.openxmlformats.org/wordprocessingml/2006/main" xmlns:w14="http://schemas.microsoft.com/office/word/2010/wordml" xmlns:w15="http://schemas.microsoft.com/office/word/2012/wordml" xmlns:w16cex="http://schemas.microsoft.com/office/word/2018/wordml/cex" xmlns:w16cid="http://schemas.microsoft.com/office/word/2016/wordml/cid" xmlns:w16="http://schemas.microsoft.com/office/word/2018/wordml" xmlns:w16se="http://schemas.microsoft.com/office/word/2015/wordml/symex" mc:Ignorable="w14 w15 w16se w16cid w16 w16cex">
+  <w:docDefaults>
+    <w:rPrDefault>
+      <w:rPr>
+        <w:rFonts w:asciiTheme="minorHAnsi" w:eastAsiaTheme="minorEastAsia" w:hAnsiTheme="minorHAnsi" w:cstheme="minorBidi"/>
+        <w:sz w:val="22"/>
+        <w:szCs w:val="22"/>
+        <w:lang w:val="en-GB" w:eastAsia="en-GB" w:bidi="ar-SA"/>
+      </w:rPr>
+    </w:rPrDefault>
+    <w:pPrDefault>
+      <w:pPr>
+        <w:spacing w:after="160" w:line="259" w:lineRule="auto"/>
+      </w:pPr>
+    </w:pPrDefault>
+  </w:docDefaults>
+  <w:latentStyles w:defLockedState="0" w:defUIPriority="99" w:defSemiHidden="0" w:defUnhideWhenUsed="0" w:defQFormat="0" w:count="376">
+    <w:lsdException w:name="Normal" w:uiPriority="0" w:qFormat="1"/>
+    <w:lsdException w:name="heading 1" w:uiPriority="9" w:qFormat="1"/>
+    <w:lsdException w:name="heading 2" w:semiHidden="1" w:uiPriority="9" w:unhideWhenUsed="1" w:qFormat="1"/>
+    <w:lsdException w:name="heading 3" w:semiHidden="1" w:uiPriority="9" w:unhideWhenUsed="1" w:qFormat="1"/>
+    <w:lsdException w:name="heading 4" w:semiHidden="1" w:uiPriority="9" w:unhideWhenUsed="1" w:qFormat="1"/>
+    <w:lsdException w:name="heading 5" w:semiHidden="1" w:uiPriority="9" w:unhideWhenUsed="1" w:qFormat="1"/>
+    <w:lsdException w:name="heading 6" w:semiHidden="1" w:uiPriority="9" w:unhideWhenUsed="1" w:qFormat="1"/>
+    <w:lsdException w:name="heading 7" w:semiHidden="1" w:uiPriority="9" w:unhideWhenUsed="1" w:qFormat="1"/>
+    <w:lsdException w:name="heading 8" w:semiHidden="1" w:uiPriority="9" w:unhideWhenUsed="1" w:qFormat="1"/>
+    <w:lsdException w:name="heading 9" w:semiHidden="1" w:uiPriority="9" w:unhideWhenUsed="1" w:qFormat="1"/>
+    <w:lsdException w:name="index 1" w:semiHidden="1" w:unhideWhenUsed="1"/>
+    <w:lsdException w:name="index 2" w:semiHidden="1" w:unhideWhenUsed="1"/>
+    <w:lsdException w:name="index 3" w:semiHidden="1" w:unhideWhenUsed="1"/>
+    <w:lsdException w:name="index 4" w:semiHidden="1" w:unhideWhenUsed="1"/>
+    <w:lsdException w:name="index 5" w:semiHidden="1" w:unhideWhenUsed="1"/>
+    <w:lsdException w:name="index 6" w:semiHidden="1" w:unhideWhenUsed="1"/>
+    <w:lsdException w:name="index 7" w:semiHidden="1" w:unhideWhenUsed="1"/>
+    <w:lsdException w:name="index 8" w:semiHidden="1" w:unhideWhenUsed="1"/>
+    <w:lsdException w:name="index 9" w:semiHidden="1" w:unhideWhenUsed="1"/>
+    <w:lsdException w:name="toc 1" w:semiHidden="1" w:uiPriority="39" w:unhideWhenUsed="1"/>
+    <w:lsdException w:name="toc 2" w:semiHidden="1" w:uiPriority="39" w:unhideWhenUsed="1"/>
+    <w:lsdException w:name="toc 3" w:semiHidden="1" w:uiPriority="39" w:unhideWhenUsed="1"/>
+    <w:lsdException w:name="toc 4" w:semiHidden="1" w:uiPriority="39" w:unhideWhenUsed="1"/>
+    <w:lsdException w:name="toc 5" w:semiHidden="1" w:uiPriority="39" w:unhideWhenUsed="1"/>
+    <w:lsdException w:name="toc 6" w:semiHidden="1" w:uiPriority="39" w:unhideWhenUsed="1"/>
+    <w:lsdException w:name="toc 7" w:semiHidden="1" w:uiPriority="39" w:unhideWhenUsed="1"/>
+    <w:lsdException w:name="toc 8" w:semiHidden="1" w:uiPriority="39" w:unhideWhenUsed="1"/>
+    <w:lsdException w:name="toc 9" w:semiHidden="1" w:uiPriority="39" w:unhideWhenUsed="1"/>
+    <w:lsdException w:name="Normal Indent" w:semiHidden="1" w:unhideWhenUsed="1"/>
+    <w:lsdException w:name="footnote text" w:semiHidden="1" w:unhideWhenUsed="1"/>
+    <w:lsdException w:name="annotation text" w:semiHidden="1" w:unhideWhenUsed="1"/>
+    <w:lsdException w:name="header" w:semiHidden="1" w:unhideWhenUsed="1"/>
+    <w:lsdException w:name="footer" w:semiHidden="1" w:unhideWhenUsed="1"/>
+    <w:lsdException w:name="index heading" w:semiHidden="1" w:unhideWhenUsed="1"/>
+    <w:lsdException w:name="caption" w:semiHidden="1" w:uiPriority="35" w:unhideWhenUsed="1" w:qFormat="1"/>
+    <w:lsdException w:name="table of figures" w:semiHidden="1" w:unhideWhenUsed="1"/>
+    <w:lsdException w:name="envelope address" w:semiHidden="1" w:unhideWhenUsed="1"/>
+    <w:lsdException w:name="envelope return" w:semiHidden="1" w:unhideWhenUsed="1"/>
+    <w:lsdException w:name="footnote reference" w:semiHidden="1" w:unhideWhenUsed="1"/>
+    <w:lsdException w:name="annotation reference" w:semiHidden="1" w:unhideWhenUsed="1"/>
+    <w:lsdException w:name="line number" w:semiHidden="1" w:unhideWhenUsed="1"/>
+    <w:lsdException w:name="page number" w:semiHidden="1" w:unhideWhenUsed="1"/>
+    <w:lsdException w:name="endnote reference" w:semiHidden="1" w:unhideWhenUsed="1"/>
+    <w:lsdException w:name="endnote text" w:semiHidden="1" w:unhideWhenUsed="1"/>
+    <w:lsdException w:name="table of authorities" w:semiHidden="1" w:unhideWhenUsed="1"/>
+    <w:lsdException w:name="macro" w:semiHidden="1" w:unhideWhenUsed="1"/>
+    <w:lsdException w:name="toa heading" w:semiHidden="1" w:unhideWhenUsed="1"/>
+    <w:lsdException w:name="List" w:semiHidden="1" w:unhideWhenUsed="1"/>
+    <w:lsdException w:name="List Bullet" w:semiHidden="1" w:unhideWhenUsed="1"/>
+    <w:lsdException w:name="List Number" w:semiHidden="1" w:unhideWhenUsed="1"/>
+    <w:lsdException w:name="List 2" w:semiHidden="1" w:unhideWhenUsed="1"/>
+    <w:lsdException w:name="List 3" w:semiHidden="1" w:unhideWhenUsed="1"/>
+    <w:lsdException w:name="List 4" w:semiHidden="1" w:unhideWhenUsed="1"/>
+    <w:lsdException w:name="List 5" w:semiHidden="1" w:unhideWhenUsed="1"/>
+    <w:lsdException w:name="List Bullet 2" w:semiHidden="1" w:unhideWhenUsed="1"/>
+    <w:lsdException w:name="List Bullet 3" w:semiHidden="1" w:unhideWhenUsed="1"/>
+    <w:lsdException w:name="List Bullet 4" w:semiHidden="1" w:unhideWhenUsed="1"/>
+    <w:lsdException w:name="List Bullet 5" w:semiHidden="1" w:unhideWhenUsed="1"/>
+    <w:lsdException w:name="List Number 2" w:semiHidden="1" w:unhideWhenUsed="1"/>
+    <w:lsdException w:name="List Number 3" w:semiHidden="1" w:unhideWhenUsed="1"/>
+    <w:lsdException w:name="List Number 4" w:semiHidden="1" w:unhideWhenUsed="1"/>
+    <w:lsdException w:name="List Number 5" w:semiHidden="1" w:unhideWhenUsed="1"/>
+    <w:lsdException w:name="Title" w:uiPriority="10" w:qFormat="1"/>
+    <w:lsdException w:name="Closing" w:semiHidden="1" w:unhideWhenUsed="1"/>
+    <w:lsdException w:name="Signature" w:semiHidden="1" w:unhideWhenUsed="1"/>
+    <w:lsdException w:name="Default Paragraph Font" w:semiHidden="1" w:uiPriority="1" w:unhideWhenUsed="1"/>
+    <w:lsdException w:name="Body Text" w:semiHidden="1" w:unhideWhenUsed="1"/>
+    <w:lsdException w:name="Body Text Indent" w:semiHidden="1" w:unhideWhenUsed="1"/>
+    <w:lsdException w:name="List Continue" w:semiHidden="1" w:unhideWhenUsed="1"/>
+    <w:lsdException w:name="List Continue 2" w:semiHidden="1" w:unhideWhenUsed="1"/>
+    <w:lsdException w:name="List Continue 3" w:semiHidden="1" w:unhideWhenUsed="1"/>
+    <w:lsdException w:name="List Continue 4" w:semiHidden="1" w:unhideWhenUsed="1"/>
+    <w:lsdException w:name="List Continue 5" w:semiHidden="1" w:unhideWhenUsed="1"/>
+    <w:lsdException w:name="Message Header" w:semiHidden="1" w:unhideWhenUsed="1"/>
+    <w:lsdException w:name="Subtitle" w:uiPriority="11" w:qFormat="1"/>
+    <w:lsdException w:name="Salutation" w:semiHidden="1" w:unhideWhenUsed="1"/>
+    <w:lsdException w:name="Date" w:semiHidden="1" w:unhideWhenUsed="1"/>
+    <w:lsdException w:name="Body Text First Indent" w:semiHidden="1" w:unhideWhenUsed="1"/>
+    <w:lsdException w:name="Body Text First Indent 2" w:semiHidden="1" w:unhideWhenUsed="1"/>
+    <w:lsdException w:name="Note Heading" w:semiHidden="1" w:unhideWhenUsed="1"/>
+    <w:lsdException w:name="Body Text 2" w:semiHidden="1" w:unhideWhenUsed="1"/>
+    <w:lsdException w:name="Body Text 3" w:semiHidden="1" w:unhideWhenUsed="1"/>
+    <w:lsdException w:name="Body Text Indent 2" w:semiHidden="1" w:unhideWhenUsed="1"/>
+    <w:lsdException w:name="Body Text Indent 3" w:semiHidden="1" w:unhideWhenUsed="1"/>
+    <w:lsdException w:name="Block Text" w:semiHidden="1" w:unhideWhenUsed="1"/>
+    <w:lsdException w:name="Hyperlink" w:semiHidden="1" w:unhideWhenUsed="1"/>
+    <w:lsdException w:name="FollowedHyperlink" w:semiHidden="1" w:unhideWhenUsed="1"/>
+    <w:lsdException w:name="Strong" w:uiPriority="22" w:qFormat="1"/>
+    <w:lsdException w:name="Emphasis" w:uiPriority="20" w:qFormat="1"/>
+    <w:lsdException w:name="Document Map" w:semiHidden="1" w:unhideWhenUsed="1"/>
+    <w:lsdException w:name="Plain Text" w:semiHidden="1" w:unhideWhenUsed="1"/>
+    <w:lsdException w:name="E-mail Signature" w:semiHidden="1" w:unhideWhenUsed="1"/>
+    <w:lsdException w:name="HTML Top of Form" w:semiHidden="1" w:unhideWhenUsed="1"/>
+    <w:lsdException w:name="HTML Bottom of Form" w:semiHidden="1" w:unhideWhenUsed="1"/>
+    <w:lsdException w:name="Normal (Web)" w:semiHidden="1" w:unhideWhenUsed="1"/>
+    <w:lsdException w:name="HTML Acronym" w:semiHidden="1" w:unhideWhenUsed="1"/>
+    <w:lsdException w:name="HTML Address" w:semiHidden="1" w:unhideWhenUsed="1"/>
+    <w:lsdException w:name="HTML Cite" w:semiHidden="1" w:unhideWhenUsed="1"/>
+    <w:lsdException w:name="HTML Code" w:semiHidden="1" w:unhideWhenUsed="1"/>
+    <w:lsdException w:name="HTML Definition" w:semiHidden="1" w:unhideWhenUsed="1"/>
+    <w:lsdException w:name="HTML Keyboard" w:semiHidden="1" w:unhideWhenUsed="1"/>
+    <w:lsdException w:name="HTML Preformatted" w:semiHidden="1" w:unhideWhenUsed="1"/>
+    <w:lsdException w:name="HTML Sample" w:semiHidden="1" w:unhideWhenUsed="1"/>
+    <w:lsdException w:name="HTML Typewriter" w:semiHidden="1" w:unhideWhenUsed="1"/>
+    <w:lsdException w:name="HTML Variable" w:semiHidden="1" w:unhideWhenUsed="1"/>
+    <w:lsdException w:name="Normal Table" w:semiHidden="1" w:unhideWhenUsed="1"/>
+    <w:lsdException w:name="annotation subject" w:semiHidden="1" w:unhideWhenUsed="1"/>
+    <w:lsdException w:name="No List" w:semiHidden="1" w:unhideWhenUsed="1"/>
+    <w:lsdException w:name="Outline List 1" w:semiHidden="1" w:unhideWhenUsed="1"/>
+    <w:lsdException w:name="Outline List 2" w:semiHidden="1" w:unhideWhenUsed="1"/>
+    <w:lsdException w:name="Outline List 3" w:semiHidden="1" w:unhideWhenUsed="1"/>
+    <w:lsdException w:name="Table Simple 1" w:semiHidden="1" w:unhideWhenUsed="1"/>
+    <w:lsdException w:name="Table Simple 2" w:semiHidden="1" w:unhideWhenUsed="1"/>
+    <w:lsdException w:name="Table Simple 3" w:semiHidden="1" w:unhideWhenUsed="1"/>
+    <w:lsdException w:name="Table Classic 1" w:semiHidden="1" w:unhideWhenUsed="1"/>
+    <w:lsdException w:name="Table Classic 2" w:semiHidden="1" w:unhideWhenUsed="1"/>
+    <w:lsdException w:name="Table Classic 3" w:semiHidden="1" w:unhideWhenUsed="1"/>
+    <w:lsdException w:name="Table Classic 4" w:semiHidden="1" w:unhideWhenUsed="1"/>
+    <w:lsdException w:name="Table Colorful 1" w:semiHidden="1" w:unhideWhenUsed="1"/>
+    <w:lsdException w:name="Table Colorful 2" w:semiHidden="1" w:unhideWhenUsed="1"/>
+    <w:lsdException w:name="Table Colorful 3" w:semiHidden="1" w:unhideWhenUsed="1"/>
+    <w:lsdException w:name="Table Columns 1" w:semiHidden="1" w:unhideWhenUsed="1"/>
+    <w:lsdException w:name="Table Columns 2" w:semiHidden="1" w:unhideWhenUsed="1"/>
+    <w:lsdException w:name="Table Columns 3" w:semiHidden="1" w:unhideWhenUsed="1"/>
+    <w:lsdException w:name="Table Columns 4" w:semiHidden="1" w:unhideWhenUsed="1"/>
+    <w:lsdException w:name="Table Columns 5" w:semiHidden="1" w:unhideWhenUsed="1"/>
+    <w:lsdException w:name="Table Grid 1" w:semiHidden="1" w:unhideWhenUsed="1"/>
+    <w:lsdException w:name="Table Grid 2" w:semiHidden="1" w:unhideWhenUsed="1"/>
+    <w:lsdException w:name="Table Grid 3" w:semiHidden="1" w:unhideWhenUsed="1"/>
+    <w:lsdException w:name="Table Grid 4" w:semiHidden="1" w:unhideWhenUsed="1"/>
+    <w:lsdException w:name="Table Grid 5" w:semiHidden="1" w:unhideWhenUsed="1"/>
+    <w:lsdException w:name="Table Grid 6" w:semiHidden="1" w:unhideWhenUsed="1"/>
+    <w:lsdException w:name="Table Grid 7" w:semiHidden="1" w:unhideWhenUsed="1"/>
+    <w:lsdException w:name="Table Grid 8" w:semiHidden="1" w:unhideWhenUsed="1"/>
+    <w:lsdException w:name="Table List 1" w:semiHidden="1" w:unhideWhenUsed="1"/>
+    <w:lsdException w:name="Table List 2" w:semiHidden="1" w:unhideWhenUsed="1"/>
+    <w:lsdException w:name="Table List 3" w:semiHidden="1" w:unhideWhenUsed="1"/>
+    <w:lsdException w:name="Table List 4" w:semiHidden="1" w:unhideWhenUsed="1"/>
+    <w:lsdException w:name="Table List 5" w:semiHidden="1" w:unhideWhenUsed="1"/>
+    <w:lsdException w:name="Table List 6" w:semiHidden="1" w:unhideWhenUsed="1"/>
+    <w:lsdException w:name="Table List 7" w:semiHidden="1" w:unhideWhenUsed="1"/>
+    <w:lsdException w:name="Table List 8" w:semiHidden="1" w:unhideWhenUsed="1"/>
+    <w:lsdException w:name="Table 3D effects 1" w:semiHidden="1" w:unhideWhenUsed="1"/>
+    <w:lsdException w:name="Table 3D effects 2" w:semiHidden="1" w:unhideWhenUsed="1"/>
+    <w:lsdException w:name="Table 3D effects 3" w:semiHidden="1" w:unhideWhenUsed="1"/>
+    <w:lsdException w:name="Table Contemporary" w:semiHidden="1" w:unhideWhenUsed="1"/>
+    <w:lsdException w:name="Table Elegant" w:semiHidden="1" w:unhideWhenUsed="1"/>
+    <w:lsdException w:name="Table Professional" w:semiHidden="1" w:unhideWhenUsed="1"/>
+    <w:lsdException w:name="Table Subtle 1" w:semiHidden="1" w:unhideWhenUsed="1"/>
+    <w:lsdException w:name="Table Subtle 2" w:semiHidden="1" w:unhideWhenUsed="1"/>
+    <w:lsdException w:name="Table Web 1" w:semiHidden="1" w:unhideWhenUsed="1"/>
+    <w:lsdException w:name="Table Web 2" w:semiHidden="1" w:unhideWhenUsed="1"/>
+    <w:lsdException w:name="Table Web 3" w:semiHidden="1" w:unhideWhenUsed="1"/>
+    <w:lsdException w:name="Balloon Text" w:semiHidden="1" w:unhideWhenUsed="1"/>
+    <w:lsdException w:name="Table Grid" w:uiPriority="39"/>
+    <w:lsdException w:name="Table Theme" w:semiHidden="1" w:unhideWhenUsed="1"/>
+    <w:lsdException w:name="Placeholder Text" w:semiHidden="1"/>
+    <w:lsdException w:name="No Spacing" w:uiPriority="1" w:qFormat="1"/>
+    <w:lsdException w:name="Light Shading" w:uiPriority="60"/>
+    <w:lsdException w:name="Light List" w:uiPriority="61"/>
+    <w:lsdException w:name="Light Grid" w:uiPriority="62"/>
+    <w:lsdException w:name="Medium Shading 1" w:uiPriority="63"/>
+    <w:lsdException w:name="Medium Shading 2" w:uiPriority="64"/>
+    <w:lsdException w:name="Medium List 1" w:uiPriority="65"/>
+    <w:lsdException w:name="Medium List 2" w:uiPriority="66"/>
+    <w:lsdException w:name="Medium Grid 1" w:uiPriority="67"/>
+    <w:lsdException w:name="Medium Grid 2" w:uiPriority="68"/>
+    <w:lsdException w:name="Medium Grid 3" w:uiPriority="69"/>
+    <w:lsdException w:name="Dark List" w:uiPriority="70"/>
+    <w:lsdException w:name="Colorful Shading" w:uiPriority="71"/>
+    <w:lsdException w:name="Colorful List" w:uiPriority="72"/>
+    <w:lsdException w:name="Colorful Grid" w:uiPriority="73"/>
+    <w:lsdException w:name="Light Shading Accent 1" w:uiPriority="60"/>
+    <w:lsdException w:name="Light List Accent 1" w:uiPriority="61"/>
+    <w:lsdException w:name="Light Grid Accent 1" w:uiPriority="62"/>
+    <w:lsdException w:name="Medium Shading 1 Accent 1" w:uiPriority="63"/>
+    <w:lsdException w:name="Medium Shading 2 Accent 1" w:uiPriority="64"/>
+    <w:lsdException w:name="Medium List 1 Accent 1" w:uiPriority="65"/>
+    <w:lsdException w:name="Revision" w:semiHidden="1"/>
+    <w:lsdException w:name="List Paragraph" w:uiPriority="34" w:qFormat="1"/>
+    <w:lsdException w:name="Quote" w:uiPriority="29" w:qFormat="1"/>
+    <w:lsdException w:name="Intense Quote" w:uiPriority="30" w:qFormat="1"/>
+    <w:lsdException w:name="Medium List 2 Accent 1" w:uiPriority="66"/>
+    <w:lsdException w:name="Medium Grid 1 Accent 1" w:uiPriority="67"/>
+    <w:lsdException w:name="Medium Grid 2 Accent 1" w:uiPriority="68"/>
+    <w:lsdException w:name="Medium Grid 3 Accent 1" w:uiPriority="69"/>
+    <w:lsdException w:name="Dark List Accent 1" w:uiPriority="70"/>
+    <w:lsdException w:name="Colorful Shading Accent 1" w:uiPriority="71"/>
+    <w:lsdException w:name="Colorful List Accent 1" w:uiPriority="72"/>
+    <w:lsdException w:name="Colorful Grid Accent 1" w:uiPriority="73"/>
+    <w:lsdException w:name="Light Shading Accent 2" w:uiPriority="60"/>
+    <w:lsdException w:name="Light List Accent 2" w:uiPriority="61"/>
+    <w:lsdException w:name="Light Grid Accent 2" w:uiPriority="62"/>
+    <w:lsdException w:name="Medium Shading 1 Accent 2" w:uiPriority="63"/>
+    <w:lsdException w:name="Medium Shading 2 Accent 2" w:uiPriority="64"/>
+    <w:lsdException w:name="Medium List 1 Accent 2" w:uiPriority="65"/>
+    <w:lsdException w:name="Medium List 2 Accent 2" w:uiPriority="66"/>
+    <w:lsdException w:name="Medium Grid 1 Accent 2" w:uiPriority="67"/>
+    <w:lsdException w:name="Medium Grid 2 Accent 2" w:uiPriority="68"/>
+    <w:lsdException w:name="Medium Grid 3 Accent 2" w:uiPriority="69"/>
+    <w:lsdException w:name="Dark List Accent 2" w:uiPriority="70"/>
+    <w:lsdException w:name="Colorful Shading Accent 2" w:uiPriority="71"/>
+    <w:lsdException w:name="Colorful List Accent 2" w:uiPriority="72"/>
+    <w:lsdException w:name="Colorful Grid Accent 2" w:uiPriority="73"/>
+    <w:lsdException w:name="Light Shading Accent 3" w:uiPriority="60"/>
+    <w:lsdException w:name="Light List Accent 3" w:uiPriority="61"/>
+    <w:lsdException w:name="Light Grid Accent 3" w:uiPriority="62"/>
+    <w:lsdException w:name="Medium Shading 1 Accent 3" w:uiPriority="63"/>
+    <w:lsdException w:name="Medium Shading 2 Accent 3" w:uiPriority="64"/>
+    <w:lsdException w:name="Medium List 1 Accent 3" w:uiPriority="65"/>
+    <w:lsdException w:name="Medium List 2 Accent 3" w:uiPriority="66"/>
+    <w:lsdException w:name="Medium Grid 1 Accent 3" w:uiPriority="67"/>
+    <w:lsdException w:name="Medium Grid 2 Accent 3" w:uiPriority="68"/>
+    <w:lsdException w:name="Medium Grid 3 Accent 3" w:uiPriority="69"/>
+    <w:lsdException w:name="Dark List Accent 3" w:uiPriority="70"/>
+    <w:lsdException w:name="Colorful Shading Accent 3" w:uiPriority="71"/>
+    <w:lsdException w:name="Colorful List Accent 3" w:uiPriority="72"/>
+    <w:lsdException w:name="Colorful Grid Accent 3" w:uiPriority="73"/>
+    <w:lsdException w:name="Light Shading Accent 4" w:uiPriority="60"/>
+    <w:lsdException w:name="Light List Accent 4" w:uiPriority="61"/>
+    <w:lsdException w:name="Light Grid Accent 4" w:uiPriority="62"/>
+    <w:lsdException w:name="Medium Shading 1 Accent 4" w:uiPriority="63"/>
+    <w:lsdException w:name="Medium Shading 2 Accent 4" w:uiPriority="64"/>
+    <w:lsdException w:name="Medium List 1 Accent 4" w:uiPriority="65"/>
+    <w:lsdException w:name="Medium List 2 Accent 4" w:uiPriority="66"/>
+    <w:lsdException w:name="Medium Grid 1 Accent 4" w:uiPriority="67"/>
+    <w:lsdException w:name="Medium Grid 2 Accent 4" w:uiPriority="68"/>
+    <w:lsdException w:name="Medium Grid 3 Accent 4" w:uiPriority="69"/>
+    <w:lsdException w:name="Dark List Accent 4" w:uiPriority="70"/>
+    <w:lsdException w:name="Colorful Shading Accent 4" w:uiPriority="71"/>
+    <w:lsdException w:name="Colorful List Accent 4" w:uiPriority="72"/>
+    <w:lsdException w:name="Colorful Grid Accent 4" w:uiPriority="73"/>
+    <w:lsdException w:name="Light Shading Accent 5" w:uiPriority="60"/>
+    <w:lsdException w:name="Light List Accent 5" w:uiPriority="61"/>
+    <w:lsdException w:name="Light Grid Accent 5" w:uiPriority="62"/>
+    <w:lsdException w:name="Medium Shading 1 Accent 5" w:uiPriority="63"/>
+    <w:lsdException w:name="Medium Shading 2 Accent 5" w:uiPriority="64"/>
+    <w:lsdException w:name="Medium List 1 Accent 5" w:uiPriority="65"/>
+    <w:lsdException w:name="Medium List 2 Accent 5" w:uiPriority="66"/>
+    <w:lsdException w:name="Medium Grid 1 Accent 5" w:uiPriority="67"/>
+    <w:lsdException w:name="Medium Grid 2 Accent 5" w:uiPriority="68"/>
+    <w:lsdException w:name="Medium Grid 3 Accent 5" w:uiPriority="69"/>
+    <w:lsdException w:name="Dark List Accent 5" w:uiPriority="70"/>
+    <w:lsdException w:name="Colorful Shading Accent 5" w:uiPriority="71"/>
+    <w:lsdException w:name="Colorful List Accent 5" w:uiPriority="72"/>
+    <w:lsdException w:name="Colorful Grid Accent 5" w:uiPriority="73"/>
+    <w:lsdException w:name="Light Shading Accent 6" w:uiPriority="60"/>
+    <w:lsdException w:name="Light List Accent 6" w:uiPriority="61"/>
+    <w:lsdException w:name="Light Grid Accent 6" w:uiPriority="62"/>
+    <w:lsdException w:name="Medium Shading 1 Accent 6" w:uiPriority="63"/>
+    <w:lsdException w:name="Medium Shading 2 Accent 6" w:uiPriority="64"/>
+    <w:lsdException w:name="Medium List 1 Accent 6" w:uiPriority="65"/>
+    <w:lsdException w:name="Medium List 2 Accent 6" w:uiPriority="66"/>
+    <w:lsdException w:name="Medium Grid 1 Accent 6" w:uiPriority="67"/>
+    <w:lsdException w:name="Medium Grid 2 Accent 6" w:uiPriority="68"/>
+    <w:lsdException w:name="Medium Grid 3 Accent 6" w:uiPriority="69"/>
+    <w:lsdException w:name="Dark List Accent 6" w:uiPriority="70"/>
+    <w:lsdException w:name="Colorful Shading Accent 6" w:uiPriority="71"/>
+    <w:lsdException w:name="Colorful List Accent 6" w:uiPriority="72"/>
+    <w:lsdException w:name="Colorful Grid Accent 6" w:uiPriority="73"/>
+    <w:lsdException w:name="Subtle Emphasis" w:uiPriority="19" w:qFormat="1"/>
+    <w:lsdException w:name="Intense Emphasis" w:uiPriority="21" w:qFormat="1"/>
+    <w:lsdException w:name="Subtle Reference" w:uiPriority="31" w:qFormat="1"/>
+    <w:lsdException w:name="Intense Reference" w:uiPriority="32" w:qFormat="1"/>
+    <w:lsdException w:name="Book Title" w:uiPriority="33" w:qFormat="1"/>
+    <w:lsdException w:name="Bibliography" w:semiHidden="1" w:uiPriority="37" w:unhideWhenUsed="1"/>
+    <w:lsdException w:name="TOC Heading" w:semiHidden="1" w:uiPriority="39" w:unhideWhenUsed="1" w:qFormat="1"/>
+    <w:lsdException w:name="Plain Table 1" w:uiPriority="41"/>
+    <w:lsdException w:name="Plain Table 2" w:uiPriority="42"/>
+    <w:lsdException w:name="Plain Table 3" w:uiPriority="43"/>
+    <w:lsdException w:name="Plain Table 4" w:uiPriority="44"/>
+    <w:lsdException w:name="Plain Table 5" w:uiPriority="45"/>
+    <w:lsdException w:name="Grid Table Light" w:uiPriority="40"/>
+    <w:lsdException w:name="Grid Table 1 Light" w:uiPriority="46"/>
+    <w:lsdException w:name="Grid Table 2" w:uiPriority="47"/>
+    <w:lsdException w:name="Grid Table 3" w:uiPriority="48"/>
+    <w:lsdException w:name="Grid Table 4" w:uiPriority="49"/>
+    <w:lsdException w:name="Grid Table 5 Dark" w:uiPriority="50"/>
+    <w:lsdException w:name="Grid Table 6 Colorful" w:uiPriority="51"/>
+    <w:lsdException w:name="Grid Table 7 Colorful" w:uiPriority="52"/>
+    <w:lsdException w:name="Grid Table 1 Light Accent 1" w:uiPriority="46"/>
+    <w:lsdException w:name="Grid Table 2 Accent 1" w:uiPriority="47"/>
+    <w:lsdException w:name="Grid Table 3 Accent 1" w:uiPriority="48"/>
+    <w:lsdException w:name="Grid Table 4 Accent 1" w:uiPriority="49"/>
+    <w:lsdException w:name="Grid Table 5 Dark Accent 1" w:uiPriority="50"/>
+    <w:lsdException w:name="Grid Table 6 Colorful Accent 1" w:uiPriority="51"/>
+    <w:lsdException w:name="Grid Table 7 Colorful Accent 1" w:uiPriority="52"/>
+    <w:lsdException w:name="Grid Table 1 Light Accent 2" w:uiPriority="46"/>
+    <w:lsdException w:name="Grid Table 2 Accent 2" w:uiPriority="47"/>
+    <w:lsdException w:name="Grid Table 3 Accent 2" w:uiPriority="48"/>
+    <w:lsdException w:name="Grid Table 4 Accent 2" w:uiPriority="49"/>
+    <w:lsdException w:name="Grid Table 5 Dark Accent 2" w:uiPriority="50"/>
+    <w:lsdException w:name="Grid Table 6 Colorful Accent 2" w:uiPriority="51"/>
+    <w:lsdException w:name="Grid Table 7 Colorful Accent 2" w:uiPriority="52"/>
+    <w:lsdException w:name="Grid Table 1 Light Accent 3" w:uiPriority="46"/>
+    <w:lsdException w:name="Grid Table 2 Accent 3" w:uiPriority="47"/>
+    <w:lsdException w:name="Grid Table 3 Accent 3" w:uiPriority="48"/>
+    <w:lsdException w:name="Grid Table 4 Accent 3" w:uiPriority="49"/>
+    <w:lsdException w:name="Grid Table 5 Dark Accent 3" w:uiPriority="50"/>
+    <w:lsdException w:name="Grid Table 6 Colorful Accent 3" w:uiPriority="51"/>
+    <w:lsdException w:name="Grid Table 7 Colorful Accent 3" w:uiPriority="52"/>
+    <w:lsdException w:name="Grid Table 1 Light Accent 4" w:uiPriority="46"/>
+    <w:lsdException w:name="Grid Table 2 Accent 4" w:uiPriority="47"/>
+    <w:lsdException w:name="Grid Table 3 Accent 4" w:uiPriority="48"/>
+    <w:lsdException w:name="Grid Table 4 Accent 4" w:uiPriority="49"/>
+    <w:lsdException w:name="Grid Table 5 Dark Accent 4" w:uiPriority="50"/>
+    <w:lsdException w:name="Grid Table 6 Colorful Accent 4" w:uiPriority="51"/>
+    <w:lsdException w:name="Grid Table 7 Colorful Accent 4" w:uiPriority="52"/>
+    <w:lsdException w:name="Grid Table 1 Light Accent 5" w:uiPriority="46"/>
+    <w:lsdException w:name="Grid Table 2 Accent 5" w:uiPriority="47"/>
+    <w:lsdException w:name="Grid Table 3 Accent 5" w:uiPriority="48"/>
+    <w:lsdException w:name="Grid Table 4 Accent 5" w:uiPriority="49"/>
+    <w:lsdException w:name="Grid Table 5 Dark Accent 5" w:uiPriority="50"/>
+    <w:lsdException w:name="Grid Table 6 Colorful Accent 5" w:uiPriority="51"/>
+    <w:lsdException w:name="Grid Table 7 Colorful Accent 5" w:uiPriority="52"/>
+    <w:lsdException w:name="Grid Table 1 Light Accent 6" w:uiPriority="46"/>
+    <w:lsdException w:name="Grid Table 2 Accent 6" w:uiPriority="47"/>
+    <w:lsdException w:name="Grid Table 3 Accent 6" w:uiPriority="48"/>
+    <w:lsdException w:name="Grid Table 4 Accent 6" w:uiPriority="49"/>
+    <w:lsdException w:name="Grid Table 5 Dark Accent 6" w:uiPriority="50"/>
+    <w:lsdException w:name="Grid Table 6 Colorful Accent 6" w:uiPriority="51"/>
+    <w:lsdException w:name="Grid Table 7 Colorful Accent 6" w:uiPriority="52"/>
+    <w:lsdException w:name="List Table 1 Light" w:uiPriority="46"/>
+    <w:lsdException w:name="List Table 2" w:uiPriority="47"/>
+    <w:lsdException w:name="List Table 3" w:uiPriority="48"/>
+    <w:lsdException w:name="List Table 4" w:uiPriority="49"/>
+    <w:lsdException w:name="List Table 5 Dark" w:uiPriority="50"/>
+    <w:lsdException w:name="List Table 6 Colorful" w:uiPriority="51"/>
+    <w:lsdException w:name="List Table 7 Colorful" w:uiPriority="52"/>
+    <w:lsdException w:name="List Table 1 Light Accent 1" w:uiPriority="46"/>
+    <w:lsdException w:name="List Table 2 Accent 1" w:uiPriority="47"/>
+    <w:lsdException w:name="List Table 3 Accent 1" w:uiPriority="48"/>
+    <w:lsdException w:name="List Table 4 Accent 1" w:uiPriority="49"/>
+    <w:lsdException w:name="List Table 5 Dark Accent 1" w:uiPriority="50"/>
+    <w:lsdException w:name="List Table 6 Colorful Accent 1" w:uiPriority="51"/>
+    <w:lsdException w:name="List Table 7 Colorful Accent 1" w:uiPriority="52"/>
+    <w:lsdException w:name="List Table 1 Light Accent 2" w:uiPriority="46"/>
+    <w:lsdException w:name="List Table 2 Accent 2" w:uiPriority="47"/>
+    <w:lsdException w:name="List Table 3 Accent 2" w:uiPriority="48"/>
+    <w:lsdException w:name="List Table 4 Accent 2" w:uiPriority="49"/>
+    <w:lsdException w:name="List Table 5 Dark Accent 2" w:uiPriority="50"/>
+    <w:lsdException w:name="List Table 6 Colorful Accent 2" w:uiPriority="51"/>
+    <w:lsdException w:name="List Table 7 Colorful Accent 2" w:uiPriority="52"/>
+    <w:lsdException w:name="List Table 1 Light Accent 3" w:uiPriority="46"/>
+    <w:lsdException w:name="List Table 2 Accent 3" w:uiPriority="47"/>
+    <w:lsdException w:name="List Table 3 Accent 3" w:uiPriority="48"/>
+    <w:lsdException w:name="List Table 4 Accent 3" w:uiPriority="49"/>
+    <w:lsdException w:name="List Table 5 Dark Accent 3" w:uiPriority="50"/>
+    <w:lsdException w:name="List Table 6 Colorful Accent 3" w:uiPriority="51"/>
+    <w:lsdException w:name="List Table 7 Colorful Accent 3" w:uiPriority="52"/>
+    <w:lsdException w:name="List Table 1 Light Accent 4" w:uiPriority="46"/>
+    <w:lsdException w:name="List Table 2 Accent 4" w:uiPriority="47"/>
+    <w:lsdException w:name="List Table 3 Accent 4" w:uiPriority="48"/>
+    <w:lsdException w:name="List Table 4 Accent 4" w:uiPriority="49"/>
+    <w:lsdException w:name="List Table 5 Dark Accent 4" w:uiPriority="50"/>
+    <w:lsdException w:name="List Table 6 Colorful Accent 4" w:uiPriority="51"/>
+    <w:lsdException w:name="List Table 7 Colorful Accent 4" w:uiPriority="52"/>
+    <w:lsdException w:name="List Table 1 Light Accent 5" w:uiPriority="46"/>
+    <w:lsdException w:name="List Table 2 Accent 5" w:uiPriority="47"/>
+    <w:lsdException w:name="List Table 3 Accent 5" w:uiPriority="48"/>
+    <w:lsdException w:name="List Table 4 Accent 5" w:uiPriority="49"/>
+    <w:lsdException w:name="List Table 5 Dark Accent 5" w:uiPriority="50"/>
+    <w:lsdException w:name="List Table 6 Colorful Accent 5" w:uiPriority="51"/>
+    <w:lsdException w:name="List Table 7 Colorful Accent 5" w:uiPriority="52"/>
+    <w:lsdException w:name="List Table 1 Light Accent 6" w:uiPriority="46"/>
+    <w:lsdException w:name="List Table 2 Accent 6" w:uiPriority="47"/>
+    <w:lsdException w:name="List Table 3 Accent 6" w:uiPriority="48"/>
+    <w:lsdException w:name="List Table 4 Accent 6" w:uiPriority="49"/>
+    <w:lsdException w:name="List Table 5 Dark Accent 6" w:uiPriority="50"/>
+    <w:lsdException w:name="List Table 6 Colorful Accent 6" w:uiPriority="51"/>
+    <w:lsdException w:name="List Table 7 Colorful Accent 6" w:uiPriority="52"/>
+    <w:lsdException w:name="Mention" w:semiHidden="1" w:unhideWhenUsed="1"/>
+    <w:lsdException w:name="Smart Hyperlink" w:semiHidden="1" w:unhideWhenUsed="1"/>
+    <w:lsdException w:name="Hashtag" w:semiHidden="1" w:unhideWhenUsed="1"/>
+    <w:lsdException w:name="Unresolved Mention" w:semiHidden="1" w:unhideWhenUsed="1"/>
+    <w:lsdException w:name="Smart Link" w:semiHidden="1" w:unhideWhenUsed="1"/>
+  </w:latentStyles>
+  <w:style w:type="paragraph" w:default="1" w:styleId="Normal">
+    <w:name w:val="Normal"/>
+    <w:qFormat/>
+  </w:style>
+  <w:style w:type="character" w:default="1" w:styleId="DefaultParagraphFont">
+    <w:name w:val="Default Paragraph Font"/>
+    <w:uiPriority w:val="1"/>
+    <w:semiHidden/>
+    <w:unhideWhenUsed/>
+  </w:style>
+  <w:style w:type="table" w:default="1" w:styleId="TableNormal">
+    <w:name w:val="Normal Table"/>
+    <w:uiPriority w:val="99"/>
+    <w:semiHidden/>
+    <w:unhideWhenUsed/>
+    <w:tblPr>
+      <w:tblInd w:w="0" w:type="dxa"/>
+      <w:tblCellMar>
+        <w:top w:w="0" w:type="dxa"/>
+        <w:left w:w="108" w:type="dxa"/>
+        <w:bottom w:w="0" w:type="dxa"/>
+        <w:right w:w="108" w:type="dxa"/>
+      </w:tblCellMar>
+    </w:tblPr>
+  </w:style>
+  <w:style w:type="numbering" w:default="1" w:styleId="NoList">
+    <w:name w:val="No List"/>
+    <w:uiPriority w:val="99"/>
+    <w:semiHidden/>
+    <w:unhideWhenUsed/>
+  </w:style>
+  <w:style w:type="paragraph" w:customStyle="1" w:styleId="B99125B60A4949E88FDBDADF6816D0AB">
+    <w:name w:val="B99125B60A4949E88FDBDADF6816D0AB"/>
+    <w:rsid w:val="00BB7389"/>
+  </w:style>
+  <w:style w:type="character" w:styleId="PlaceholderText">
+    <w:name w:val="Placeholder Text"/>
+    <w:basedOn w:val="DefaultParagraphFont"/>
+    <w:uiPriority w:val="99"/>
+    <w:semiHidden/>
+    <w:rsid w:val="00BB7389"/>
+    <w:rPr>
+      <w:color w:val="808080"/>
+    </w:rPr>
+  </w:style>
+</w:styles>
+</file>
+
+<file path=word/glossary/webSettings.xml><?xml version="1.0" encoding="utf-8"?>
+<w:webSettings xmlns:mc="http://schemas.openxmlformats.org/markup-compatibility/2006" xmlns:r="http://schemas.openxmlformats.org/officeDocument/2006/relationships" xmlns:w="http://schemas.openxmlformats.org/wordprocessingml/2006/main" xmlns:w14="http://schemas.microsoft.com/office/word/2010/wordml" xmlns:w15="http://schemas.microsoft.com/office/word/2012/wordml" xmlns:w16cex="http://schemas.microsoft.com/office/word/2018/wordml/cex" xmlns:w16cid="http://schemas.microsoft.com/office/word/2016/wordml/cid" xmlns:w16="http://schemas.microsoft.com/office/word/2018/wordml" xmlns:w16se="http://schemas.microsoft.com/office/word/2015/wordml/symex" mc:Ignorable="w14 w15 w16se w16cid w16 w16cex">
+  <w:optimizeForBrowser/>
+  <w:allowPNG/>
+</w:webSettings>
 </file>
 
 <file path=word/theme/theme1.xml><?xml version="1.0" encoding="utf-8"?>
@@ -7047,6 +8578,17 @@
 </file>
 
 <file path=customXml/item1.xml><?xml version="1.0" encoding="utf-8"?>
+<CoverPageProperties xmlns="http://schemas.microsoft.com/office/2006/coverPageProps">
+  <PublishDate/>
+  <Abstract/>
+  <CompanyAddress>Centre No. 14624</CompanyAddress>
+  <CompanyPhone/>
+  <CompanyFax/>
+  <CompanyEmail/>
+</CoverPageProperties>
+</file>
+
+<file path=customXml/item2.xml><?xml version="1.0" encoding="utf-8"?>
 <b:Sources xmlns:b="http://schemas.openxmlformats.org/officeDocument/2006/bibliography" xmlns="http://schemas.openxmlformats.org/officeDocument/2006/bibliography" SelectedStyle="\IEEE2006OfficeOnline.xsl" StyleName="IEEE" Version="2006">
   <b:Source>
     <b:Tag>Cor19</b:Tag>
@@ -7174,6 +8716,14 @@
 </file>
 
 <file path=customXml/itemProps1.xml><?xml version="1.0" encoding="utf-8"?>
+<ds:datastoreItem xmlns:ds="http://schemas.openxmlformats.org/officeDocument/2006/customXml" ds:itemID="{55AF091B-3C7A-41E3-B477-F2FDAA23CFDA}">
+  <ds:schemaRefs>
+    <ds:schemaRef ds:uri="http://schemas.microsoft.com/office/2006/coverPageProps"/>
+  </ds:schemaRefs>
+</ds:datastoreItem>
+</file>
+
+<file path=customXml/itemProps2.xml><?xml version="1.0" encoding="utf-8"?>
 <ds:datastoreItem xmlns:ds="http://schemas.openxmlformats.org/officeDocument/2006/customXml" ds:itemID="{93863A38-71E8-43E5-BED2-5677FA88737C}">
   <ds:schemaRefs>
     <ds:schemaRef ds:uri="http://schemas.openxmlformats.org/officeDocument/2006/bibliography"/>

</xml_diff>

<commit_message>
Writeup: Add survey, move sections
Moved the stakeholder identification section into the stakeholders
heading. Moved stakeholders heading to above research. Added an
introduction to the survey and added photos of the questions
</commit_message>
<xml_diff>
--- a/Writeup/writeup.docx
+++ b/Writeup/writeup.docx
@@ -426,6 +426,27 @@
                                     </w:p>
                                   </w:sdtContent>
                                 </w:sdt>
+                                <w:p>
+                                  <w:pPr>
+                                    <w:pStyle w:val="NoSpacing"/>
+                                    <w:spacing w:before="240"/>
+                                    <w:rPr>
+                                      <w:caps/>
+                                      <w:color w:val="44546A" w:themeColor="text2"/>
+                                      <w:sz w:val="36"/>
+                                      <w:szCs w:val="36"/>
+                                    </w:rPr>
+                                  </w:pPr>
+                                  <w:r>
+                                    <w:rPr>
+                                      <w:caps/>
+                                      <w:color w:val="44546A" w:themeColor="text2"/>
+                                      <w:sz w:val="36"/>
+                                      <w:szCs w:val="36"/>
+                                    </w:rPr>
+                                    <w:t>For OCR Specification H446</w:t>
+                                  </w:r>
+                                </w:p>
                               </w:txbxContent>
                             </wps:txbx>
                             <wps:bodyPr rot="0" spcFirstLastPara="0" vertOverflow="overflow" horzOverflow="overflow" vert="horz" wrap="square" lIns="457200" tIns="457200" rIns="457200" bIns="457200" numCol="1" spcCol="0" rtlCol="0" fromWordArt="0" anchor="ctr" anchorCtr="0" forceAA="0" compatLnSpc="1">
@@ -725,6 +746,27 @@
                               </w:p>
                             </w:sdtContent>
                           </w:sdt>
+                          <w:p>
+                            <w:pPr>
+                              <w:pStyle w:val="NoSpacing"/>
+                              <w:spacing w:before="240"/>
+                              <w:rPr>
+                                <w:caps/>
+                                <w:color w:val="44546A" w:themeColor="text2"/>
+                                <w:sz w:val="36"/>
+                                <w:szCs w:val="36"/>
+                              </w:rPr>
+                            </w:pPr>
+                            <w:r>
+                              <w:rPr>
+                                <w:caps/>
+                                <w:color w:val="44546A" w:themeColor="text2"/>
+                                <w:sz w:val="36"/>
+                                <w:szCs w:val="36"/>
+                              </w:rPr>
+                              <w:t>For OCR Specification H446</w:t>
+                            </w:r>
+                          </w:p>
                         </w:txbxContent>
                       </v:textbox>
                     </v:shape>
@@ -805,7 +847,7 @@
           <w:r>
             <w:fldChar w:fldCharType="separate"/>
           </w:r>
-          <w:hyperlink w:anchor="_Toc65567659" w:history="1">
+          <w:hyperlink w:anchor="_Toc65940213" w:history="1">
             <w:r>
               <w:rPr>
                 <w:rStyle w:val="Hyperlink"/>
@@ -846,7 +888,7 @@
                 <w:noProof/>
                 <w:webHidden/>
               </w:rPr>
-              <w:instrText xml:space="preserve"> PAGEREF _Toc65567659 \h </w:instrText>
+              <w:instrText xml:space="preserve"> PAGEREF _Toc65940213 \h </w:instrText>
             </w:r>
             <w:r>
               <w:rPr>
@@ -889,7 +931,7 @@
               <w:lang w:eastAsia="en-GB"/>
             </w:rPr>
           </w:pPr>
-          <w:hyperlink w:anchor="_Toc65567660" w:history="1">
+          <w:hyperlink w:anchor="_Toc65940214" w:history="1">
             <w:r>
               <w:rPr>
                 <w:rStyle w:val="Hyperlink"/>
@@ -930,7 +972,7 @@
                 <w:noProof/>
                 <w:webHidden/>
               </w:rPr>
-              <w:instrText xml:space="preserve"> PAGEREF _Toc65567660 \h </w:instrText>
+              <w:instrText xml:space="preserve"> PAGEREF _Toc65940214 \h </w:instrText>
             </w:r>
             <w:r>
               <w:rPr>
@@ -973,7 +1015,7 @@
               <w:lang w:eastAsia="en-GB"/>
             </w:rPr>
           </w:pPr>
-          <w:hyperlink w:anchor="_Toc65567661" w:history="1">
+          <w:hyperlink w:anchor="_Toc65940215" w:history="1">
             <w:r>
               <w:rPr>
                 <w:rStyle w:val="Hyperlink"/>
@@ -1014,7 +1056,7 @@
                 <w:noProof/>
                 <w:webHidden/>
               </w:rPr>
-              <w:instrText xml:space="preserve"> PAGEREF _Toc65567661 \h </w:instrText>
+              <w:instrText xml:space="preserve"> PAGEREF _Toc65940215 \h </w:instrText>
             </w:r>
             <w:r>
               <w:rPr>
@@ -1057,7 +1099,7 @@
               <w:lang w:eastAsia="en-GB"/>
             </w:rPr>
           </w:pPr>
-          <w:hyperlink w:anchor="_Toc65567662" w:history="1">
+          <w:hyperlink w:anchor="_Toc65940216" w:history="1">
             <w:r>
               <w:rPr>
                 <w:rStyle w:val="Hyperlink"/>
@@ -1077,7 +1119,7 @@
                 <w:rStyle w:val="Hyperlink"/>
                 <w:noProof/>
               </w:rPr>
-              <w:t>Stakeholders</w:t>
+              <w:t>How can the problem be solved by computational methods?</w:t>
             </w:r>
             <w:r>
               <w:rPr>
@@ -1098,7 +1140,7 @@
                 <w:noProof/>
                 <w:webHidden/>
               </w:rPr>
-              <w:instrText xml:space="preserve"> PAGEREF _Toc65567662 \h </w:instrText>
+              <w:instrText xml:space="preserve"> PAGEREF _Toc65940216 \h </w:instrText>
             </w:r>
             <w:r>
               <w:rPr>
@@ -1141,7 +1183,7 @@
               <w:lang w:eastAsia="en-GB"/>
             </w:rPr>
           </w:pPr>
-          <w:hyperlink w:anchor="_Toc65567663" w:history="1">
+          <w:hyperlink w:anchor="_Toc65940217" w:history="1">
             <w:r>
               <w:rPr>
                 <w:rStyle w:val="Hyperlink"/>
@@ -1161,7 +1203,7 @@
                 <w:rStyle w:val="Hyperlink"/>
                 <w:noProof/>
               </w:rPr>
-              <w:t>How can the problem be solved by computational methods?</w:t>
+              <w:t>Computational methods that the solution lends itself to</w:t>
             </w:r>
             <w:r>
               <w:rPr>
@@ -1182,7 +1224,7 @@
                 <w:noProof/>
                 <w:webHidden/>
               </w:rPr>
-              <w:instrText xml:space="preserve"> PAGEREF _Toc65567663 \h </w:instrText>
+              <w:instrText xml:space="preserve"> PAGEREF _Toc65940217 \h </w:instrText>
             </w:r>
             <w:r>
               <w:rPr>
@@ -1203,6 +1245,90 @@
                 <w:webHidden/>
               </w:rPr>
               <w:t>2</w:t>
+            </w:r>
+            <w:r>
+              <w:rPr>
+                <w:noProof/>
+                <w:webHidden/>
+              </w:rPr>
+              <w:fldChar w:fldCharType="end"/>
+            </w:r>
+          </w:hyperlink>
+        </w:p>
+        <w:p>
+          <w:pPr>
+            <w:pStyle w:val="TOC2"/>
+            <w:tabs>
+              <w:tab w:val="left" w:pos="880"/>
+              <w:tab w:val="right" w:leader="dot" w:pos="9016"/>
+            </w:tabs>
+            <w:rPr>
+              <w:noProof/>
+              <w:lang w:eastAsia="en-GB"/>
+            </w:rPr>
+          </w:pPr>
+          <w:hyperlink w:anchor="_Toc65940218" w:history="1">
+            <w:r>
+              <w:rPr>
+                <w:rStyle w:val="Hyperlink"/>
+                <w:noProof/>
+              </w:rPr>
+              <w:t>1.2</w:t>
+            </w:r>
+            <w:r>
+              <w:rPr>
+                <w:noProof/>
+                <w:lang w:eastAsia="en-GB"/>
+              </w:rPr>
+              <w:tab/>
+            </w:r>
+            <w:r>
+              <w:rPr>
+                <w:rStyle w:val="Hyperlink"/>
+                <w:noProof/>
+              </w:rPr>
+              <w:t>Stakeholder Survey</w:t>
+            </w:r>
+            <w:r>
+              <w:rPr>
+                <w:noProof/>
+                <w:webHidden/>
+              </w:rPr>
+              <w:tab/>
+            </w:r>
+            <w:r>
+              <w:rPr>
+                <w:noProof/>
+                <w:webHidden/>
+              </w:rPr>
+              <w:fldChar w:fldCharType="begin"/>
+            </w:r>
+            <w:r>
+              <w:rPr>
+                <w:noProof/>
+                <w:webHidden/>
+              </w:rPr>
+              <w:instrText xml:space="preserve"> PAGEREF _Toc65940218 \h </w:instrText>
+            </w:r>
+            <w:r>
+              <w:rPr>
+                <w:noProof/>
+                <w:webHidden/>
+              </w:rPr>
+            </w:r>
+            <w:r>
+              <w:rPr>
+                <w:noProof/>
+                <w:webHidden/>
+              </w:rPr>
+              <w:fldChar w:fldCharType="separate"/>
+            </w:r>
+            <w:r>
+              <w:rPr>
+                <w:noProof/>
+                <w:webHidden/>
+              </w:rPr>
+              <w:t>3</w:t>
             </w:r>
             <w:r>
               <w:rPr>
@@ -1225,13 +1351,13 @@
               <w:lang w:eastAsia="en-GB"/>
             </w:rPr>
           </w:pPr>
-          <w:hyperlink w:anchor="_Toc65567664" w:history="1">
+          <w:hyperlink w:anchor="_Toc65940219" w:history="1">
             <w:r>
               <w:rPr>
                 <w:rStyle w:val="Hyperlink"/>
                 <w:noProof/>
               </w:rPr>
-              <w:t>1.1.4</w:t>
+              <w:t>1.2.1</w:t>
             </w:r>
             <w:r>
               <w:rPr>
@@ -1245,7 +1371,7 @@
                 <w:rStyle w:val="Hyperlink"/>
                 <w:noProof/>
               </w:rPr>
-              <w:t>Computational methods that the solution lends itself to</w:t>
+              <w:t>Stakeholders</w:t>
             </w:r>
             <w:r>
               <w:rPr>
@@ -1266,7 +1392,7 @@
                 <w:noProof/>
                 <w:webHidden/>
               </w:rPr>
-              <w:instrText xml:space="preserve"> PAGEREF _Toc65567664 \h </w:instrText>
+              <w:instrText xml:space="preserve"> PAGEREF _Toc65940219 \h </w:instrText>
             </w:r>
             <w:r>
               <w:rPr>
@@ -1286,7 +1412,259 @@
                 <w:noProof/>
                 <w:webHidden/>
               </w:rPr>
-              <w:t>2</w:t>
+              <w:t>3</w:t>
+            </w:r>
+            <w:r>
+              <w:rPr>
+                <w:noProof/>
+                <w:webHidden/>
+              </w:rPr>
+              <w:fldChar w:fldCharType="end"/>
+            </w:r>
+          </w:hyperlink>
+        </w:p>
+        <w:p>
+          <w:pPr>
+            <w:pStyle w:val="TOC3"/>
+            <w:tabs>
+              <w:tab w:val="left" w:pos="1320"/>
+              <w:tab w:val="right" w:leader="dot" w:pos="9016"/>
+            </w:tabs>
+            <w:rPr>
+              <w:noProof/>
+              <w:lang w:eastAsia="en-GB"/>
+            </w:rPr>
+          </w:pPr>
+          <w:hyperlink w:anchor="_Toc65940220" w:history="1">
+            <w:r>
+              <w:rPr>
+                <w:rStyle w:val="Hyperlink"/>
+                <w:noProof/>
+              </w:rPr>
+              <w:t>1.2.2</w:t>
+            </w:r>
+            <w:r>
+              <w:rPr>
+                <w:noProof/>
+                <w:lang w:eastAsia="en-GB"/>
+              </w:rPr>
+              <w:tab/>
+            </w:r>
+            <w:r>
+              <w:rPr>
+                <w:rStyle w:val="Hyperlink"/>
+                <w:noProof/>
+              </w:rPr>
+              <w:t>Questions and methodology</w:t>
+            </w:r>
+            <w:r>
+              <w:rPr>
+                <w:noProof/>
+                <w:webHidden/>
+              </w:rPr>
+              <w:tab/>
+            </w:r>
+            <w:r>
+              <w:rPr>
+                <w:noProof/>
+                <w:webHidden/>
+              </w:rPr>
+              <w:fldChar w:fldCharType="begin"/>
+            </w:r>
+            <w:r>
+              <w:rPr>
+                <w:noProof/>
+                <w:webHidden/>
+              </w:rPr>
+              <w:instrText xml:space="preserve"> PAGEREF _Toc65940220 \h </w:instrText>
+            </w:r>
+            <w:r>
+              <w:rPr>
+                <w:noProof/>
+                <w:webHidden/>
+              </w:rPr>
+            </w:r>
+            <w:r>
+              <w:rPr>
+                <w:noProof/>
+                <w:webHidden/>
+              </w:rPr>
+              <w:fldChar w:fldCharType="separate"/>
+            </w:r>
+            <w:r>
+              <w:rPr>
+                <w:noProof/>
+                <w:webHidden/>
+              </w:rPr>
+              <w:t>4</w:t>
+            </w:r>
+            <w:r>
+              <w:rPr>
+                <w:noProof/>
+                <w:webHidden/>
+              </w:rPr>
+              <w:fldChar w:fldCharType="end"/>
+            </w:r>
+          </w:hyperlink>
+        </w:p>
+        <w:p>
+          <w:pPr>
+            <w:pStyle w:val="TOC3"/>
+            <w:tabs>
+              <w:tab w:val="left" w:pos="1320"/>
+              <w:tab w:val="right" w:leader="dot" w:pos="9016"/>
+            </w:tabs>
+            <w:rPr>
+              <w:noProof/>
+              <w:lang w:eastAsia="en-GB"/>
+            </w:rPr>
+          </w:pPr>
+          <w:hyperlink w:anchor="_Toc65940221" w:history="1">
+            <w:r>
+              <w:rPr>
+                <w:rStyle w:val="Hyperlink"/>
+                <w:noProof/>
+              </w:rPr>
+              <w:t>1.2.3</w:t>
+            </w:r>
+            <w:r>
+              <w:rPr>
+                <w:noProof/>
+                <w:lang w:eastAsia="en-GB"/>
+              </w:rPr>
+              <w:tab/>
+            </w:r>
+            <w:r>
+              <w:rPr>
+                <w:rStyle w:val="Hyperlink"/>
+                <w:noProof/>
+              </w:rPr>
+              <w:t>Results analysis</w:t>
+            </w:r>
+            <w:r>
+              <w:rPr>
+                <w:noProof/>
+                <w:webHidden/>
+              </w:rPr>
+              <w:tab/>
+            </w:r>
+            <w:r>
+              <w:rPr>
+                <w:noProof/>
+                <w:webHidden/>
+              </w:rPr>
+              <w:fldChar w:fldCharType="begin"/>
+            </w:r>
+            <w:r>
+              <w:rPr>
+                <w:noProof/>
+                <w:webHidden/>
+              </w:rPr>
+              <w:instrText xml:space="preserve"> PAGEREF _Toc65940221 \h </w:instrText>
+            </w:r>
+            <w:r>
+              <w:rPr>
+                <w:noProof/>
+                <w:webHidden/>
+              </w:rPr>
+            </w:r>
+            <w:r>
+              <w:rPr>
+                <w:noProof/>
+                <w:webHidden/>
+              </w:rPr>
+              <w:fldChar w:fldCharType="separate"/>
+            </w:r>
+            <w:r>
+              <w:rPr>
+                <w:noProof/>
+                <w:webHidden/>
+              </w:rPr>
+              <w:t>5</w:t>
+            </w:r>
+            <w:r>
+              <w:rPr>
+                <w:noProof/>
+                <w:webHidden/>
+              </w:rPr>
+              <w:fldChar w:fldCharType="end"/>
+            </w:r>
+          </w:hyperlink>
+        </w:p>
+        <w:p>
+          <w:pPr>
+            <w:pStyle w:val="TOC3"/>
+            <w:tabs>
+              <w:tab w:val="left" w:pos="1320"/>
+              <w:tab w:val="right" w:leader="dot" w:pos="9016"/>
+            </w:tabs>
+            <w:rPr>
+              <w:noProof/>
+              <w:lang w:eastAsia="en-GB"/>
+            </w:rPr>
+          </w:pPr>
+          <w:hyperlink w:anchor="_Toc65940222" w:history="1">
+            <w:r>
+              <w:rPr>
+                <w:rStyle w:val="Hyperlink"/>
+                <w:noProof/>
+              </w:rPr>
+              <w:t>1.2.4</w:t>
+            </w:r>
+            <w:r>
+              <w:rPr>
+                <w:noProof/>
+                <w:lang w:eastAsia="en-GB"/>
+              </w:rPr>
+              <w:tab/>
+            </w:r>
+            <w:r>
+              <w:rPr>
+                <w:rStyle w:val="Hyperlink"/>
+                <w:noProof/>
+              </w:rPr>
+              <w:t>Conclusion</w:t>
+            </w:r>
+            <w:r>
+              <w:rPr>
+                <w:noProof/>
+                <w:webHidden/>
+              </w:rPr>
+              <w:tab/>
+            </w:r>
+            <w:r>
+              <w:rPr>
+                <w:noProof/>
+                <w:webHidden/>
+              </w:rPr>
+              <w:fldChar w:fldCharType="begin"/>
+            </w:r>
+            <w:r>
+              <w:rPr>
+                <w:noProof/>
+                <w:webHidden/>
+              </w:rPr>
+              <w:instrText xml:space="preserve"> PAGEREF _Toc65940222 \h </w:instrText>
+            </w:r>
+            <w:r>
+              <w:rPr>
+                <w:noProof/>
+                <w:webHidden/>
+              </w:rPr>
+            </w:r>
+            <w:r>
+              <w:rPr>
+                <w:noProof/>
+                <w:webHidden/>
+              </w:rPr>
+              <w:fldChar w:fldCharType="separate"/>
+            </w:r>
+            <w:r>
+              <w:rPr>
+                <w:noProof/>
+                <w:webHidden/>
+              </w:rPr>
+              <w:t>5</w:t>
             </w:r>
             <w:r>
               <w:rPr>
@@ -1309,13 +1687,13 @@
               <w:lang w:eastAsia="en-GB"/>
             </w:rPr>
           </w:pPr>
-          <w:hyperlink w:anchor="_Toc65567665" w:history="1">
+          <w:hyperlink w:anchor="_Toc65940223" w:history="1">
             <w:r>
               <w:rPr>
                 <w:rStyle w:val="Hyperlink"/>
                 <w:noProof/>
               </w:rPr>
-              <w:t>1.2</w:t>
+              <w:t>1.3</w:t>
             </w:r>
             <w:r>
               <w:rPr>
@@ -1350,7 +1728,7 @@
                 <w:noProof/>
                 <w:webHidden/>
               </w:rPr>
-              <w:instrText xml:space="preserve"> PAGEREF _Toc65567665 \h </w:instrText>
+              <w:instrText xml:space="preserve"> PAGEREF _Toc65940223 \h </w:instrText>
             </w:r>
             <w:r>
               <w:rPr>
@@ -1370,7 +1748,7 @@
                 <w:noProof/>
                 <w:webHidden/>
               </w:rPr>
-              <w:t>4</w:t>
+              <w:t>5</w:t>
             </w:r>
             <w:r>
               <w:rPr>
@@ -1393,13 +1771,13 @@
               <w:lang w:eastAsia="en-GB"/>
             </w:rPr>
           </w:pPr>
-          <w:hyperlink w:anchor="_Toc65567666" w:history="1">
+          <w:hyperlink w:anchor="_Toc65940224" w:history="1">
             <w:r>
               <w:rPr>
                 <w:rStyle w:val="Hyperlink"/>
                 <w:noProof/>
               </w:rPr>
-              <w:t>1.2.1</w:t>
+              <w:t>1.3.1</w:t>
             </w:r>
             <w:r>
               <w:rPr>
@@ -1434,7 +1812,7 @@
                 <w:noProof/>
                 <w:webHidden/>
               </w:rPr>
-              <w:instrText xml:space="preserve"> PAGEREF _Toc65567666 \h </w:instrText>
+              <w:instrText xml:space="preserve"> PAGEREF _Toc65940224 \h </w:instrText>
             </w:r>
             <w:r>
               <w:rPr>
@@ -1454,7 +1832,7 @@
                 <w:noProof/>
                 <w:webHidden/>
               </w:rPr>
-              <w:t>4</w:t>
+              <w:t>5</w:t>
             </w:r>
             <w:r>
               <w:rPr>
@@ -1477,13 +1855,13 @@
               <w:lang w:eastAsia="en-GB"/>
             </w:rPr>
           </w:pPr>
-          <w:hyperlink w:anchor="_Toc65567667" w:history="1">
+          <w:hyperlink w:anchor="_Toc65940225" w:history="1">
             <w:r>
               <w:rPr>
                 <w:rStyle w:val="Hyperlink"/>
                 <w:noProof/>
               </w:rPr>
-              <w:t>1.2.2</w:t>
+              <w:t>1.3.2</w:t>
             </w:r>
             <w:r>
               <w:rPr>
@@ -1518,7 +1896,7 @@
                 <w:noProof/>
                 <w:webHidden/>
               </w:rPr>
-              <w:instrText xml:space="preserve"> PAGEREF _Toc65567667 \h </w:instrText>
+              <w:instrText xml:space="preserve"> PAGEREF _Toc65940225 \h </w:instrText>
             </w:r>
             <w:r>
               <w:rPr>
@@ -1538,7 +1916,91 @@
                 <w:noProof/>
                 <w:webHidden/>
               </w:rPr>
-              <w:t>5</w:t>
+              <w:t>6</w:t>
+            </w:r>
+            <w:r>
+              <w:rPr>
+                <w:noProof/>
+                <w:webHidden/>
+              </w:rPr>
+              <w:fldChar w:fldCharType="end"/>
+            </w:r>
+          </w:hyperlink>
+        </w:p>
+        <w:p>
+          <w:pPr>
+            <w:pStyle w:val="TOC2"/>
+            <w:tabs>
+              <w:tab w:val="left" w:pos="880"/>
+              <w:tab w:val="right" w:leader="dot" w:pos="9016"/>
+            </w:tabs>
+            <w:rPr>
+              <w:noProof/>
+              <w:lang w:eastAsia="en-GB"/>
+            </w:rPr>
+          </w:pPr>
+          <w:hyperlink w:anchor="_Toc65940226" w:history="1">
+            <w:r>
+              <w:rPr>
+                <w:rStyle w:val="Hyperlink"/>
+                <w:noProof/>
+              </w:rPr>
+              <w:t>1.4</w:t>
+            </w:r>
+            <w:r>
+              <w:rPr>
+                <w:noProof/>
+                <w:lang w:eastAsia="en-GB"/>
+              </w:rPr>
+              <w:tab/>
+            </w:r>
+            <w:r>
+              <w:rPr>
+                <w:rStyle w:val="Hyperlink"/>
+                <w:noProof/>
+              </w:rPr>
+              <w:t>Requirements</w:t>
+            </w:r>
+            <w:r>
+              <w:rPr>
+                <w:noProof/>
+                <w:webHidden/>
+              </w:rPr>
+              <w:tab/>
+            </w:r>
+            <w:r>
+              <w:rPr>
+                <w:noProof/>
+                <w:webHidden/>
+              </w:rPr>
+              <w:fldChar w:fldCharType="begin"/>
+            </w:r>
+            <w:r>
+              <w:rPr>
+                <w:noProof/>
+                <w:webHidden/>
+              </w:rPr>
+              <w:instrText xml:space="preserve"> PAGEREF _Toc65940226 \h </w:instrText>
+            </w:r>
+            <w:r>
+              <w:rPr>
+                <w:noProof/>
+                <w:webHidden/>
+              </w:rPr>
+            </w:r>
+            <w:r>
+              <w:rPr>
+                <w:noProof/>
+                <w:webHidden/>
+              </w:rPr>
+              <w:fldChar w:fldCharType="separate"/>
+            </w:r>
+            <w:r>
+              <w:rPr>
+                <w:noProof/>
+                <w:webHidden/>
+              </w:rPr>
+              <w:t>8</w:t>
             </w:r>
             <w:r>
               <w:rPr>
@@ -1561,13 +2023,13 @@
               <w:lang w:eastAsia="en-GB"/>
             </w:rPr>
           </w:pPr>
-          <w:hyperlink w:anchor="_Toc65567668" w:history="1">
+          <w:hyperlink w:anchor="_Toc65940227" w:history="1">
             <w:r>
               <w:rPr>
                 <w:rStyle w:val="Hyperlink"/>
                 <w:noProof/>
               </w:rPr>
-              <w:t>1.2.3</w:t>
+              <w:t>1.4.1</w:t>
             </w:r>
             <w:r>
               <w:rPr>
@@ -1581,7 +2043,7 @@
                 <w:rStyle w:val="Hyperlink"/>
                 <w:noProof/>
               </w:rPr>
-              <w:t>Interview questions</w:t>
+              <w:t>Software requirements</w:t>
             </w:r>
             <w:r>
               <w:rPr>
@@ -1602,7 +2064,7 @@
                 <w:noProof/>
                 <w:webHidden/>
               </w:rPr>
-              <w:instrText xml:space="preserve"> PAGEREF _Toc65567668 \h </w:instrText>
+              <w:instrText xml:space="preserve"> PAGEREF _Toc65940227 \h </w:instrText>
             </w:r>
             <w:r>
               <w:rPr>
@@ -1622,7 +2084,7 @@
                 <w:noProof/>
                 <w:webHidden/>
               </w:rPr>
-              <w:t>7</w:t>
+              <w:t>8</w:t>
             </w:r>
             <w:r>
               <w:rPr>
@@ -1645,13 +2107,13 @@
               <w:lang w:eastAsia="en-GB"/>
             </w:rPr>
           </w:pPr>
-          <w:hyperlink w:anchor="_Toc65567669" w:history="1">
+          <w:hyperlink w:anchor="_Toc65940228" w:history="1">
             <w:r>
               <w:rPr>
                 <w:rStyle w:val="Hyperlink"/>
                 <w:noProof/>
               </w:rPr>
-              <w:t>1.2.4</w:t>
+              <w:t>1.4.2</w:t>
             </w:r>
             <w:r>
               <w:rPr>
@@ -1665,7 +2127,7 @@
                 <w:rStyle w:val="Hyperlink"/>
                 <w:noProof/>
               </w:rPr>
-              <w:t>Interview</w:t>
+              <w:t>Stakeholder requirements</w:t>
             </w:r>
             <w:r>
               <w:rPr>
@@ -1686,7 +2148,7 @@
                 <w:noProof/>
                 <w:webHidden/>
               </w:rPr>
-              <w:instrText xml:space="preserve"> PAGEREF _Toc65567669 \h </w:instrText>
+              <w:instrText xml:space="preserve"> PAGEREF _Toc65940228 \h </w:instrText>
             </w:r>
             <w:r>
               <w:rPr>
@@ -1706,7 +2168,7 @@
                 <w:noProof/>
                 <w:webHidden/>
               </w:rPr>
-              <w:t>7</w:t>
+              <w:t>8</w:t>
             </w:r>
             <w:r>
               <w:rPr>
@@ -1729,13 +2191,13 @@
               <w:lang w:eastAsia="en-GB"/>
             </w:rPr>
           </w:pPr>
-          <w:hyperlink w:anchor="_Toc65567670" w:history="1">
+          <w:hyperlink w:anchor="_Toc65940229" w:history="1">
             <w:r>
               <w:rPr>
                 <w:rStyle w:val="Hyperlink"/>
                 <w:noProof/>
               </w:rPr>
-              <w:t>1.3</w:t>
+              <w:t>1.5</w:t>
             </w:r>
             <w:r>
               <w:rPr>
@@ -1749,7 +2211,7 @@
                 <w:rStyle w:val="Hyperlink"/>
                 <w:noProof/>
               </w:rPr>
-              <w:t>Requirements</w:t>
+              <w:t>Success Criteria</w:t>
             </w:r>
             <w:r>
               <w:rPr>
@@ -1770,7 +2232,7 @@
                 <w:noProof/>
                 <w:webHidden/>
               </w:rPr>
-              <w:instrText xml:space="preserve"> PAGEREF _Toc65567670 \h </w:instrText>
+              <w:instrText xml:space="preserve"> PAGEREF _Toc65940229 \h </w:instrText>
             </w:r>
             <w:r>
               <w:rPr>
@@ -1790,259 +2252,7 @@
                 <w:noProof/>
                 <w:webHidden/>
               </w:rPr>
-              <w:t>7</w:t>
-            </w:r>
-            <w:r>
-              <w:rPr>
-                <w:noProof/>
-                <w:webHidden/>
-              </w:rPr>
-              <w:fldChar w:fldCharType="end"/>
-            </w:r>
-          </w:hyperlink>
-        </w:p>
-        <w:p>
-          <w:pPr>
-            <w:pStyle w:val="TOC3"/>
-            <w:tabs>
-              <w:tab w:val="left" w:pos="1320"/>
-              <w:tab w:val="right" w:leader="dot" w:pos="9016"/>
-            </w:tabs>
-            <w:rPr>
-              <w:noProof/>
-              <w:lang w:eastAsia="en-GB"/>
-            </w:rPr>
-          </w:pPr>
-          <w:hyperlink w:anchor="_Toc65567671" w:history="1">
-            <w:r>
-              <w:rPr>
-                <w:rStyle w:val="Hyperlink"/>
-                <w:noProof/>
-              </w:rPr>
-              <w:t>1.3.1</w:t>
-            </w:r>
-            <w:r>
-              <w:rPr>
-                <w:noProof/>
-                <w:lang w:eastAsia="en-GB"/>
-              </w:rPr>
-              <w:tab/>
-            </w:r>
-            <w:r>
-              <w:rPr>
-                <w:rStyle w:val="Hyperlink"/>
-                <w:noProof/>
-              </w:rPr>
-              <w:t>Software requirements</w:t>
-            </w:r>
-            <w:r>
-              <w:rPr>
-                <w:noProof/>
-                <w:webHidden/>
-              </w:rPr>
-              <w:tab/>
-            </w:r>
-            <w:r>
-              <w:rPr>
-                <w:noProof/>
-                <w:webHidden/>
-              </w:rPr>
-              <w:fldChar w:fldCharType="begin"/>
-            </w:r>
-            <w:r>
-              <w:rPr>
-                <w:noProof/>
-                <w:webHidden/>
-              </w:rPr>
-              <w:instrText xml:space="preserve"> PAGEREF _Toc65567671 \h </w:instrText>
-            </w:r>
-            <w:r>
-              <w:rPr>
-                <w:noProof/>
-                <w:webHidden/>
-              </w:rPr>
-            </w:r>
-            <w:r>
-              <w:rPr>
-                <w:noProof/>
-                <w:webHidden/>
-              </w:rPr>
-              <w:fldChar w:fldCharType="separate"/>
-            </w:r>
-            <w:r>
-              <w:rPr>
-                <w:noProof/>
-                <w:webHidden/>
-              </w:rPr>
-              <w:t>7</w:t>
-            </w:r>
-            <w:r>
-              <w:rPr>
-                <w:noProof/>
-                <w:webHidden/>
-              </w:rPr>
-              <w:fldChar w:fldCharType="end"/>
-            </w:r>
-          </w:hyperlink>
-        </w:p>
-        <w:p>
-          <w:pPr>
-            <w:pStyle w:val="TOC3"/>
-            <w:tabs>
-              <w:tab w:val="left" w:pos="1320"/>
-              <w:tab w:val="right" w:leader="dot" w:pos="9016"/>
-            </w:tabs>
-            <w:rPr>
-              <w:noProof/>
-              <w:lang w:eastAsia="en-GB"/>
-            </w:rPr>
-          </w:pPr>
-          <w:hyperlink w:anchor="_Toc65567672" w:history="1">
-            <w:r>
-              <w:rPr>
-                <w:rStyle w:val="Hyperlink"/>
-                <w:noProof/>
-              </w:rPr>
-              <w:t>1.3.2</w:t>
-            </w:r>
-            <w:r>
-              <w:rPr>
-                <w:noProof/>
-                <w:lang w:eastAsia="en-GB"/>
-              </w:rPr>
-              <w:tab/>
-            </w:r>
-            <w:r>
-              <w:rPr>
-                <w:rStyle w:val="Hyperlink"/>
-                <w:noProof/>
-              </w:rPr>
-              <w:t>Stakeholder requirements</w:t>
-            </w:r>
-            <w:r>
-              <w:rPr>
-                <w:noProof/>
-                <w:webHidden/>
-              </w:rPr>
-              <w:tab/>
-            </w:r>
-            <w:r>
-              <w:rPr>
-                <w:noProof/>
-                <w:webHidden/>
-              </w:rPr>
-              <w:fldChar w:fldCharType="begin"/>
-            </w:r>
-            <w:r>
-              <w:rPr>
-                <w:noProof/>
-                <w:webHidden/>
-              </w:rPr>
-              <w:instrText xml:space="preserve"> PAGEREF _Toc65567672 \h </w:instrText>
-            </w:r>
-            <w:r>
-              <w:rPr>
-                <w:noProof/>
-                <w:webHidden/>
-              </w:rPr>
-            </w:r>
-            <w:r>
-              <w:rPr>
-                <w:noProof/>
-                <w:webHidden/>
-              </w:rPr>
-              <w:fldChar w:fldCharType="separate"/>
-            </w:r>
-            <w:r>
-              <w:rPr>
-                <w:noProof/>
-                <w:webHidden/>
-              </w:rPr>
-              <w:t>7</w:t>
-            </w:r>
-            <w:r>
-              <w:rPr>
-                <w:noProof/>
-                <w:webHidden/>
-              </w:rPr>
-              <w:fldChar w:fldCharType="end"/>
-            </w:r>
-          </w:hyperlink>
-        </w:p>
-        <w:p>
-          <w:pPr>
-            <w:pStyle w:val="TOC2"/>
-            <w:tabs>
-              <w:tab w:val="left" w:pos="880"/>
-              <w:tab w:val="right" w:leader="dot" w:pos="9016"/>
-            </w:tabs>
-            <w:rPr>
-              <w:noProof/>
-              <w:lang w:eastAsia="en-GB"/>
-            </w:rPr>
-          </w:pPr>
-          <w:hyperlink w:anchor="_Toc65567673" w:history="1">
-            <w:r>
-              <w:rPr>
-                <w:rStyle w:val="Hyperlink"/>
-                <w:noProof/>
-              </w:rPr>
-              <w:t>1.4</w:t>
-            </w:r>
-            <w:r>
-              <w:rPr>
-                <w:noProof/>
-                <w:lang w:eastAsia="en-GB"/>
-              </w:rPr>
-              <w:tab/>
-            </w:r>
-            <w:r>
-              <w:rPr>
-                <w:rStyle w:val="Hyperlink"/>
-                <w:noProof/>
-              </w:rPr>
-              <w:t>Success Criteria</w:t>
-            </w:r>
-            <w:r>
-              <w:rPr>
-                <w:noProof/>
-                <w:webHidden/>
-              </w:rPr>
-              <w:tab/>
-            </w:r>
-            <w:r>
-              <w:rPr>
-                <w:noProof/>
-                <w:webHidden/>
-              </w:rPr>
-              <w:fldChar w:fldCharType="begin"/>
-            </w:r>
-            <w:r>
-              <w:rPr>
-                <w:noProof/>
-                <w:webHidden/>
-              </w:rPr>
-              <w:instrText xml:space="preserve"> PAGEREF _Toc65567673 \h </w:instrText>
-            </w:r>
-            <w:r>
-              <w:rPr>
-                <w:noProof/>
-                <w:webHidden/>
-              </w:rPr>
-            </w:r>
-            <w:r>
-              <w:rPr>
-                <w:noProof/>
-                <w:webHidden/>
-              </w:rPr>
-              <w:fldChar w:fldCharType="separate"/>
-            </w:r>
-            <w:r>
-              <w:rPr>
-                <w:noProof/>
-                <w:webHidden/>
-              </w:rPr>
-              <w:t>7</w:t>
+              <w:t>8</w:t>
             </w:r>
             <w:r>
               <w:rPr>
@@ -2065,7 +2275,7 @@
               <w:lang w:eastAsia="en-GB"/>
             </w:rPr>
           </w:pPr>
-          <w:hyperlink w:anchor="_Toc65567674" w:history="1">
+          <w:hyperlink w:anchor="_Toc65940230" w:history="1">
             <w:r>
               <w:rPr>
                 <w:rStyle w:val="Hyperlink"/>
@@ -2106,7 +2316,7 @@
                 <w:noProof/>
                 <w:webHidden/>
               </w:rPr>
-              <w:instrText xml:space="preserve"> PAGEREF _Toc65567674 \h </w:instrText>
+              <w:instrText xml:space="preserve"> PAGEREF _Toc65940230 \h </w:instrText>
             </w:r>
             <w:r>
               <w:rPr>
@@ -2126,7 +2336,7 @@
                 <w:noProof/>
                 <w:webHidden/>
               </w:rPr>
-              <w:t>7</w:t>
+              <w:t>8</w:t>
             </w:r>
             <w:r>
               <w:rPr>
@@ -2149,7 +2359,7 @@
               <w:lang w:eastAsia="en-GB"/>
             </w:rPr>
           </w:pPr>
-          <w:hyperlink w:anchor="_Toc65567675" w:history="1">
+          <w:hyperlink w:anchor="_Toc65940231" w:history="1">
             <w:r>
               <w:rPr>
                 <w:rStyle w:val="Hyperlink"/>
@@ -2190,7 +2400,7 @@
                 <w:noProof/>
                 <w:webHidden/>
               </w:rPr>
-              <w:instrText xml:space="preserve"> PAGEREF _Toc65567675 \h </w:instrText>
+              <w:instrText xml:space="preserve"> PAGEREF _Toc65940231 \h </w:instrText>
             </w:r>
             <w:r>
               <w:rPr>
@@ -2210,7 +2420,7 @@
                 <w:noProof/>
                 <w:webHidden/>
               </w:rPr>
-              <w:t>7</w:t>
+              <w:t>8</w:t>
             </w:r>
             <w:r>
               <w:rPr>
@@ -2233,7 +2443,7 @@
               <w:lang w:eastAsia="en-GB"/>
             </w:rPr>
           </w:pPr>
-          <w:hyperlink w:anchor="_Toc65567676" w:history="1">
+          <w:hyperlink w:anchor="_Toc65940232" w:history="1">
             <w:r>
               <w:rPr>
                 <w:rStyle w:val="Hyperlink"/>
@@ -2274,7 +2484,7 @@
                 <w:noProof/>
                 <w:webHidden/>
               </w:rPr>
-              <w:instrText xml:space="preserve"> PAGEREF _Toc65567676 \h </w:instrText>
+              <w:instrText xml:space="preserve"> PAGEREF _Toc65940232 \h </w:instrText>
             </w:r>
             <w:r>
               <w:rPr>
@@ -2294,7 +2504,7 @@
                 <w:noProof/>
                 <w:webHidden/>
               </w:rPr>
-              <w:t>7</w:t>
+              <w:t>8</w:t>
             </w:r>
             <w:r>
               <w:rPr>
@@ -2317,7 +2527,7 @@
               <w:lang w:eastAsia="en-GB"/>
             </w:rPr>
           </w:pPr>
-          <w:hyperlink w:anchor="_Toc65567677" w:history="1">
+          <w:hyperlink w:anchor="_Toc65940233" w:history="1">
             <w:r>
               <w:rPr>
                 <w:rStyle w:val="Hyperlink"/>
@@ -2358,7 +2568,7 @@
                 <w:noProof/>
                 <w:webHidden/>
               </w:rPr>
-              <w:instrText xml:space="preserve"> PAGEREF _Toc65567677 \h </w:instrText>
+              <w:instrText xml:space="preserve"> PAGEREF _Toc65940233 \h </w:instrText>
             </w:r>
             <w:r>
               <w:rPr>
@@ -2378,7 +2588,7 @@
                 <w:noProof/>
                 <w:webHidden/>
               </w:rPr>
-              <w:t>8</w:t>
+              <w:t>9</w:t>
             </w:r>
             <w:r>
               <w:rPr>
@@ -2405,7 +2615,7 @@
       <w:pPr>
         <w:pStyle w:val="Heading1"/>
       </w:pPr>
-      <w:bookmarkStart w:id="4" w:name="_Toc65567659"/>
+      <w:bookmarkStart w:id="4" w:name="_Toc65940213"/>
       <w:r>
         <w:lastRenderedPageBreak/>
         <w:t>Analysis</w:t>
@@ -2416,7 +2626,7 @@
       <w:pPr>
         <w:pStyle w:val="Heading2"/>
       </w:pPr>
-      <w:bookmarkStart w:id="5" w:name="_Toc65567660"/>
+      <w:bookmarkStart w:id="5" w:name="_Toc65940214"/>
       <w:r>
         <w:t>Problem Identification</w:t>
       </w:r>
@@ -2426,7 +2636,7 @@
       <w:pPr>
         <w:pStyle w:val="Heading3"/>
       </w:pPr>
-      <w:bookmarkStart w:id="6" w:name="_Toc65567661"/>
+      <w:bookmarkStart w:id="6" w:name="_Toc65940215"/>
       <w:r>
         <w:t>Problem outline</w:t>
       </w:r>
@@ -2662,232 +2872,56 @@
       <w:pPr>
         <w:pStyle w:val="Heading3"/>
       </w:pPr>
-      <w:bookmarkStart w:id="7" w:name="_Toc65567662"/>
-      <w:r>
-        <w:t>Stakeholders</w:t>
+      <w:bookmarkStart w:id="7" w:name="_Toc65940216"/>
+      <w:r>
+        <w:t>How can the problem be solved by computational methods?</w:t>
       </w:r>
       <w:bookmarkEnd w:id="7"/>
     </w:p>
     <w:p>
       <w:r>
-        <w:t>The</w:t>
-      </w:r>
-      <w:r>
-        <w:t xml:space="preserve"> </w:t>
-      </w:r>
-      <w:r>
-        <w:t>target audience</w:t>
-      </w:r>
-      <w:r>
-        <w:t xml:space="preserve"> </w:t>
-      </w:r>
-      <w:r>
-        <w:t xml:space="preserve">of this program </w:t>
-      </w:r>
-      <w:r>
-        <w:t xml:space="preserve">is split into two categories. Firstly, there will be </w:t>
-      </w:r>
-      <w:r>
-        <w:t>privacy</w:t>
-      </w:r>
-      <w:r>
-        <w:t>-</w:t>
-      </w:r>
-      <w:r>
-        <w:t xml:space="preserve">conscious </w:t>
-      </w:r>
-      <w:r>
-        <w:t xml:space="preserve">stakeholders </w:t>
-      </w:r>
-      <w:r>
-        <w:t xml:space="preserve">who </w:t>
-      </w:r>
-      <w:r>
-        <w:t xml:space="preserve">are choosing their instant messaging platform based on the security that the program provides to </w:t>
-      </w:r>
-      <w:r>
-        <w:t>their information</w:t>
-      </w:r>
-      <w:r>
-        <w:t xml:space="preserve">. The requirements for these </w:t>
-      </w:r>
-      <w:r>
-        <w:t xml:space="preserve">stakeholders </w:t>
-      </w:r>
-      <w:r>
-        <w:t xml:space="preserve">will be </w:t>
-      </w:r>
-      <w:r>
-        <w:t xml:space="preserve">the following: </w:t>
-      </w:r>
-      <w:r>
-        <w:t>all the communications on the program will be encrypted</w:t>
-      </w:r>
-      <w:r>
-        <w:t>; the only parties that can view the plaintext messages are the endpoint users</w:t>
-      </w:r>
-      <w:r>
-        <w:t>; all</w:t>
-      </w:r>
-      <w:r>
-        <w:t xml:space="preserve"> sensitive passwords</w:t>
-      </w:r>
-      <w:r>
-        <w:t xml:space="preserve"> stored on the server will be hashed</w:t>
-      </w:r>
-      <w:r>
-        <w:t>.</w:t>
-      </w:r>
-      <w:r>
-        <w:t xml:space="preserve"> </w:t>
-      </w:r>
-      <w:r>
-        <w:t>The</w:t>
-      </w:r>
-      <w:r>
-        <w:t>se stakeholders</w:t>
-      </w:r>
-      <w:r>
-        <w:t xml:space="preserve"> will make use of the program </w:t>
-      </w:r>
-      <w:r>
-        <w:t xml:space="preserve">through business, </w:t>
-      </w:r>
-      <w:r>
-        <w:t>gaming,</w:t>
-      </w:r>
-      <w:r>
-        <w:t xml:space="preserve"> or everyday communications</w:t>
-      </w:r>
-      <w:r>
-        <w:t xml:space="preserve"> to name a few use cases</w:t>
-      </w:r>
-      <w:r>
-        <w:t xml:space="preserve"> </w:t>
-      </w:r>
-      <w:r>
-        <w:t xml:space="preserve">as </w:t>
-      </w:r>
-      <w:r>
-        <w:t>all</w:t>
-      </w:r>
-      <w:r>
-        <w:t xml:space="preserve"> the needs are satisfied </w:t>
-      </w:r>
-      <w:r>
-        <w:t>as part of the program’s essential features</w:t>
-      </w:r>
-      <w:r>
-        <w:t>.</w:t>
+        <w:t>This problem is well suited to a computational approach as it can be solved using computational methods. This is because the process of encrypting</w:t>
+      </w:r>
+      <w:r>
+        <w:t>,</w:t>
+      </w:r>
+      <w:r>
+        <w:t xml:space="preserve"> sending </w:t>
+      </w:r>
+      <w:r>
+        <w:t xml:space="preserve">then </w:t>
+      </w:r>
+      <w:r>
+        <w:t xml:space="preserve">decrypting messages over a network can be greatly abstracted for the user so that they do not need any prior </w:t>
+      </w:r>
+      <w:r>
+        <w:t xml:space="preserve">technical </w:t>
+      </w:r>
+      <w:r>
+        <w:t>knowledge</w:t>
+      </w:r>
+      <w:r>
+        <w:t xml:space="preserve"> to use the program</w:t>
+      </w:r>
+      <w:r>
+        <w:t xml:space="preserve">. The </w:t>
+      </w:r>
+      <w:r>
+        <w:t>solution</w:t>
+      </w:r>
+      <w:r>
+        <w:t xml:space="preserve"> will also have many algorithms to carry out processes without the need for complex input from the user.</w:t>
       </w:r>
     </w:p>
     <w:p>
-      <w:r>
-        <w:t xml:space="preserve">Secondly, </w:t>
-      </w:r>
-      <w:r>
-        <w:t xml:space="preserve">there will be stakeholders who are </w:t>
-      </w:r>
-      <w:r>
-        <w:t xml:space="preserve">people </w:t>
-      </w:r>
-      <w:r>
-        <w:t xml:space="preserve">less familiar with </w:t>
-      </w:r>
-      <w:r>
-        <w:t>computers</w:t>
-      </w:r>
-      <w:r>
-        <w:t xml:space="preserve"> that are</w:t>
-      </w:r>
-      <w:r>
-        <w:t xml:space="preserve"> looking for an easily accessible instant messaging platform</w:t>
-      </w:r>
-      <w:r>
-        <w:t>. The requirements for these users will be a</w:t>
-      </w:r>
-      <w:r>
-        <w:t xml:space="preserve">n intuitive user interface with little to no prior setup needed for them to start using the program. </w:t>
-      </w:r>
-      <w:r>
-        <w:t>They will make use</w:t>
-      </w:r>
-      <w:r>
-        <w:t xml:space="preserve"> of the program to keep in touch will family and friends; </w:t>
-      </w:r>
-      <w:r>
-        <w:t>therefore,</w:t>
-      </w:r>
-      <w:r>
-        <w:t xml:space="preserve"> </w:t>
-      </w:r>
-      <w:r>
-        <w:t>the program must be</w:t>
-      </w:r>
-      <w:r>
-        <w:t xml:space="preserve"> easy to use as to not deter</w:t>
-      </w:r>
-      <w:r>
-        <w:t xml:space="preserve"> them</w:t>
-      </w:r>
-      <w:r>
-        <w:t>.</w:t>
-      </w:r>
-    </w:p>
-    <w:p>
       <w:pPr>
         <w:pStyle w:val="Heading3"/>
       </w:pPr>
-      <w:bookmarkStart w:id="8" w:name="_Toc65567663"/>
-      <w:r>
-        <w:t>How can the problem be solved by computational methods?</w:t>
+      <w:bookmarkStart w:id="8" w:name="_Toc65940217"/>
+      <w:r>
+        <w:t>Computational methods that the solution lends itself to</w:t>
       </w:r>
       <w:bookmarkEnd w:id="8"/>
-    </w:p>
-    <w:p>
-      <w:r>
-        <w:t>This problem is well suited to a computational approach as it can be solved using computational methods. This is because the process of encrypting</w:t>
-      </w:r>
-      <w:r>
-        <w:t>,</w:t>
-      </w:r>
-      <w:r>
-        <w:t xml:space="preserve"> sending </w:t>
-      </w:r>
-      <w:r>
-        <w:t xml:space="preserve">then </w:t>
-      </w:r>
-      <w:r>
-        <w:t xml:space="preserve">decrypting messages over a network can be greatly abstracted for the user so that they do not need any prior </w:t>
-      </w:r>
-      <w:r>
-        <w:t xml:space="preserve">technical </w:t>
-      </w:r>
-      <w:r>
-        <w:t>knowledge</w:t>
-      </w:r>
-      <w:r>
-        <w:t xml:space="preserve"> to use the program</w:t>
-      </w:r>
-      <w:r>
-        <w:t xml:space="preserve">. The </w:t>
-      </w:r>
-      <w:r>
-        <w:t>solution</w:t>
-      </w:r>
-      <w:r>
-        <w:t xml:space="preserve"> will also have many algorithms to carry out processes without the need for complex input from the user.</w:t>
-      </w:r>
-    </w:p>
-    <w:p>
-      <w:pPr>
-        <w:pStyle w:val="Heading3"/>
-      </w:pPr>
-      <w:bookmarkStart w:id="9" w:name="_Toc65567664"/>
-      <w:r>
-        <w:t>Computational methods that the solution lends itself to</w:t>
-      </w:r>
-      <w:bookmarkEnd w:id="9"/>
     </w:p>
     <w:p>
       <w:r>
@@ -2960,11 +2994,7 @@
         <w:t xml:space="preserve"> and sending and receiving the messages </w:t>
       </w:r>
       <w:r>
-        <w:t xml:space="preserve">over that </w:t>
-      </w:r>
-      <w:r>
-        <w:lastRenderedPageBreak/>
-        <w:t>network</w:t>
+        <w:t>over that network</w:t>
       </w:r>
       <w:r>
         <w:t>. Once this is overcome th</w:t>
@@ -3209,6 +3239,7 @@
         <w:rPr>
           <w:noProof/>
         </w:rPr>
+        <w:lastRenderedPageBreak/>
         <w:drawing>
           <wp:inline distT="0" distB="0" distL="0" distR="0" wp14:anchorId="55F0D99B" wp14:editId="71508D72">
             <wp:extent cx="5040000" cy="3546000"/>
@@ -3334,11 +3365,7 @@
         <w:t>t</w:t>
       </w:r>
       <w:r>
-        <w:t xml:space="preserve">he program functions efficiently. On the smaller scale, I will use performance modelling to profile my </w:t>
-      </w:r>
-      <w:r>
-        <w:lastRenderedPageBreak/>
-        <w:t xml:space="preserve">encryption algorithms to make sure that they </w:t>
+        <w:t xml:space="preserve">he program functions efficiently. On the smaller scale, I will use performance modelling to profile my encryption algorithms to make sure that they </w:t>
       </w:r>
       <w:r>
         <w:t>properly balance processing time and security since</w:t>
@@ -3402,12 +3429,36 @@
       <w:pPr>
         <w:pStyle w:val="Heading2"/>
       </w:pPr>
-      <w:bookmarkStart w:id="10" w:name="_Toc65567665"/>
-      <w:r>
-        <w:t>Resea</w:t>
-      </w:r>
-      <w:r>
-        <w:t>rch</w:t>
+      <w:bookmarkStart w:id="9" w:name="_Toc65940218"/>
+      <w:r>
+        <w:t>Stakeholder</w:t>
+      </w:r>
+      <w:bookmarkEnd w:id="9"/>
+      <w:r>
+        <w:t>s</w:t>
+      </w:r>
+    </w:p>
+    <w:p>
+      <w:pPr>
+        <w:pStyle w:val="Heading3"/>
+      </w:pPr>
+      <w:bookmarkStart w:id="10" w:name="_Hlk65679870"/>
+      <w:r>
+        <w:t>Identification</w:t>
+      </w:r>
+    </w:p>
+    <w:p>
+      <w:r>
+        <w:t xml:space="preserve">The target audience of this program is split into two categories. Firstly, there will be privacy-conscious stakeholders who are choosing their instant messaging platform based on the security that the program provides to their information. The requirements for these stakeholders will be the following: all the communications on the program will be encrypted; the only parties that can view the plaintext messages are the endpoint users; all sensitive passwords stored on the server will be hashed. These stakeholders will make use of the program through business, gaming, or everyday </w:t>
+      </w:r>
+      <w:r>
+        <w:lastRenderedPageBreak/>
+        <w:t>communications to name a few use cases as all the needs are satisfied as part of the program’s essential features.</w:t>
+      </w:r>
+    </w:p>
+    <w:p>
+      <w:r>
+        <w:t>Secondly, there will be stakeholders who are people less familiar with computers that are looking for an easily accessible instant messaging platform. The requirements for these users will be an intuitive user interface with little to no prior setup needed for them to start using the program. They will make use of the program to keep in touch will family and friends; therefore, the program must be easy to use as to not deter them.</w:t>
       </w:r>
       <w:bookmarkEnd w:id="10"/>
     </w:p>
@@ -3415,7 +3466,599 @@
       <w:pPr>
         <w:pStyle w:val="Heading3"/>
       </w:pPr>
-      <w:bookmarkStart w:id="11" w:name="_Toc65567666"/>
+      <w:bookmarkStart w:id="11" w:name="_Toc65940220"/>
+      <w:r>
+        <w:t xml:space="preserve">Questions and </w:t>
+      </w:r>
+      <w:r>
+        <w:t>methodology</w:t>
+      </w:r>
+      <w:bookmarkEnd w:id="11"/>
+    </w:p>
+    <w:p>
+      <w:r>
+        <w:t xml:space="preserve">To </w:t>
+      </w:r>
+      <w:r>
+        <w:t>help me better understand the requirements of</w:t>
+      </w:r>
+      <w:r>
+        <w:t xml:space="preserve"> the</w:t>
+      </w:r>
+      <w:r>
+        <w:t xml:space="preserve"> stakeholders, I </w:t>
+      </w:r>
+      <w:r>
+        <w:t xml:space="preserve">have </w:t>
+      </w:r>
+      <w:r>
+        <w:t xml:space="preserve">created a survey </w:t>
+      </w:r>
+      <w:r>
+        <w:t xml:space="preserve">to </w:t>
+      </w:r>
+      <w:r>
+        <w:t>send to them (since</w:t>
+      </w:r>
+      <w:r>
+        <w:t xml:space="preserve"> in-person interviews </w:t>
+      </w:r>
+      <w:r>
+        <w:t xml:space="preserve">are </w:t>
+      </w:r>
+      <w:r>
+        <w:t>not possible</w:t>
+      </w:r>
+      <w:r>
+        <w:t xml:space="preserve"> at this time</w:t>
+      </w:r>
+      <w:r>
+        <w:t>)</w:t>
+      </w:r>
+      <w:r>
+        <w:t>.</w:t>
+      </w:r>
+    </w:p>
+    <w:p>
+      <w:r>
+        <w:t xml:space="preserve">My </w:t>
+      </w:r>
+      <w:r>
+        <w:t>first aim</w:t>
+      </w:r>
+      <w:r>
+        <w:t xml:space="preserve"> for this survey is to investigate </w:t>
+      </w:r>
+      <w:r>
+        <w:t xml:space="preserve">the stakeholders’ </w:t>
+      </w:r>
+      <w:r>
+        <w:t xml:space="preserve">current use patterns with messaging apps </w:t>
+      </w:r>
+      <w:r>
+        <w:t>as I believe that this will give me a good insight into standards and expectations. This is especially relevant for my stakeholders whose needs involve an easy</w:t>
+      </w:r>
+      <w:r>
+        <w:t>-</w:t>
+      </w:r>
+      <w:r>
+        <w:t>to</w:t>
+      </w:r>
+      <w:r>
+        <w:t>-</w:t>
+      </w:r>
+      <w:r>
+        <w:t>use platform as</w:t>
+      </w:r>
+      <w:r>
+        <w:t xml:space="preserve"> I will research some of the most used platforms and see what makes their user interface so accessible.</w:t>
+      </w:r>
+    </w:p>
+    <w:p>
+      <w:r>
+        <w:t>Secondly, I wanted to hear the stakeholders’ opinions on some common features of messaging apps</w:t>
+      </w:r>
+      <w:r>
+        <w:t xml:space="preserve">. This information from the stakeholders will be crucial as I will use it to inform </w:t>
+      </w:r>
+      <w:r>
+        <w:t>m</w:t>
+      </w:r>
+      <w:r>
+        <w:t xml:space="preserve">y decision of </w:t>
+      </w:r>
+      <w:r>
+        <w:t>whether</w:t>
+      </w:r>
+      <w:r>
+        <w:t xml:space="preserve"> a</w:t>
+      </w:r>
+      <w:r>
+        <w:t xml:space="preserve"> feature</w:t>
+      </w:r>
+      <w:r>
+        <w:t xml:space="preserve"> </w:t>
+      </w:r>
+      <w:r>
+        <w:t>is worth including in my final solution</w:t>
+      </w:r>
+      <w:r>
+        <w:t>.</w:t>
+      </w:r>
+    </w:p>
+    <w:p>
+      <w:r>
+        <w:rPr>
+          <w:noProof/>
+        </w:rPr>
+        <w:drawing>
+          <wp:inline distT="0" distB="0" distL="0" distR="0" wp14:anchorId="1F87D975" wp14:editId="6FF04A04">
+            <wp:extent cx="5664879" cy="457835"/>
+            <wp:effectExtent l="0" t="0" r="0" b="0"/>
+            <wp:docPr id="1" name="Picture 1"/>
+            <wp:cNvGraphicFramePr>
+              <a:graphicFrameLocks xmlns:a="http://schemas.openxmlformats.org/drawingml/2006/main" noChangeAspect="1"/>
+            </wp:cNvGraphicFramePr>
+            <a:graphic xmlns:a="http://schemas.openxmlformats.org/drawingml/2006/main">
+              <a:graphicData uri="http://schemas.openxmlformats.org/drawingml/2006/picture">
+                <pic:pic xmlns:pic="http://schemas.openxmlformats.org/drawingml/2006/picture">
+                  <pic:nvPicPr>
+                    <pic:cNvPr id="1" name=""/>
+                    <pic:cNvPicPr/>
+                  </pic:nvPicPr>
+                  <pic:blipFill rotWithShape="1">
+                    <a:blip r:embed="rId10"/>
+                    <a:srcRect r="1162"/>
+                    <a:stretch/>
+                  </pic:blipFill>
+                  <pic:spPr bwMode="auto">
+                    <a:xfrm>
+                      <a:off x="0" y="0"/>
+                      <a:ext cx="5664879" cy="457835"/>
+                    </a:xfrm>
+                    <a:prstGeom prst="rect">
+                      <a:avLst/>
+                    </a:prstGeom>
+                    <a:ln>
+                      <a:noFill/>
+                    </a:ln>
+                    <a:extLst>
+                      <a:ext uri="{53640926-AAD7-44D8-BBD7-CCE9431645EC}">
+                        <a14:shadowObscured xmlns:a14="http://schemas.microsoft.com/office/drawing/2010/main"/>
+                      </a:ext>
+                    </a:extLst>
+                  </pic:spPr>
+                </pic:pic>
+              </a:graphicData>
+            </a:graphic>
+          </wp:inline>
+        </w:drawing>
+      </w:r>
+    </w:p>
+    <w:p>
+      <w:r>
+        <w:rPr>
+          <w:noProof/>
+        </w:rPr>
+        <w:drawing>
+          <wp:inline distT="0" distB="0" distL="0" distR="0" wp14:anchorId="6AD23AA8" wp14:editId="23A81A7C">
+            <wp:extent cx="5664835" cy="351155"/>
+            <wp:effectExtent l="0" t="0" r="0" b="0"/>
+            <wp:docPr id="29" name="Picture 29"/>
+            <wp:cNvGraphicFramePr>
+              <a:graphicFrameLocks xmlns:a="http://schemas.openxmlformats.org/drawingml/2006/main" noChangeAspect="1"/>
+            </wp:cNvGraphicFramePr>
+            <a:graphic xmlns:a="http://schemas.openxmlformats.org/drawingml/2006/main">
+              <a:graphicData uri="http://schemas.openxmlformats.org/drawingml/2006/picture">
+                <pic:pic xmlns:pic="http://schemas.openxmlformats.org/drawingml/2006/picture">
+                  <pic:nvPicPr>
+                    <pic:cNvPr id="1" name=""/>
+                    <pic:cNvPicPr/>
+                  </pic:nvPicPr>
+                  <pic:blipFill rotWithShape="1">
+                    <a:blip r:embed="rId11"/>
+                    <a:srcRect r="1163"/>
+                    <a:stretch/>
+                  </pic:blipFill>
+                  <pic:spPr bwMode="auto">
+                    <a:xfrm>
+                      <a:off x="0" y="0"/>
+                      <a:ext cx="5664835" cy="351155"/>
+                    </a:xfrm>
+                    <a:prstGeom prst="rect">
+                      <a:avLst/>
+                    </a:prstGeom>
+                    <a:ln>
+                      <a:noFill/>
+                    </a:ln>
+                    <a:extLst>
+                      <a:ext uri="{53640926-AAD7-44D8-BBD7-CCE9431645EC}">
+                        <a14:shadowObscured xmlns:a14="http://schemas.microsoft.com/office/drawing/2010/main"/>
+                      </a:ext>
+                    </a:extLst>
+                  </pic:spPr>
+                </pic:pic>
+              </a:graphicData>
+            </a:graphic>
+          </wp:inline>
+        </w:drawing>
+      </w:r>
+    </w:p>
+    <w:p>
+      <w:r>
+        <w:rPr>
+          <w:noProof/>
+        </w:rPr>
+        <w:drawing>
+          <wp:inline distT="0" distB="0" distL="0" distR="0" wp14:anchorId="478C9C48" wp14:editId="4E52FBF9">
+            <wp:extent cx="5664835" cy="401955"/>
+            <wp:effectExtent l="0" t="0" r="0" b="0"/>
+            <wp:docPr id="30" name="Picture 30"/>
+            <wp:cNvGraphicFramePr>
+              <a:graphicFrameLocks xmlns:a="http://schemas.openxmlformats.org/drawingml/2006/main" noChangeAspect="1"/>
+            </wp:cNvGraphicFramePr>
+            <a:graphic xmlns:a="http://schemas.openxmlformats.org/drawingml/2006/main">
+              <a:graphicData uri="http://schemas.openxmlformats.org/drawingml/2006/picture">
+                <pic:pic xmlns:pic="http://schemas.openxmlformats.org/drawingml/2006/picture">
+                  <pic:nvPicPr>
+                    <pic:cNvPr id="1" name=""/>
+                    <pic:cNvPicPr/>
+                  </pic:nvPicPr>
+                  <pic:blipFill rotWithShape="1">
+                    <a:blip r:embed="rId12"/>
+                    <a:srcRect r="1163"/>
+                    <a:stretch/>
+                  </pic:blipFill>
+                  <pic:spPr bwMode="auto">
+                    <a:xfrm>
+                      <a:off x="0" y="0"/>
+                      <a:ext cx="5664835" cy="401955"/>
+                    </a:xfrm>
+                    <a:prstGeom prst="rect">
+                      <a:avLst/>
+                    </a:prstGeom>
+                    <a:ln>
+                      <a:noFill/>
+                    </a:ln>
+                    <a:extLst>
+                      <a:ext uri="{53640926-AAD7-44D8-BBD7-CCE9431645EC}">
+                        <a14:shadowObscured xmlns:a14="http://schemas.microsoft.com/office/drawing/2010/main"/>
+                      </a:ext>
+                    </a:extLst>
+                  </pic:spPr>
+                </pic:pic>
+              </a:graphicData>
+            </a:graphic>
+          </wp:inline>
+        </w:drawing>
+      </w:r>
+    </w:p>
+    <w:p>
+      <w:r>
+        <w:rPr>
+          <w:noProof/>
+        </w:rPr>
+        <w:drawing>
+          <wp:inline distT="0" distB="0" distL="0" distR="0" wp14:anchorId="0AF95192" wp14:editId="5145924D">
+            <wp:extent cx="5664835" cy="378460"/>
+            <wp:effectExtent l="0" t="0" r="0" b="2540"/>
+            <wp:docPr id="31" name="Picture 31"/>
+            <wp:cNvGraphicFramePr>
+              <a:graphicFrameLocks xmlns:a="http://schemas.openxmlformats.org/drawingml/2006/main" noChangeAspect="1"/>
+            </wp:cNvGraphicFramePr>
+            <a:graphic xmlns:a="http://schemas.openxmlformats.org/drawingml/2006/main">
+              <a:graphicData uri="http://schemas.openxmlformats.org/drawingml/2006/picture">
+                <pic:pic xmlns:pic="http://schemas.openxmlformats.org/drawingml/2006/picture">
+                  <pic:nvPicPr>
+                    <pic:cNvPr id="1" name=""/>
+                    <pic:cNvPicPr/>
+                  </pic:nvPicPr>
+                  <pic:blipFill rotWithShape="1">
+                    <a:blip r:embed="rId13"/>
+                    <a:srcRect r="1163"/>
+                    <a:stretch/>
+                  </pic:blipFill>
+                  <pic:spPr bwMode="auto">
+                    <a:xfrm>
+                      <a:off x="0" y="0"/>
+                      <a:ext cx="5664835" cy="378460"/>
+                    </a:xfrm>
+                    <a:prstGeom prst="rect">
+                      <a:avLst/>
+                    </a:prstGeom>
+                    <a:ln>
+                      <a:noFill/>
+                    </a:ln>
+                    <a:extLst>
+                      <a:ext uri="{53640926-AAD7-44D8-BBD7-CCE9431645EC}">
+                        <a14:shadowObscured xmlns:a14="http://schemas.microsoft.com/office/drawing/2010/main"/>
+                      </a:ext>
+                    </a:extLst>
+                  </pic:spPr>
+                </pic:pic>
+              </a:graphicData>
+            </a:graphic>
+          </wp:inline>
+        </w:drawing>
+      </w:r>
+    </w:p>
+    <w:p>
+      <w:r>
+        <w:rPr>
+          <w:noProof/>
+        </w:rPr>
+        <w:drawing>
+          <wp:inline distT="0" distB="0" distL="0" distR="0" wp14:anchorId="524CC383" wp14:editId="20407C34">
+            <wp:extent cx="5664835" cy="445770"/>
+            <wp:effectExtent l="0" t="0" r="0" b="0"/>
+            <wp:docPr id="39" name="Picture 39"/>
+            <wp:cNvGraphicFramePr>
+              <a:graphicFrameLocks xmlns:a="http://schemas.openxmlformats.org/drawingml/2006/main" noChangeAspect="1"/>
+            </wp:cNvGraphicFramePr>
+            <a:graphic xmlns:a="http://schemas.openxmlformats.org/drawingml/2006/main">
+              <a:graphicData uri="http://schemas.openxmlformats.org/drawingml/2006/picture">
+                <pic:pic xmlns:pic="http://schemas.openxmlformats.org/drawingml/2006/picture">
+                  <pic:nvPicPr>
+                    <pic:cNvPr id="1" name=""/>
+                    <pic:cNvPicPr/>
+                  </pic:nvPicPr>
+                  <pic:blipFill rotWithShape="1">
+                    <a:blip r:embed="rId14"/>
+                    <a:srcRect r="1163"/>
+                    <a:stretch/>
+                  </pic:blipFill>
+                  <pic:spPr bwMode="auto">
+                    <a:xfrm>
+                      <a:off x="0" y="0"/>
+                      <a:ext cx="5664835" cy="445770"/>
+                    </a:xfrm>
+                    <a:prstGeom prst="rect">
+                      <a:avLst/>
+                    </a:prstGeom>
+                    <a:ln>
+                      <a:noFill/>
+                    </a:ln>
+                    <a:extLst>
+                      <a:ext uri="{53640926-AAD7-44D8-BBD7-CCE9431645EC}">
+                        <a14:shadowObscured xmlns:a14="http://schemas.microsoft.com/office/drawing/2010/main"/>
+                      </a:ext>
+                    </a:extLst>
+                  </pic:spPr>
+                </pic:pic>
+              </a:graphicData>
+            </a:graphic>
+          </wp:inline>
+        </w:drawing>
+      </w:r>
+    </w:p>
+    <w:p>
+      <w:r>
+        <w:rPr>
+          <w:noProof/>
+        </w:rPr>
+        <w:drawing>
+          <wp:inline distT="0" distB="0" distL="0" distR="0" wp14:anchorId="4711BE0C" wp14:editId="1B23D9CA">
+            <wp:extent cx="5664835" cy="628650"/>
+            <wp:effectExtent l="0" t="0" r="0" b="0"/>
+            <wp:docPr id="32" name="Picture 32"/>
+            <wp:cNvGraphicFramePr>
+              <a:graphicFrameLocks xmlns:a="http://schemas.openxmlformats.org/drawingml/2006/main" noChangeAspect="1"/>
+            </wp:cNvGraphicFramePr>
+            <a:graphic xmlns:a="http://schemas.openxmlformats.org/drawingml/2006/main">
+              <a:graphicData uri="http://schemas.openxmlformats.org/drawingml/2006/picture">
+                <pic:pic xmlns:pic="http://schemas.openxmlformats.org/drawingml/2006/picture">
+                  <pic:nvPicPr>
+                    <pic:cNvPr id="1" name=""/>
+                    <pic:cNvPicPr/>
+                  </pic:nvPicPr>
+                  <pic:blipFill rotWithShape="1">
+                    <a:blip r:embed="rId15"/>
+                    <a:srcRect r="1163"/>
+                    <a:stretch/>
+                  </pic:blipFill>
+                  <pic:spPr bwMode="auto">
+                    <a:xfrm>
+                      <a:off x="0" y="0"/>
+                      <a:ext cx="5664835" cy="628650"/>
+                    </a:xfrm>
+                    <a:prstGeom prst="rect">
+                      <a:avLst/>
+                    </a:prstGeom>
+                    <a:ln>
+                      <a:noFill/>
+                    </a:ln>
+                    <a:extLst>
+                      <a:ext uri="{53640926-AAD7-44D8-BBD7-CCE9431645EC}">
+                        <a14:shadowObscured xmlns:a14="http://schemas.microsoft.com/office/drawing/2010/main"/>
+                      </a:ext>
+                    </a:extLst>
+                  </pic:spPr>
+                </pic:pic>
+              </a:graphicData>
+            </a:graphic>
+          </wp:inline>
+        </w:drawing>
+      </w:r>
+    </w:p>
+    <w:p>
+      <w:r>
+        <w:rPr>
+          <w:noProof/>
+        </w:rPr>
+        <w:drawing>
+          <wp:inline distT="0" distB="0" distL="0" distR="0" wp14:anchorId="7B7EFF9D" wp14:editId="59844C8B">
+            <wp:extent cx="5664835" cy="585470"/>
+            <wp:effectExtent l="0" t="0" r="0" b="5080"/>
+            <wp:docPr id="33" name="Picture 33"/>
+            <wp:cNvGraphicFramePr>
+              <a:graphicFrameLocks xmlns:a="http://schemas.openxmlformats.org/drawingml/2006/main" noChangeAspect="1"/>
+            </wp:cNvGraphicFramePr>
+            <a:graphic xmlns:a="http://schemas.openxmlformats.org/drawingml/2006/main">
+              <a:graphicData uri="http://schemas.openxmlformats.org/drawingml/2006/picture">
+                <pic:pic xmlns:pic="http://schemas.openxmlformats.org/drawingml/2006/picture">
+                  <pic:nvPicPr>
+                    <pic:cNvPr id="1" name=""/>
+                    <pic:cNvPicPr/>
+                  </pic:nvPicPr>
+                  <pic:blipFill rotWithShape="1">
+                    <a:blip r:embed="rId16"/>
+                    <a:srcRect r="1163"/>
+                    <a:stretch/>
+                  </pic:blipFill>
+                  <pic:spPr bwMode="auto">
+                    <a:xfrm>
+                      <a:off x="0" y="0"/>
+                      <a:ext cx="5664835" cy="585470"/>
+                    </a:xfrm>
+                    <a:prstGeom prst="rect">
+                      <a:avLst/>
+                    </a:prstGeom>
+                    <a:ln>
+                      <a:noFill/>
+                    </a:ln>
+                    <a:extLst>
+                      <a:ext uri="{53640926-AAD7-44D8-BBD7-CCE9431645EC}">
+                        <a14:shadowObscured xmlns:a14="http://schemas.microsoft.com/office/drawing/2010/main"/>
+                      </a:ext>
+                    </a:extLst>
+                  </pic:spPr>
+                </pic:pic>
+              </a:graphicData>
+            </a:graphic>
+          </wp:inline>
+        </w:drawing>
+      </w:r>
+    </w:p>
+    <w:p>
+      <w:r>
+        <w:rPr>
+          <w:noProof/>
+        </w:rPr>
+        <w:drawing>
+          <wp:inline distT="0" distB="0" distL="0" distR="0" wp14:anchorId="014994B6" wp14:editId="11396CFA">
+            <wp:extent cx="5664835" cy="386080"/>
+            <wp:effectExtent l="0" t="0" r="0" b="0"/>
+            <wp:docPr id="34" name="Picture 34"/>
+            <wp:cNvGraphicFramePr>
+              <a:graphicFrameLocks xmlns:a="http://schemas.openxmlformats.org/drawingml/2006/main" noChangeAspect="1"/>
+            </wp:cNvGraphicFramePr>
+            <a:graphic xmlns:a="http://schemas.openxmlformats.org/drawingml/2006/main">
+              <a:graphicData uri="http://schemas.openxmlformats.org/drawingml/2006/picture">
+                <pic:pic xmlns:pic="http://schemas.openxmlformats.org/drawingml/2006/picture">
+                  <pic:nvPicPr>
+                    <pic:cNvPr id="1" name=""/>
+                    <pic:cNvPicPr/>
+                  </pic:nvPicPr>
+                  <pic:blipFill rotWithShape="1">
+                    <a:blip r:embed="rId17"/>
+                    <a:srcRect r="1163"/>
+                    <a:stretch/>
+                  </pic:blipFill>
+                  <pic:spPr bwMode="auto">
+                    <a:xfrm>
+                      <a:off x="0" y="0"/>
+                      <a:ext cx="5664835" cy="386080"/>
+                    </a:xfrm>
+                    <a:prstGeom prst="rect">
+                      <a:avLst/>
+                    </a:prstGeom>
+                    <a:ln>
+                      <a:noFill/>
+                    </a:ln>
+                    <a:extLst>
+                      <a:ext uri="{53640926-AAD7-44D8-BBD7-CCE9431645EC}">
+                        <a14:shadowObscured xmlns:a14="http://schemas.microsoft.com/office/drawing/2010/main"/>
+                      </a:ext>
+                    </a:extLst>
+                  </pic:spPr>
+                </pic:pic>
+              </a:graphicData>
+            </a:graphic>
+          </wp:inline>
+        </w:drawing>
+      </w:r>
+    </w:p>
+    <w:p>
+      <w:r>
+        <w:rPr>
+          <w:noProof/>
+        </w:rPr>
+        <w:lastRenderedPageBreak/>
+        <w:drawing>
+          <wp:inline distT="0" distB="0" distL="0" distR="0" wp14:anchorId="5051EAB5" wp14:editId="651D9C4F">
+            <wp:extent cx="5666400" cy="697471"/>
+            <wp:effectExtent l="0" t="0" r="0" b="7620"/>
+            <wp:docPr id="35" name="Picture 35"/>
+            <wp:cNvGraphicFramePr>
+              <a:graphicFrameLocks xmlns:a="http://schemas.openxmlformats.org/drawingml/2006/main" noChangeAspect="1"/>
+            </wp:cNvGraphicFramePr>
+            <a:graphic xmlns:a="http://schemas.openxmlformats.org/drawingml/2006/main">
+              <a:graphicData uri="http://schemas.openxmlformats.org/drawingml/2006/picture">
+                <pic:pic xmlns:pic="http://schemas.openxmlformats.org/drawingml/2006/picture">
+                  <pic:nvPicPr>
+                    <pic:cNvPr id="1" name=""/>
+                    <pic:cNvPicPr/>
+                  </pic:nvPicPr>
+                  <pic:blipFill>
+                    <a:blip r:embed="rId18"/>
+                    <a:stretch>
+                      <a:fillRect/>
+                    </a:stretch>
+                  </pic:blipFill>
+                  <pic:spPr>
+                    <a:xfrm>
+                      <a:off x="0" y="0"/>
+                      <a:ext cx="5666400" cy="697471"/>
+                    </a:xfrm>
+                    <a:prstGeom prst="rect">
+                      <a:avLst/>
+                    </a:prstGeom>
+                  </pic:spPr>
+                </pic:pic>
+              </a:graphicData>
+            </a:graphic>
+          </wp:inline>
+        </w:drawing>
+      </w:r>
+    </w:p>
+    <w:p>
+      <w:pPr>
+        <w:pStyle w:val="Heading3"/>
+      </w:pPr>
+      <w:bookmarkStart w:id="12" w:name="_Toc65940221"/>
+      <w:r>
+        <w:t>Results analysis</w:t>
+      </w:r>
+      <w:bookmarkEnd w:id="12"/>
+    </w:p>
+    <w:p>
+      <w:pPr>
+        <w:pStyle w:val="Heading3"/>
+      </w:pPr>
+      <w:bookmarkStart w:id="13" w:name="_Toc65940222"/>
+      <w:r>
+        <w:t>Conclusion</w:t>
+      </w:r>
+      <w:bookmarkEnd w:id="13"/>
+    </w:p>
+    <w:p>
+      <w:pPr>
+        <w:pStyle w:val="Heading2"/>
+      </w:pPr>
+      <w:bookmarkStart w:id="14" w:name="_Toc65940223"/>
+      <w:r>
+        <w:t>Resea</w:t>
+      </w:r>
+      <w:r>
+        <w:t>rch</w:t>
+      </w:r>
+      <w:bookmarkEnd w:id="14"/>
+    </w:p>
+    <w:p>
+      <w:pPr>
+        <w:pStyle w:val="Heading3"/>
+      </w:pPr>
+      <w:bookmarkStart w:id="15" w:name="_Toc65940224"/>
       <w:r>
         <w:t xml:space="preserve">Existing </w:t>
       </w:r>
@@ -3434,7 +4077,7 @@
       <w:r>
         <w:t>Discord</w:t>
       </w:r>
-      <w:bookmarkEnd w:id="11"/>
+      <w:bookmarkEnd w:id="15"/>
     </w:p>
     <w:p>
       <w:pPr>
@@ -3583,7 +4226,7 @@
                     </pic:cNvPicPr>
                   </pic:nvPicPr>
                   <pic:blipFill>
-                    <a:blip r:embed="rId10" cstate="print">
+                    <a:blip r:embed="rId19" cstate="print">
                       <a:extLst>
                         <a:ext uri="{28A0092B-C50C-407E-A947-70E740481C1C}">
                           <a14:useLocalDpi xmlns:a14="http://schemas.microsoft.com/office/drawing/2010/main" val="0"/>
@@ -3865,7 +4508,11 @@
         <w:t xml:space="preserve">This is </w:t>
       </w:r>
       <w:r>
-        <w:t>because it would be an intuitive structure for larger chat rooms</w:t>
+        <w:t xml:space="preserve">because it would be an </w:t>
+      </w:r>
+      <w:r>
+        <w:lastRenderedPageBreak/>
+        <w:t>intuitive structure for larger chat rooms</w:t>
       </w:r>
       <w:r>
         <w:t>,</w:t>
@@ -3889,7 +4536,6 @@
         </w:numPr>
       </w:pPr>
       <w:r>
-        <w:lastRenderedPageBreak/>
         <w:t>I also think that Discord’s feature of activity statuses</w:t>
       </w:r>
       <w:r>
@@ -3936,7 +4582,7 @@
       <w:pPr>
         <w:pStyle w:val="Heading3"/>
       </w:pPr>
-      <w:bookmarkStart w:id="12" w:name="_Toc65567667"/>
+      <w:bookmarkStart w:id="16" w:name="_Toc65940225"/>
       <w:r>
         <w:t xml:space="preserve">Existing </w:t>
       </w:r>
@@ -3949,7 +4595,7 @@
       <w:r>
         <w:t>Internet Relay Chat (IRC)</w:t>
       </w:r>
-      <w:bookmarkEnd w:id="12"/>
+      <w:bookmarkEnd w:id="16"/>
     </w:p>
     <w:p>
       <w:r>
@@ -3986,15 +4632,7 @@
         <w:t xml:space="preserve">at the height of IRC </w:t>
       </w:r>
       <w:r>
-        <w:t xml:space="preserve">the largest network – </w:t>
-      </w:r>
-      <w:proofErr w:type="spellStart"/>
-      <w:r>
-        <w:t>QuakeNet</w:t>
-      </w:r>
-      <w:proofErr w:type="spellEnd"/>
-      <w:r>
-        <w:t xml:space="preserve"> – saw a peak user count of almost a quarter of a million users </w:t>
+        <w:t xml:space="preserve">the largest network – QuakeNet – saw a peak user count of almost a quarter of a million users </w:t>
       </w:r>
       <w:sdt>
         <w:sdtPr>
@@ -4119,7 +4757,7 @@
                     </pic:cNvPicPr>
                   </pic:nvPicPr>
                   <pic:blipFill>
-                    <a:blip r:embed="rId11" cstate="print">
+                    <a:blip r:embed="rId20" cstate="print">
                       <a:extLst>
                         <a:ext uri="{28A0092B-C50C-407E-A947-70E740481C1C}">
                           <a14:useLocalDpi xmlns:a14="http://schemas.microsoft.com/office/drawing/2010/main" val="0"/>
@@ -4172,7 +4810,7 @@
         </w:rPr>
         <w:t xml:space="preserve">Image via </w:t>
       </w:r>
-      <w:hyperlink r:id="rId12" w:history="1">
+      <w:hyperlink r:id="rId21" w:history="1">
         <w:r>
           <w:rPr>
             <w:rStyle w:val="Hyperlink"/>
@@ -4238,15 +4876,7 @@
         <w:t>disconnected</w:t>
       </w:r>
       <w:r>
-        <w:t xml:space="preserve"> in what is called a </w:t>
-      </w:r>
-      <w:proofErr w:type="spellStart"/>
-      <w:r>
-        <w:t>netsplit</w:t>
-      </w:r>
-      <w:proofErr w:type="spellEnd"/>
-      <w:r>
-        <w:t>.</w:t>
+        <w:t xml:space="preserve"> in what is called a netsplit.</w:t>
       </w:r>
     </w:p>
     <w:p>
@@ -4276,7 +4906,11 @@
         <w:t xml:space="preserve">In my solution, </w:t>
       </w:r>
       <w:r>
-        <w:t>I will use a centralised network. This means that I will not have to constantly share state information between servers like in an IRC network so the configuration and maintenance will be easier. However, the solution will be limited with scalability as the maximum throughput of the network is limited to the bandwidth of the one machine and the only way to scale up the network is to upgrade the parts in that machine.</w:t>
+        <w:t xml:space="preserve">I will use a centralised network. This means that I will not have to constantly share state information between servers like in an IRC network so the configuration and maintenance will be easier. However, the solution will be limited with scalability as the maximum throughput of the </w:t>
+      </w:r>
+      <w:r>
+        <w:lastRenderedPageBreak/>
+        <w:t>network is limited to the bandwidth of the one machine and the only way to scale up the network is to upgrade the parts in that machine.</w:t>
       </w:r>
     </w:p>
     <w:p>
@@ -4301,7 +4935,6 @@
     </w:p>
     <w:p>
       <w:r>
-        <w:lastRenderedPageBreak/>
         <w:t xml:space="preserve">To </w:t>
       </w:r>
       <w:r>
@@ -4600,15 +5233,7 @@
     </w:p>
     <w:p>
       <w:r>
-        <w:t xml:space="preserve">The layout of the UI for many IRC clients is the following: channels on the left, a nickname list on the right and the chat in the middle (this has become a common chat program layout as can be seen in Discord’s GUI in the section prior). In the past and in addition to standalone programs, Opera came with an IRC client attached to Opera Mail and there was an IRC client for Firefox called </w:t>
-      </w:r>
-      <w:proofErr w:type="spellStart"/>
-      <w:r>
-        <w:t>ChatZilla</w:t>
-      </w:r>
-      <w:proofErr w:type="spellEnd"/>
-      <w:r>
-        <w:t>. This proved that IRC was a very lightweight protocol with not many needs besides a socket to run off.</w:t>
+        <w:t>The layout of the UI for many IRC clients is the following: channels on the left, a nickname list on the right and the chat in the middle (this has become a common chat program layout as can be seen in Discord’s GUI in the section prior). In the past and in addition to standalone programs, Opera came with an IRC client attached to Opera Mail and there was an IRC client for Firefox called ChatZilla. This proved that IRC was a very lightweight protocol with not many needs besides a socket to run off.</w:t>
       </w:r>
     </w:p>
     <w:p>
@@ -4640,85 +5265,45 @@
     </w:p>
     <w:p>
       <w:pPr>
-        <w:pStyle w:val="Heading3"/>
-      </w:pPr>
-      <w:bookmarkStart w:id="13" w:name="_Toc65567668"/>
+        <w:pStyle w:val="Heading2"/>
+      </w:pPr>
+      <w:bookmarkStart w:id="17" w:name="_Toc65940226"/>
       <w:r>
         <w:lastRenderedPageBreak/>
-        <w:t>Interview questions</w:t>
-      </w:r>
-      <w:bookmarkEnd w:id="13"/>
-    </w:p>
-    <w:p>
-      <w:pPr>
-        <w:pStyle w:val="Heading3"/>
-      </w:pPr>
-      <w:bookmarkStart w:id="14" w:name="_Toc65567669"/>
-      <w:r>
-        <w:t>Interview</w:t>
-      </w:r>
-      <w:bookmarkEnd w:id="14"/>
-    </w:p>
-    <w:p>
-      <w:pPr>
-        <w:pStyle w:val="Heading2"/>
-      </w:pPr>
-      <w:bookmarkStart w:id="15" w:name="_Toc65567670"/>
-      <w:r>
         <w:t>Requirement</w:t>
       </w:r>
       <w:r>
         <w:t>s</w:t>
-      </w:r>
-      <w:bookmarkEnd w:id="15"/>
-    </w:p>
-    <w:p>
-      <w:pPr>
-        <w:pStyle w:val="Heading3"/>
-      </w:pPr>
-      <w:bookmarkStart w:id="16" w:name="_Toc65567671"/>
-      <w:r>
-        <w:t>Software requirements</w:t>
-      </w:r>
-      <w:bookmarkEnd w:id="16"/>
-    </w:p>
-    <w:p>
-      <w:pPr>
-        <w:pStyle w:val="Heading3"/>
-      </w:pPr>
-      <w:bookmarkStart w:id="17" w:name="_Toc65567672"/>
-      <w:r>
-        <w:t>Stakeholder requirements</w:t>
       </w:r>
       <w:bookmarkEnd w:id="17"/>
     </w:p>
     <w:p>
       <w:pPr>
-        <w:pStyle w:val="Heading2"/>
-      </w:pPr>
-      <w:bookmarkStart w:id="18" w:name="_Toc65567673"/>
-      <w:r>
-        <w:t>Success Criteria</w:t>
+        <w:pStyle w:val="Heading3"/>
+      </w:pPr>
+      <w:bookmarkStart w:id="18" w:name="_Toc65940227"/>
+      <w:r>
+        <w:t>Software requirements</w:t>
       </w:r>
       <w:bookmarkEnd w:id="18"/>
     </w:p>
     <w:p>
       <w:pPr>
-        <w:pStyle w:val="Heading1"/>
-      </w:pPr>
-      <w:bookmarkStart w:id="19" w:name="_Toc65567674"/>
-      <w:r>
-        <w:t>Design</w:t>
+        <w:pStyle w:val="Heading3"/>
+      </w:pPr>
+      <w:bookmarkStart w:id="19" w:name="_Toc65940228"/>
+      <w:r>
+        <w:t>Stakeholder requirements</w:t>
       </w:r>
       <w:bookmarkEnd w:id="19"/>
     </w:p>
     <w:p>
       <w:pPr>
-        <w:pStyle w:val="Heading1"/>
-      </w:pPr>
-      <w:bookmarkStart w:id="20" w:name="_Toc65567675"/>
-      <w:r>
-        <w:t>Development</w:t>
+        <w:pStyle w:val="Heading2"/>
+      </w:pPr>
+      <w:bookmarkStart w:id="20" w:name="_Toc65940229"/>
+      <w:r>
+        <w:t>Success Criteria</w:t>
       </w:r>
       <w:bookmarkEnd w:id="20"/>
     </w:p>
@@ -4726,18 +5311,38 @@
       <w:pPr>
         <w:pStyle w:val="Heading1"/>
       </w:pPr>
-      <w:bookmarkStart w:id="21" w:name="_Toc65567676"/>
-      <w:r>
-        <w:t>Evaluation</w:t>
+      <w:bookmarkStart w:id="21" w:name="_Toc65940230"/>
+      <w:r>
+        <w:t>Design</w:t>
       </w:r>
       <w:bookmarkEnd w:id="21"/>
     </w:p>
     <w:p>
+      <w:pPr>
+        <w:pStyle w:val="Heading1"/>
+      </w:pPr>
+      <w:bookmarkStart w:id="22" w:name="_Toc65940231"/>
+      <w:r>
+        <w:t>Development</w:t>
+      </w:r>
+      <w:bookmarkEnd w:id="22"/>
+    </w:p>
+    <w:p>
+      <w:pPr>
+        <w:pStyle w:val="Heading1"/>
+      </w:pPr>
+      <w:bookmarkStart w:id="23" w:name="_Toc65940232"/>
+      <w:r>
+        <w:t>Evaluation</w:t>
+      </w:r>
+      <w:bookmarkEnd w:id="23"/>
+    </w:p>
+    <w:p>
       <w:r>
         <w:br w:type="page"/>
       </w:r>
     </w:p>
-    <w:bookmarkStart w:id="22" w:name="_Toc65567677" w:displacedByCustomXml="next"/>
+    <w:bookmarkStart w:id="24" w:name="_Toc65940233" w:displacedByCustomXml="next"/>
     <w:sdt>
       <w:sdtPr>
         <w:rPr>
@@ -4764,7 +5369,7 @@
           <w:r>
             <w:t>References</w:t>
           </w:r>
-          <w:bookmarkEnd w:id="22"/>
+          <w:bookmarkEnd w:id="24"/>
         </w:p>
         <w:sdt>
           <w:sdtPr>
@@ -5091,8 +5696,8 @@
     </w:sdt>
     <w:p/>
     <w:sectPr>
-      <w:headerReference w:type="default" r:id="rId13"/>
-      <w:footerReference w:type="default" r:id="rId14"/>
+      <w:headerReference w:type="default" r:id="rId22"/>
+      <w:footerReference w:type="default" r:id="rId23"/>
       <w:pgSz w:w="11906" w:h="16838"/>
       <w:pgMar w:top="1440" w:right="1440" w:bottom="1440" w:left="1440" w:header="709" w:footer="709" w:gutter="0"/>
       <w:pgNumType w:start="0"/>
@@ -5274,6 +5879,7 @@
         <w:dataBinding w:prefixMappings="xmlns:ns0='http://schemas.microsoft.com/office/2006/coverPageProps' " w:xpath="/ns0:CoverPageProperties[1]/ns0:CompanyAddress[1]" w:storeItemID="{55AF091B-3C7A-41E3-B477-F2FDAA23CFDA}"/>
         <w:text/>
       </w:sdtPr>
+      <w:sdtEndPr/>
       <w:sdtContent>
         <w:r>
           <w:t>Centre No. 14624</w:t>
@@ -7788,8 +8394,11 @@
     <w:rsidRoot w:val="00094731"/>
     <w:rsid w:val="00056F19"/>
     <w:rsid w:val="00094731"/>
+    <w:rsid w:val="00151643"/>
     <w:rsid w:val="005F6DDF"/>
+    <w:rsid w:val="0060385E"/>
     <w:rsid w:val="00BB7389"/>
+    <w:rsid w:val="00C71873"/>
   </w:rsids>
   <m:mathPr>
     <m:mathFont m:val="Cambria Math"/>

</xml_diff>